<commit_message>
#28 Guit blender et check du skeleton valid #halloween
</commit_message>
<xml_diff>
--- a/Documentations/Plan_de_developpement_logiciel.docx
+++ b/Documentations/Plan_de_developpement_logiciel.docx
@@ -429,8 +429,6 @@
               </w:rPr>
               <w:t>Félix</w:t>
             </w:r>
-            <w:bookmarkStart w:id="0" w:name="_GoBack"/>
-            <w:bookmarkEnd w:id="0"/>
           </w:p>
         </w:tc>
       </w:tr>
@@ -2099,111 +2097,41 @@
           <w:lang w:val="fr-CA"/>
         </w:rPr>
       </w:pPr>
-      <w:bookmarkStart w:id="1" w:name="_Toc302509952"/>
+      <w:bookmarkStart w:id="0" w:name="_Toc302509952"/>
       <w:r>
         <w:rPr>
           <w:lang w:val="fr-CA"/>
         </w:rPr>
         <w:t>Introduction</w:t>
       </w:r>
+      <w:bookmarkEnd w:id="0"/>
+    </w:p>
+    <w:p>
+      <w:pPr>
+        <w:ind w:left="720" w:firstLine="720"/>
+        <w:rPr>
+          <w:iCs/>
+          <w:color w:val="000000" w:themeColor="text1"/>
+          <w:lang w:val="fr-CA" w:eastAsia="fr-CA"/>
+        </w:rPr>
+      </w:pPr>
+      <w:r>
+        <w:rPr>
+          <w:iCs/>
+          <w:color w:val="000000" w:themeColor="text1"/>
+          <w:lang w:val="fr-CA" w:eastAsia="fr-CA"/>
+        </w:rPr>
+        <w:t>Le but de ce document est de décrire le projet Air Instruments, ces contraintes, ce</w:t>
+      </w:r>
+      <w:bookmarkStart w:id="1" w:name="_GoBack"/>
       <w:bookmarkEnd w:id="1"/>
     </w:p>
     <w:p>
       <w:pPr>
-        <w:ind w:left="720"/>
-        <w:rPr>
-          <w:i/>
-          <w:iCs/>
-          <w:color w:val="0000FF"/>
+        <w:rPr>
           <w:lang w:val="fr-CA" w:eastAsia="fr-CA"/>
         </w:rPr>
       </w:pPr>
-      <w:r>
-        <w:rPr>
-          <w:i/>
-          <w:iCs/>
-          <w:color w:val="0000FF"/>
-          <w:lang w:val="fr-CA" w:eastAsia="fr-CA"/>
-        </w:rPr>
-        <w:t>[</w:t>
-      </w:r>
-      <w:r>
-        <w:rPr>
-          <w:i/>
-          <w:iCs/>
-          <w:color w:val="0000FF"/>
-          <w:lang w:val="fr-CA" w:eastAsia="fr-CA"/>
-        </w:rPr>
-        <w:t>Décrire</w:t>
-      </w:r>
-      <w:r>
-        <w:rPr>
-          <w:i/>
-          <w:iCs/>
-          <w:color w:val="0000FF"/>
-          <w:lang w:val="fr-CA" w:eastAsia="fr-CA"/>
-        </w:rPr>
-        <w:t xml:space="preserve"> le contenu </w:t>
-      </w:r>
-      <w:r>
-        <w:rPr>
-          <w:i/>
-          <w:iCs/>
-          <w:color w:val="0000FF"/>
-          <w:lang w:val="fr-CA" w:eastAsia="fr-CA"/>
-        </w:rPr>
-        <w:t xml:space="preserve">et l’organisation </w:t>
-      </w:r>
-      <w:r>
-        <w:rPr>
-          <w:i/>
-          <w:iCs/>
-          <w:color w:val="0000FF"/>
-          <w:lang w:val="fr-CA" w:eastAsia="fr-CA"/>
-        </w:rPr>
-        <w:t>du</w:t>
-      </w:r>
-      <w:r>
-        <w:rPr>
-          <w:i/>
-          <w:iCs/>
-          <w:color w:val="0000FF"/>
-          <w:lang w:val="fr-CA" w:eastAsia="fr-CA"/>
-        </w:rPr>
-        <w:t xml:space="preserve"> document</w:t>
-      </w:r>
-      <w:r>
-        <w:rPr>
-          <w:i/>
-          <w:iCs/>
-          <w:color w:val="0000FF"/>
-          <w:lang w:val="fr-CA" w:eastAsia="fr-CA"/>
-        </w:rPr>
-        <w:t>.</w:t>
-      </w:r>
-      <w:r>
-        <w:rPr>
-          <w:i/>
-          <w:iCs/>
-          <w:color w:val="0000FF"/>
-          <w:lang w:val="fr-CA" w:eastAsia="fr-CA"/>
-        </w:rPr>
-        <w:t>]</w:t>
-      </w:r>
-    </w:p>
-    <w:p>
-      <w:pPr>
-        <w:rPr>
-          <w:lang w:val="fr-CA" w:eastAsia="fr-CA"/>
-        </w:rPr>
-      </w:pPr>
-    </w:p>
-    <w:p>
-      <w:pPr>
-        <w:rPr>
-          <w:lang w:val="fr-CA" w:eastAsia="fr-CA"/>
-        </w:rPr>
-      </w:pPr>
     </w:p>
     <w:p>
       <w:pPr>
@@ -2220,6 +2148,13 @@
         <w:t>Vue d’ensemble du projet</w:t>
       </w:r>
       <w:bookmarkEnd w:id="2"/>
+    </w:p>
+    <w:p>
+      <w:pPr>
+        <w:rPr>
+          <w:lang w:val="fr-CA"/>
+        </w:rPr>
+      </w:pPr>
     </w:p>
     <w:p>
       <w:pPr>
@@ -4002,7 +3937,7 @@
               <w:rStyle w:val="PageNumber"/>
               <w:noProof/>
             </w:rPr>
-            <w:t>2</w:t>
+            <w:t>3</w:t>
           </w:r>
           <w:r>
             <w:rPr>
@@ -7114,9 +7049,8 @@
     <w:panose1 w:val="020B0604030504040204"/>
     <w:charset w:val="00"/>
     <w:family w:val="swiss"/>
-    <w:notTrueType/>
     <w:pitch w:val="variable"/>
-    <w:sig w:usb0="00000003" w:usb1="00000000" w:usb2="00000000" w:usb3="00000000" w:csb0="00000001" w:csb1="00000000"/>
+    <w:sig w:usb0="E1002EFF" w:usb1="C000605B" w:usb2="00000029" w:usb3="00000000" w:csb0="000101FF" w:csb1="00000000"/>
   </w:font>
   <w:font w:name="Helvetica">
     <w:panose1 w:val="020B0604020202020204"/>
@@ -7170,6 +7104,7 @@
   <w:rsids>
     <w:rsidRoot w:val="00F231DE"/>
     <w:rsid w:val="002D0BCE"/>
+    <w:rsid w:val="0071335C"/>
     <w:rsid w:val="00755019"/>
     <w:rsid w:val="00951E2D"/>
     <w:rsid w:val="00AD7357"/>
@@ -7928,7 +7863,7 @@
 </file>
 
 <file path=customXml/itemProps1.xml><?xml version="1.0" encoding="utf-8"?>
-<ds:datastoreItem xmlns:ds="http://schemas.openxmlformats.org/officeDocument/2006/customXml" ds:itemID="{340D3E38-F7F8-4AEE-9485-D97476764D51}">
+<ds:datastoreItem xmlns:ds="http://schemas.openxmlformats.org/officeDocument/2006/customXml" ds:itemID="{6366255E-43F0-4A68-8F0D-023203C2375D}">
   <ds:schemaRefs>
     <ds:schemaRef ds:uri="http://schemas.openxmlformats.org/officeDocument/2006/bibliography"/>
   </ds:schemaRefs>

</xml_diff>

<commit_message>
Plan de dev #GitHubChie #PasTropSureDeMoi
</commit_message>
<xml_diff>
--- a/Documentations/Plan_de_developpement_logiciel.docx
+++ b/Documentations/Plan_de_developpement_logiciel.docx
@@ -51,6 +51,7 @@
         <w:dataBinding w:prefixMappings="xmlns:ns0='http://purl.org/dc/elements/1.1/' xmlns:ns1='http://schemas.openxmlformats.org/package/2006/metadata/core-properties' " w:xpath="/ns1:coreProperties[1]/ns0:subject[1]" w:storeItemID="{6C3C8BC8-F283-45AE-878A-BAB7291924A1}"/>
         <w:text/>
       </w:sdtPr>
+      <w:sdtEndPr/>
       <w:sdtContent>
         <w:p>
           <w:pPr>
@@ -82,6 +83,7 @@
         <w:dataBinding w:prefixMappings="xmlns:ns0='http://purl.org/dc/elements/1.1/' xmlns:ns1='http://schemas.openxmlformats.org/package/2006/metadata/core-properties' " w:xpath="/ns1:coreProperties[1]/ns0:title[1]" w:storeItemID="{6C3C8BC8-F283-45AE-878A-BAB7291924A1}"/>
         <w:text/>
       </w:sdtPr>
+      <w:sdtEndPr/>
       <w:sdtContent>
         <w:p>
           <w:pPr>
@@ -151,6 +153,7 @@
           <w:dataBinding w:prefixMappings="xmlns:ns0='http://purl.org/dc/elements/1.1/' xmlns:ns1='http://schemas.openxmlformats.org/package/2006/metadata/core-properties' " w:xpath="/ns1:coreProperties[1]/ns1:contentStatus[1]" w:storeItemID="{6C3C8BC8-F283-45AE-878A-BAB7291924A1}"/>
           <w:text/>
         </w:sdtPr>
+        <w:sdtEndPr/>
         <w:sdtContent>
           <w:r>
             <w:rPr>
@@ -164,7 +167,7 @@
               <w:sz w:val="28"/>
               <w:lang w:val="fr-CA"/>
             </w:rPr>
-            <w:t>0</w:t>
+            <w:t>1</w:t>
           </w:r>
         </w:sdtContent>
       </w:sdt>
@@ -365,6 +368,12 @@
               <w:rPr>
                 <w:lang w:val="fr-CA"/>
               </w:rPr>
+              <w:t>12/02/</w:t>
+            </w:r>
+            <w:r>
+              <w:rPr>
+                <w:lang w:val="fr-CA"/>
+              </w:rPr>
               <w:t>2014</w:t>
             </w:r>
           </w:p>
@@ -442,6 +451,93 @@
                 <w:lang w:val="fr-CA"/>
               </w:rPr>
             </w:pPr>
+            <w:r>
+              <w:rPr>
+                <w:lang w:val="fr-CA"/>
+              </w:rPr>
+              <w:t>12/02/</w:t>
+            </w:r>
+            <w:r>
+              <w:rPr>
+                <w:lang w:val="fr-CA"/>
+              </w:rPr>
+              <w:t>2014</w:t>
+            </w:r>
+          </w:p>
+        </w:tc>
+        <w:tc>
+          <w:tcPr>
+            <w:tcW w:w="983" w:type="dxa"/>
+          </w:tcPr>
+          <w:p>
+            <w:pPr>
+              <w:pStyle w:val="Tabletext"/>
+              <w:jc w:val="center"/>
+              <w:rPr>
+                <w:lang w:val="fr-CA"/>
+              </w:rPr>
+            </w:pPr>
+            <w:r>
+              <w:rPr>
+                <w:lang w:val="fr-CA"/>
+              </w:rPr>
+              <w:t>1.1</w:t>
+            </w:r>
+          </w:p>
+        </w:tc>
+        <w:tc>
+          <w:tcPr>
+            <w:tcW w:w="5128" w:type="dxa"/>
+          </w:tcPr>
+          <w:p>
+            <w:pPr>
+              <w:pStyle w:val="Tabletext"/>
+              <w:rPr>
+                <w:lang w:val="fr-CA"/>
+              </w:rPr>
+            </w:pPr>
+            <w:r>
+              <w:rPr>
+                <w:lang w:val="fr-CA"/>
+              </w:rPr>
+              <w:t>Élaboration</w:t>
+            </w:r>
+          </w:p>
+        </w:tc>
+        <w:tc>
+          <w:tcPr>
+            <w:tcW w:w="2268" w:type="dxa"/>
+          </w:tcPr>
+          <w:p>
+            <w:pPr>
+              <w:pStyle w:val="Tabletext"/>
+              <w:jc w:val="center"/>
+              <w:rPr>
+                <w:lang w:val="fr-CA"/>
+              </w:rPr>
+            </w:pPr>
+            <w:r>
+              <w:rPr>
+                <w:lang w:val="fr-CA"/>
+              </w:rPr>
+              <w:t>Félix</w:t>
+            </w:r>
+          </w:p>
+        </w:tc>
+      </w:tr>
+      <w:tr>
+        <w:tc>
+          <w:tcPr>
+            <w:tcW w:w="1227" w:type="dxa"/>
+          </w:tcPr>
+          <w:p>
+            <w:pPr>
+              <w:pStyle w:val="Tabletext"/>
+              <w:jc w:val="center"/>
+              <w:rPr>
+                <w:lang w:val="fr-CA"/>
+              </w:rPr>
+            </w:pPr>
           </w:p>
         </w:tc>
         <w:tc>
@@ -600,63 +696,6 @@
           </w:p>
         </w:tc>
       </w:tr>
-      <w:tr>
-        <w:tc>
-          <w:tcPr>
-            <w:tcW w:w="1227" w:type="dxa"/>
-          </w:tcPr>
-          <w:p>
-            <w:pPr>
-              <w:pStyle w:val="Tabletext"/>
-              <w:jc w:val="center"/>
-              <w:rPr>
-                <w:lang w:val="fr-CA"/>
-              </w:rPr>
-            </w:pPr>
-          </w:p>
-        </w:tc>
-        <w:tc>
-          <w:tcPr>
-            <w:tcW w:w="983" w:type="dxa"/>
-          </w:tcPr>
-          <w:p>
-            <w:pPr>
-              <w:pStyle w:val="Tabletext"/>
-              <w:jc w:val="center"/>
-              <w:rPr>
-                <w:lang w:val="fr-CA"/>
-              </w:rPr>
-            </w:pPr>
-          </w:p>
-        </w:tc>
-        <w:tc>
-          <w:tcPr>
-            <w:tcW w:w="5128" w:type="dxa"/>
-          </w:tcPr>
-          <w:p>
-            <w:pPr>
-              <w:pStyle w:val="Tabletext"/>
-              <w:rPr>
-                <w:lang w:val="fr-CA"/>
-              </w:rPr>
-            </w:pPr>
-          </w:p>
-        </w:tc>
-        <w:tc>
-          <w:tcPr>
-            <w:tcW w:w="2268" w:type="dxa"/>
-          </w:tcPr>
-          <w:p>
-            <w:pPr>
-              <w:pStyle w:val="Tabletext"/>
-              <w:jc w:val="center"/>
-              <w:rPr>
-                <w:lang w:val="fr-CA"/>
-              </w:rPr>
-            </w:pPr>
-          </w:p>
-        </w:tc>
-      </w:tr>
     </w:tbl>
     <w:p>
       <w:pPr>
@@ -2308,6 +2347,7 @@
           <w:dataBinding w:prefixMappings="xmlns:ns0='http://purl.org/dc/elements/1.1/' xmlns:ns1='http://schemas.openxmlformats.org/package/2006/metadata/core-properties' " w:xpath="/ns1:coreProperties[1]/ns0:title[1]" w:storeItemID="{6C3C8BC8-F283-45AE-878A-BAB7291924A1}"/>
           <w:text/>
         </w:sdtPr>
+        <w:sdtEndPr/>
         <w:sdtContent>
           <w:r>
             <w:rPr>
@@ -2448,21 +2488,7 @@
         <w:rPr>
           <w:lang w:val="fr-CA"/>
         </w:rPr>
-        <w:t xml:space="preserve">Notre projet se conclu par une présentation de notre produit lors du concours étudiant Virtual </w:t>
-      </w:r>
-      <w:proofErr w:type="spellStart"/>
-      <w:r>
-        <w:rPr>
-          <w:lang w:val="fr-CA"/>
-        </w:rPr>
-        <w:t>Fantasy</w:t>
-      </w:r>
-      <w:proofErr w:type="spellEnd"/>
-      <w:r>
-        <w:rPr>
-          <w:lang w:val="fr-CA"/>
-        </w:rPr>
-        <w:t xml:space="preserve"> du 9 au 13 avril prochains. Notre but ultime est de gagner les 2 volets de ce concours et notre projet sera l’objet de la partie « Démos ». </w:t>
+        <w:t xml:space="preserve">Notre projet se conclu par une présentation de notre produit lors du concours étudiant Virtual Fantasy du 9 au 13 avril prochains. Notre but ultime est de gagner les 2 volets de ce concours et notre projet sera l’objet de la partie « Démos ». </w:t>
       </w:r>
     </w:p>
     <w:p>
@@ -2749,21 +2775,7 @@
         <w:rPr>
           <w:lang w:val="fr-CA"/>
         </w:rPr>
-        <w:t xml:space="preserve">Notre équipe est composée de 4 membres, et avons au moins 12 heures de réservées pour travailler en équipe dans un local commun par semaine. Pour le matériel, nous avons déjà accès à 4 Kinect de première génération et une caméra Senz3D de </w:t>
-      </w:r>
-      <w:proofErr w:type="spellStart"/>
-      <w:r>
-        <w:rPr>
-          <w:lang w:val="fr-CA"/>
-        </w:rPr>
-        <w:t>Creative</w:t>
-      </w:r>
-      <w:proofErr w:type="spellEnd"/>
-      <w:r>
-        <w:rPr>
-          <w:lang w:val="fr-CA"/>
-        </w:rPr>
-        <w:t xml:space="preserve"> avec kit de développement d’Intel. Nous espérons également avoir accès à une Kinect de deuxième génération.</w:t>
+        <w:t>Notre équipe est composée de 4 membres, et avons au moins 12 heures de réservées pour travailler en équipe dans un local commun par semaine. Pour le matériel, nous avons déjà accès à 4 Kinect de première génération et une caméra Senz3D de Creative avec kit de développement d’Intel. Nous espérons également avoir accès à une Kinect de deuxième génération.</w:t>
       </w:r>
     </w:p>
     <w:p>
@@ -2977,21 +2989,7 @@
         <w:rPr>
           <w:lang w:val="fr-CA"/>
         </w:rPr>
-        <w:t>Version préliminaire jouable et testable pour effectuer des « </w:t>
-      </w:r>
-      <w:proofErr w:type="spellStart"/>
-      <w:r>
-        <w:rPr>
-          <w:lang w:val="fr-CA"/>
-        </w:rPr>
-        <w:t>play</w:t>
-      </w:r>
-      <w:proofErr w:type="spellEnd"/>
-      <w:r>
-        <w:rPr>
-          <w:lang w:val="fr-CA"/>
-        </w:rPr>
-        <w:t xml:space="preserve"> tests » durant 3 semaines</w:t>
+        <w:t>Version préliminaire jouable et testable pour effectuer des « play tests » durant 3 semaines</w:t>
       </w:r>
     </w:p>
     <w:p>
@@ -3099,7 +3097,6 @@
         </w:rPr>
         <w:t>Vidéo promotionnel pour la démonstration (</w:t>
       </w:r>
-      <w:proofErr w:type="gramStart"/>
       <w:r>
         <w:rPr>
           <w:b/>
@@ -3107,7 +3104,6 @@
         </w:rPr>
         <w:t>optionnel</w:t>
       </w:r>
-      <w:proofErr w:type="gramEnd"/>
       <w:r>
         <w:rPr>
           <w:lang w:val="fr-CA"/>
@@ -3270,21 +3266,7 @@
         <w:rPr>
           <w:lang w:val="fr-CA"/>
         </w:rPr>
-        <w:t xml:space="preserve">Jérémy </w:t>
-      </w:r>
-      <w:proofErr w:type="spellStart"/>
-      <w:r>
-        <w:rPr>
-          <w:lang w:val="fr-CA"/>
-        </w:rPr>
-        <w:t>Pluvinage</w:t>
-      </w:r>
-      <w:proofErr w:type="spellEnd"/>
-      <w:r>
-        <w:rPr>
-          <w:lang w:val="fr-CA"/>
-        </w:rPr>
-        <w:t xml:space="preserve"> : </w:t>
+        <w:t xml:space="preserve">Jérémy Pluvinage : </w:t>
       </w:r>
       <w:hyperlink r:id="rId10" w:history="1">
         <w:r>
@@ -3313,8 +3295,6 @@
         </w:rPr>
         <w:t>École Polytechnique de Montréal</w:t>
       </w:r>
-      <w:bookmarkStart w:id="24" w:name="_GoBack"/>
-      <w:bookmarkEnd w:id="24"/>
     </w:p>
     <w:p>
       <w:pPr>
@@ -3331,21 +3311,7 @@
         <w:rPr>
           <w:lang w:val="fr-CA"/>
         </w:rPr>
-        <w:t xml:space="preserve">Olivier </w:t>
-      </w:r>
-      <w:proofErr w:type="spellStart"/>
-      <w:r>
-        <w:rPr>
-          <w:lang w:val="fr-CA"/>
-        </w:rPr>
-        <w:t>Gendreau</w:t>
-      </w:r>
-      <w:proofErr w:type="spellEnd"/>
-      <w:r>
-        <w:rPr>
-          <w:lang w:val="fr-CA"/>
-        </w:rPr>
-        <w:t xml:space="preserve"> : </w:t>
+        <w:t xml:space="preserve">Olivier Gendreau : </w:t>
       </w:r>
       <w:hyperlink r:id="rId11" w:history="1">
         <w:r>
@@ -3399,21 +3365,7 @@
         <w:rPr>
           <w:lang w:val="fr-CA"/>
         </w:rPr>
-        <w:t xml:space="preserve">Alexandra </w:t>
-      </w:r>
-      <w:proofErr w:type="spellStart"/>
-      <w:r>
-        <w:rPr>
-          <w:lang w:val="fr-CA"/>
-        </w:rPr>
-        <w:t>Labbé</w:t>
-      </w:r>
-      <w:proofErr w:type="spellEnd"/>
-      <w:r>
-        <w:rPr>
-          <w:lang w:val="fr-CA"/>
-        </w:rPr>
-        <w:t xml:space="preserve"> : </w:t>
+        <w:t xml:space="preserve">Alexandra Labbé : </w:t>
       </w:r>
       <w:hyperlink r:id="rId13" w:history="1">
         <w:r>
@@ -3458,21 +3410,7 @@
         <w:rPr>
           <w:lang w:val="fr-CA"/>
         </w:rPr>
-        <w:t xml:space="preserve">Patrice </w:t>
-      </w:r>
-      <w:proofErr w:type="spellStart"/>
-      <w:r>
-        <w:rPr>
-          <w:lang w:val="fr-CA"/>
-        </w:rPr>
-        <w:t>Voutsinas</w:t>
-      </w:r>
-      <w:proofErr w:type="spellEnd"/>
-      <w:r>
-        <w:rPr>
-          <w:lang w:val="fr-CA"/>
-        </w:rPr>
-        <w:t xml:space="preserve"> : </w:t>
+        <w:t xml:space="preserve">Patrice Voutsinas : </w:t>
       </w:r>
       <w:hyperlink r:id="rId14" w:history="1">
         <w:r>
@@ -3499,21 +3437,7 @@
         <w:rPr>
           <w:lang w:val="fr-CA"/>
         </w:rPr>
-        <w:t xml:space="preserve">Guillaume </w:t>
-      </w:r>
-      <w:proofErr w:type="spellStart"/>
-      <w:r>
-        <w:rPr>
-          <w:lang w:val="fr-CA"/>
-        </w:rPr>
-        <w:t>Riendeau</w:t>
-      </w:r>
-      <w:proofErr w:type="spellEnd"/>
-      <w:r>
-        <w:rPr>
-          <w:lang w:val="fr-CA"/>
-        </w:rPr>
-        <w:t xml:space="preserve"> : </w:t>
+        <w:t xml:space="preserve">Guillaume Riendeau : </w:t>
       </w:r>
       <w:hyperlink r:id="rId15" w:history="1">
         <w:r>
@@ -3541,22 +3465,22 @@
           <w:lang w:val="fr-CA"/>
         </w:rPr>
       </w:pPr>
-      <w:bookmarkStart w:id="25" w:name="_Toc524312840"/>
-      <w:bookmarkStart w:id="26" w:name="_Toc11132108"/>
-      <w:bookmarkStart w:id="27" w:name="_Toc240625098"/>
-      <w:bookmarkStart w:id="28" w:name="_Toc251253420"/>
-      <w:bookmarkStart w:id="29" w:name="_Toc302509960"/>
+      <w:bookmarkStart w:id="24" w:name="_Toc524312840"/>
+      <w:bookmarkStart w:id="25" w:name="_Toc11132108"/>
+      <w:bookmarkStart w:id="26" w:name="_Toc240625098"/>
+      <w:bookmarkStart w:id="27" w:name="_Toc251253420"/>
+      <w:bookmarkStart w:id="28" w:name="_Toc302509960"/>
       <w:r>
         <w:rPr>
           <w:lang w:val="fr-CA"/>
         </w:rPr>
         <w:t>Responsabilités</w:t>
       </w:r>
+      <w:bookmarkEnd w:id="24"/>
       <w:bookmarkEnd w:id="25"/>
       <w:bookmarkEnd w:id="26"/>
       <w:bookmarkEnd w:id="27"/>
       <w:bookmarkEnd w:id="28"/>
-      <w:bookmarkEnd w:id="29"/>
     </w:p>
     <w:p>
       <w:pPr>
@@ -3688,63 +3612,7 @@
         <w:rPr>
           <w:lang w:val="fr-CA"/>
         </w:rPr>
-        <w:t>Choix de l’outil de planification et du serveur GIT (</w:t>
-      </w:r>
-      <w:proofErr w:type="spellStart"/>
-      <w:r>
-        <w:rPr>
-          <w:lang w:val="fr-CA"/>
-        </w:rPr>
-        <w:t>Redmine</w:t>
-      </w:r>
-      <w:proofErr w:type="spellEnd"/>
-      <w:r>
-        <w:rPr>
-          <w:lang w:val="fr-CA"/>
-        </w:rPr>
-        <w:t xml:space="preserve">, </w:t>
-      </w:r>
-      <w:proofErr w:type="spellStart"/>
-      <w:r>
-        <w:rPr>
-          <w:lang w:val="fr-CA"/>
-        </w:rPr>
-        <w:t>githost</w:t>
-      </w:r>
-      <w:proofErr w:type="spellEnd"/>
-      <w:r>
-        <w:rPr>
-          <w:lang w:val="fr-CA"/>
-        </w:rPr>
-        <w:t xml:space="preserve">, </w:t>
-      </w:r>
-      <w:proofErr w:type="spellStart"/>
-      <w:r>
-        <w:rPr>
-          <w:lang w:val="fr-CA"/>
-        </w:rPr>
-        <w:t>GitHUB</w:t>
-      </w:r>
-      <w:proofErr w:type="spellEnd"/>
-      <w:r>
-        <w:rPr>
-          <w:lang w:val="fr-CA"/>
-        </w:rPr>
-        <w:t xml:space="preserve">, </w:t>
-      </w:r>
-      <w:proofErr w:type="spellStart"/>
-      <w:r>
-        <w:rPr>
-          <w:lang w:val="fr-CA"/>
-        </w:rPr>
-        <w:t>BitBucket</w:t>
-      </w:r>
-      <w:proofErr w:type="spellEnd"/>
-      <w:r>
-        <w:rPr>
-          <w:lang w:val="fr-CA"/>
-        </w:rPr>
-        <w:t>, ou autre)</w:t>
+        <w:t>Choix de l’outil de planification et du serveur GIT (Redmine, githost, GitHUB, BitBucket, ou autre)</w:t>
       </w:r>
     </w:p>
     <w:p>
@@ -3800,16 +3668,8 @@
         <w:rPr>
           <w:lang w:val="fr-CA"/>
         </w:rPr>
-        <w:t xml:space="preserve">François Pierre </w:t>
-      </w:r>
-      <w:proofErr w:type="spellStart"/>
-      <w:r>
-        <w:rPr>
-          <w:lang w:val="fr-CA"/>
-        </w:rPr>
-        <w:t>Doray</w:t>
-      </w:r>
-      <w:proofErr w:type="spellEnd"/>
+        <w:t>François Pierre Doray</w:t>
+      </w:r>
     </w:p>
     <w:p>
       <w:pPr>
@@ -4127,81 +3987,81 @@
           <w:lang w:val="fr-CA"/>
         </w:rPr>
       </w:pPr>
-      <w:bookmarkStart w:id="30" w:name="_Toc524312841"/>
-      <w:bookmarkStart w:id="31" w:name="_Toc11132109"/>
-      <w:bookmarkStart w:id="32" w:name="_Toc240625099"/>
-      <w:bookmarkStart w:id="33" w:name="_Toc251253421"/>
-      <w:bookmarkStart w:id="34" w:name="_Toc302509961"/>
+      <w:bookmarkStart w:id="29" w:name="_Toc524312841"/>
+      <w:bookmarkStart w:id="30" w:name="_Toc11132109"/>
+      <w:bookmarkStart w:id="31" w:name="_Toc240625099"/>
+      <w:bookmarkStart w:id="32" w:name="_Toc251253421"/>
+      <w:bookmarkStart w:id="33" w:name="_Toc302509961"/>
       <w:r>
         <w:rPr>
           <w:lang w:val="fr-CA"/>
         </w:rPr>
         <w:t>Processus de gestion</w:t>
       </w:r>
+      <w:bookmarkEnd w:id="29"/>
       <w:bookmarkEnd w:id="30"/>
       <w:bookmarkEnd w:id="31"/>
       <w:bookmarkEnd w:id="32"/>
       <w:bookmarkEnd w:id="33"/>
+    </w:p>
+    <w:p>
+      <w:pPr>
+        <w:rPr>
+          <w:lang w:val="fr-CA"/>
+        </w:rPr>
+      </w:pPr>
+    </w:p>
+    <w:p>
+      <w:pPr>
+        <w:pStyle w:val="Heading2"/>
+        <w:rPr>
+          <w:lang w:val="fr-CA"/>
+        </w:rPr>
+      </w:pPr>
+      <w:bookmarkStart w:id="34" w:name="_Toc524312843"/>
+      <w:bookmarkStart w:id="35" w:name="_Toc11132111"/>
+      <w:bookmarkStart w:id="36" w:name="_Toc240625101"/>
+      <w:bookmarkStart w:id="37" w:name="_Toc251253422"/>
+      <w:bookmarkStart w:id="38" w:name="_Toc302509962"/>
+      <w:r>
+        <w:rPr>
+          <w:lang w:val="fr-CA"/>
+        </w:rPr>
+        <w:t>Plan de projet</w:t>
+      </w:r>
       <w:bookmarkEnd w:id="34"/>
-    </w:p>
-    <w:p>
-      <w:pPr>
-        <w:rPr>
-          <w:lang w:val="fr-CA"/>
-        </w:rPr>
-      </w:pPr>
-    </w:p>
-    <w:p>
-      <w:pPr>
-        <w:pStyle w:val="Heading2"/>
-        <w:rPr>
-          <w:lang w:val="fr-CA"/>
-        </w:rPr>
-      </w:pPr>
-      <w:bookmarkStart w:id="35" w:name="_Toc524312843"/>
-      <w:bookmarkStart w:id="36" w:name="_Toc11132111"/>
-      <w:bookmarkStart w:id="37" w:name="_Toc240625101"/>
-      <w:bookmarkStart w:id="38" w:name="_Toc251253422"/>
-      <w:bookmarkStart w:id="39" w:name="_Toc302509962"/>
-      <w:r>
-        <w:rPr>
-          <w:lang w:val="fr-CA"/>
-        </w:rPr>
-        <w:t>Plan de projet</w:t>
-      </w:r>
       <w:bookmarkEnd w:id="35"/>
       <w:bookmarkEnd w:id="36"/>
       <w:bookmarkEnd w:id="37"/>
       <w:bookmarkEnd w:id="38"/>
+    </w:p>
+    <w:p>
+      <w:pPr>
+        <w:pStyle w:val="Heading3"/>
+        <w:rPr>
+          <w:lang w:val="fr-CA"/>
+        </w:rPr>
+      </w:pPr>
+      <w:bookmarkStart w:id="39" w:name="_Toc240625102"/>
+      <w:bookmarkStart w:id="40" w:name="_Toc251253423"/>
+      <w:bookmarkStart w:id="41" w:name="_Toc302509963"/>
+      <w:bookmarkStart w:id="42" w:name="_Toc524312844"/>
+      <w:r>
+        <w:rPr>
+          <w:lang w:val="fr-CA"/>
+        </w:rPr>
+        <w:t>Planification des phases</w:t>
+      </w:r>
       <w:bookmarkEnd w:id="39"/>
-    </w:p>
-    <w:p>
-      <w:pPr>
-        <w:pStyle w:val="Heading3"/>
-        <w:rPr>
-          <w:lang w:val="fr-CA"/>
-        </w:rPr>
-      </w:pPr>
-      <w:bookmarkStart w:id="40" w:name="_Toc240625102"/>
-      <w:bookmarkStart w:id="41" w:name="_Toc251253423"/>
-      <w:bookmarkStart w:id="42" w:name="_Toc302509963"/>
-      <w:bookmarkStart w:id="43" w:name="_Toc524312844"/>
-      <w:r>
-        <w:rPr>
-          <w:lang w:val="fr-CA"/>
-        </w:rPr>
-        <w:t>Planification des phases</w:t>
-      </w:r>
       <w:bookmarkEnd w:id="40"/>
       <w:bookmarkEnd w:id="41"/>
+      <w:r>
+        <w:rPr>
+          <w:lang w:val="fr-CA"/>
+        </w:rPr>
+        <w:t xml:space="preserve"> </w:t>
+      </w:r>
       <w:bookmarkEnd w:id="42"/>
-      <w:r>
-        <w:rPr>
-          <w:lang w:val="fr-CA"/>
-        </w:rPr>
-        <w:t xml:space="preserve"> </w:t>
-      </w:r>
-      <w:bookmarkEnd w:id="43"/>
     </w:p>
     <w:p>
       <w:pPr>
@@ -4234,17 +4094,19 @@
           <w:color w:val="000000" w:themeColor="text1"/>
           <w:lang w:val="fr-CA"/>
         </w:rPr>
-        <w:t>3</w:t>
-      </w:r>
-      <w:r>
+        <w:t>JALONS :</w:t>
+      </w:r>
+    </w:p>
+    <w:p>
+      <w:pPr>
+        <w:pStyle w:val="infoblue0"/>
         <w:rPr>
           <w:b/>
           <w:i w:val="0"/>
           <w:color w:val="000000" w:themeColor="text1"/>
           <w:lang w:val="fr-CA"/>
         </w:rPr>
-        <w:t xml:space="preserve"> </w:t>
-      </w:r>
+      </w:pPr>
       <w:r>
         <w:rPr>
           <w:b/>
@@ -4252,7 +4114,7 @@
           <w:color w:val="000000" w:themeColor="text1"/>
           <w:lang w:val="fr-CA"/>
         </w:rPr>
-        <w:t xml:space="preserve">février </w:t>
+        <w:t xml:space="preserve">1)  </w:t>
       </w:r>
       <w:r>
         <w:rPr>
@@ -4261,7 +4123,7 @@
           <w:color w:val="000000" w:themeColor="text1"/>
           <w:lang w:val="fr-CA"/>
         </w:rPr>
-        <w:t>2014</w:t>
+        <w:t>Prototypage du piano et de la batterie</w:t>
       </w:r>
       <w:r>
         <w:rPr>
@@ -4279,7 +4141,7 @@
           <w:color w:val="000000" w:themeColor="text1"/>
           <w:lang w:val="fr-CA"/>
         </w:rPr>
-        <w:t>Prototypage</w:t>
+        <w:t>3</w:t>
       </w:r>
       <w:r>
         <w:rPr>
@@ -4288,7 +4150,7 @@
           <w:color w:val="000000" w:themeColor="text1"/>
           <w:lang w:val="fr-CA"/>
         </w:rPr>
-        <w:t xml:space="preserve"> du</w:t>
+        <w:t xml:space="preserve"> </w:t>
       </w:r>
       <w:r>
         <w:rPr>
@@ -4297,7 +4159,7 @@
           <w:color w:val="000000" w:themeColor="text1"/>
           <w:lang w:val="fr-CA"/>
         </w:rPr>
-        <w:t xml:space="preserve"> </w:t>
+        <w:t xml:space="preserve">février </w:t>
       </w:r>
       <w:r>
         <w:rPr>
@@ -4306,7 +4168,7 @@
           <w:color w:val="000000" w:themeColor="text1"/>
           <w:lang w:val="fr-CA"/>
         </w:rPr>
-        <w:t>p</w:t>
+        <w:t>2014</w:t>
       </w:r>
       <w:r>
         <w:rPr>
@@ -4315,25 +4177,7 @@
           <w:color w:val="000000" w:themeColor="text1"/>
           <w:lang w:val="fr-CA"/>
         </w:rPr>
-        <w:t xml:space="preserve">iano </w:t>
-      </w:r>
-      <w:r>
-        <w:rPr>
-          <w:b/>
-          <w:i w:val="0"/>
-          <w:color w:val="000000" w:themeColor="text1"/>
-          <w:lang w:val="fr-CA"/>
-        </w:rPr>
-        <w:t>et de la b</w:t>
-      </w:r>
-      <w:r>
-        <w:rPr>
-          <w:b/>
-          <w:i w:val="0"/>
-          <w:color w:val="000000" w:themeColor="text1"/>
-          <w:lang w:val="fr-CA"/>
-        </w:rPr>
-        <w:t>atterie</w:t>
+        <w:t> </w:t>
       </w:r>
     </w:p>
     <w:p>
@@ -4446,7 +4290,54 @@
           <w:color w:val="000000" w:themeColor="text1"/>
           <w:lang w:val="fr-CA"/>
         </w:rPr>
-        <w:t>24 février 2014 : Instruments avancés</w:t>
+        <w:t xml:space="preserve">2)  Instruments avancés : </w:t>
+      </w:r>
+      <w:r>
+        <w:rPr>
+          <w:b/>
+          <w:i w:val="0"/>
+          <w:color w:val="000000" w:themeColor="text1"/>
+          <w:lang w:val="fr-CA"/>
+        </w:rPr>
+        <w:t>24 février 2014 </w:t>
+      </w:r>
+    </w:p>
+    <w:p>
+      <w:pPr>
+        <w:pStyle w:val="infoblue0"/>
+        <w:numPr>
+          <w:ilvl w:val="0"/>
+          <w:numId w:val="40"/>
+        </w:numPr>
+        <w:rPr>
+          <w:i w:val="0"/>
+          <w:color w:val="000000" w:themeColor="text1"/>
+          <w:lang w:val="fr-CA"/>
+        </w:rPr>
+      </w:pPr>
+      <w:r>
+        <w:rPr>
+          <w:i w:val="0"/>
+          <w:color w:val="000000" w:themeColor="text1"/>
+          <w:lang w:val="fr-CA"/>
+        </w:rPr>
+        <w:t>P</w:t>
+      </w:r>
+      <w:r>
+        <w:rPr>
+          <w:i w:val="0"/>
+          <w:color w:val="000000" w:themeColor="text1"/>
+          <w:lang w:val="fr-CA"/>
+        </w:rPr>
+        <w:t>rototypes de piano et batterie</w:t>
+      </w:r>
+      <w:r>
+        <w:rPr>
+          <w:i w:val="0"/>
+          <w:color w:val="000000" w:themeColor="text1"/>
+          <w:lang w:val="fr-CA"/>
+        </w:rPr>
+        <w:t xml:space="preserve"> avancés</w:t>
       </w:r>
     </w:p>
     <w:p>
@@ -4468,23 +4359,7 @@
           <w:color w:val="000000" w:themeColor="text1"/>
           <w:lang w:val="fr-CA"/>
         </w:rPr>
-        <w:t>P</w:t>
-      </w:r>
-      <w:r>
-        <w:rPr>
-          <w:i w:val="0"/>
-          <w:color w:val="000000" w:themeColor="text1"/>
-          <w:lang w:val="fr-CA"/>
-        </w:rPr>
-        <w:t>rototypes de piano et batterie</w:t>
-      </w:r>
-      <w:r>
-        <w:rPr>
-          <w:i w:val="0"/>
-          <w:color w:val="000000" w:themeColor="text1"/>
-          <w:lang w:val="fr-CA"/>
-        </w:rPr>
-        <w:t xml:space="preserve"> avancés</w:t>
+        <w:t>Prototype de guitare fonctionnel</w:t>
       </w:r>
     </w:p>
     <w:p>
@@ -4506,7 +4381,23 @@
           <w:color w:val="000000" w:themeColor="text1"/>
           <w:lang w:val="fr-CA"/>
         </w:rPr>
-        <w:t>Prototype de guitare fonctionnel</w:t>
+        <w:t xml:space="preserve">Choix finaux </w:t>
+      </w:r>
+      <w:r>
+        <w:rPr>
+          <w:i w:val="0"/>
+          <w:color w:val="000000" w:themeColor="text1"/>
+          <w:lang w:val="fr-CA"/>
+        </w:rPr>
+        <w:t xml:space="preserve">effectués </w:t>
+      </w:r>
+      <w:r>
+        <w:rPr>
+          <w:i w:val="0"/>
+          <w:color w:val="000000" w:themeColor="text1"/>
+          <w:lang w:val="fr-CA"/>
+        </w:rPr>
+        <w:t>sur les technologies utilisées</w:t>
       </w:r>
     </w:p>
     <w:p>
@@ -4544,55 +4435,15 @@
           <w:color w:val="000000" w:themeColor="text1"/>
           <w:lang w:val="fr-CA"/>
         </w:rPr>
-        <w:t>sur les technologies utilisées</w:t>
-      </w:r>
-    </w:p>
-    <w:p>
-      <w:pPr>
-        <w:pStyle w:val="infoblue0"/>
-        <w:numPr>
-          <w:ilvl w:val="0"/>
-          <w:numId w:val="21"/>
-        </w:numPr>
-        <w:rPr>
-          <w:i w:val="0"/>
+        <w:t>sur des éléments influençant la logistique et le « </w:t>
+      </w:r>
+      <w:r>
+        <w:rPr>
           <w:color w:val="000000" w:themeColor="text1"/>
           <w:lang w:val="fr-CA"/>
         </w:rPr>
-      </w:pPr>
-      <w:r>
-        <w:rPr>
-          <w:i w:val="0"/>
-          <w:color w:val="000000" w:themeColor="text1"/>
-          <w:lang w:val="fr-CA"/>
-        </w:rPr>
-        <w:t xml:space="preserve">Choix finaux </w:t>
-      </w:r>
-      <w:r>
-        <w:rPr>
-          <w:i w:val="0"/>
-          <w:color w:val="000000" w:themeColor="text1"/>
-          <w:lang w:val="fr-CA"/>
-        </w:rPr>
-        <w:t xml:space="preserve">effectués </w:t>
-      </w:r>
-      <w:r>
-        <w:rPr>
-          <w:i w:val="0"/>
-          <w:color w:val="000000" w:themeColor="text1"/>
-          <w:lang w:val="fr-CA"/>
-        </w:rPr>
-        <w:t>sur des éléments influençant la logistique et le « </w:t>
-      </w:r>
-      <w:proofErr w:type="spellStart"/>
-      <w:r>
-        <w:rPr>
-          <w:color w:val="000000" w:themeColor="text1"/>
-          <w:lang w:val="fr-CA"/>
-        </w:rPr>
         <w:t>gameplay</w:t>
       </w:r>
-      <w:proofErr w:type="spellEnd"/>
       <w:r>
         <w:rPr>
           <w:i w:val="0"/>
@@ -4685,7 +4536,7 @@
           <w:color w:val="000000" w:themeColor="text1"/>
           <w:lang w:val="fr-CA"/>
         </w:rPr>
-        <w:t>10 mars 2014 : Air instruments bêta</w:t>
+        <w:t>3)  Air Instruments bêta : 10 mars 2014</w:t>
       </w:r>
     </w:p>
     <w:p>
@@ -4751,6 +4602,7 @@
           <w:color w:val="000000" w:themeColor="text1"/>
           <w:lang w:val="fr-CA"/>
         </w:rPr>
+        <w:lastRenderedPageBreak/>
         <w:t>Choix du mode de jeu</w:t>
       </w:r>
       <w:r>
@@ -4781,7 +4633,6 @@
           <w:color w:val="000000" w:themeColor="text1"/>
           <w:lang w:val="fr-CA"/>
         </w:rPr>
-        <w:lastRenderedPageBreak/>
         <w:t>Choix de l’instrument</w:t>
       </w:r>
     </w:p>
@@ -4825,6 +4676,15 @@
           <w:color w:val="000000" w:themeColor="text1"/>
           <w:lang w:val="fr-CA"/>
         </w:rPr>
+        <w:t xml:space="preserve">4)  Air Instruments 1.0 : </w:t>
+      </w:r>
+      <w:r>
+        <w:rPr>
+          <w:b/>
+          <w:i w:val="0"/>
+          <w:color w:val="000000" w:themeColor="text1"/>
+          <w:lang w:val="fr-CA"/>
+        </w:rPr>
         <w:t>1</w:t>
       </w:r>
       <w:r>
@@ -4844,25 +4704,53 @@
           <w:color w:val="000000" w:themeColor="text1"/>
           <w:lang w:val="fr-CA"/>
         </w:rPr>
-        <w:t xml:space="preserve"> avril 2014 : Air Instruments</w:t>
-      </w:r>
-      <w:r>
-        <w:rPr>
-          <w:b/>
+        <w:t xml:space="preserve"> avril 2014 </w:t>
+      </w:r>
+    </w:p>
+    <w:p>
+      <w:pPr>
+        <w:pStyle w:val="infoblue0"/>
+        <w:numPr>
+          <w:ilvl w:val="0"/>
+          <w:numId w:val="41"/>
+        </w:numPr>
+        <w:rPr>
           <w:i w:val="0"/>
           <w:color w:val="000000" w:themeColor="text1"/>
           <w:lang w:val="fr-CA"/>
         </w:rPr>
-        <w:t xml:space="preserve"> </w:t>
-      </w:r>
-      <w:r>
-        <w:rPr>
-          <w:b/>
+      </w:pPr>
+      <w:r>
+        <w:rPr>
           <w:i w:val="0"/>
           <w:color w:val="000000" w:themeColor="text1"/>
           <w:lang w:val="fr-CA"/>
         </w:rPr>
-        <w:t>1.0</w:t>
+        <w:t>Jeu testé intensivement (tests « portes-ouvertes »</w:t>
+      </w:r>
+      <w:r>
+        <w:rPr>
+          <w:i w:val="0"/>
+          <w:color w:val="000000" w:themeColor="text1"/>
+          <w:lang w:val="fr-CA"/>
+        </w:rPr>
+        <w:t>, tests de régression, etc</w:t>
+      </w:r>
+      <w:r>
+        <w:rPr>
+          <w:i w:val="0"/>
+          <w:color w:val="000000" w:themeColor="text1"/>
+          <w:lang w:val="fr-CA"/>
+        </w:rPr>
+        <w:t>.</w:t>
+      </w:r>
+      <w:r>
+        <w:rPr>
+          <w:i w:val="0"/>
+          <w:color w:val="000000" w:themeColor="text1"/>
+          <w:lang w:val="fr-CA"/>
+        </w:rPr>
+        <w:t>)</w:t>
       </w:r>
     </w:p>
     <w:p>
@@ -4884,31 +4772,7 @@
           <w:color w:val="000000" w:themeColor="text1"/>
           <w:lang w:val="fr-CA"/>
         </w:rPr>
-        <w:t>Jeu testé intensivement (tests « portes-ouvertes »</w:t>
-      </w:r>
-      <w:r>
-        <w:rPr>
-          <w:i w:val="0"/>
-          <w:color w:val="000000" w:themeColor="text1"/>
-          <w:lang w:val="fr-CA"/>
-        </w:rPr>
-        <w:t>, tests de régression, etc</w:t>
-      </w:r>
-      <w:r>
-        <w:rPr>
-          <w:i w:val="0"/>
-          <w:color w:val="000000" w:themeColor="text1"/>
-          <w:lang w:val="fr-CA"/>
-        </w:rPr>
-        <w:t>.</w:t>
-      </w:r>
-      <w:r>
-        <w:rPr>
-          <w:i w:val="0"/>
-          <w:color w:val="000000" w:themeColor="text1"/>
-          <w:lang w:val="fr-CA"/>
-        </w:rPr>
-        <w:t>)</w:t>
+        <w:t>Failles corrigées</w:t>
       </w:r>
     </w:p>
     <w:p>
@@ -4930,7 +4794,7 @@
           <w:color w:val="000000" w:themeColor="text1"/>
           <w:lang w:val="fr-CA"/>
         </w:rPr>
-        <w:t>Failles corrigées</w:t>
+        <w:t>Améliorations et ajustements finaux des instruments</w:t>
       </w:r>
     </w:p>
     <w:p>
@@ -4952,7 +4816,22 @@
           <w:color w:val="000000" w:themeColor="text1"/>
           <w:lang w:val="fr-CA"/>
         </w:rPr>
-        <w:t>Améliorations et ajustements finaux des instruments</w:t>
+        <w:t>Amélioration et ajustement finaux du « </w:t>
+      </w:r>
+      <w:r>
+        <w:rPr>
+          <w:color w:val="000000" w:themeColor="text1"/>
+          <w:lang w:val="fr-CA"/>
+        </w:rPr>
+        <w:t>gameplay</w:t>
+      </w:r>
+      <w:r>
+        <w:rPr>
+          <w:i w:val="0"/>
+          <w:color w:val="000000" w:themeColor="text1"/>
+          <w:lang w:val="fr-CA"/>
+        </w:rPr>
+        <w:t> »</w:t>
       </w:r>
     </w:p>
     <w:p>
@@ -4974,45 +4853,6 @@
           <w:color w:val="000000" w:themeColor="text1"/>
           <w:lang w:val="fr-CA"/>
         </w:rPr>
-        <w:t>Amélioration et ajustement finaux du « </w:t>
-      </w:r>
-      <w:proofErr w:type="spellStart"/>
-      <w:r>
-        <w:rPr>
-          <w:color w:val="000000" w:themeColor="text1"/>
-          <w:lang w:val="fr-CA"/>
-        </w:rPr>
-        <w:t>gameplay</w:t>
-      </w:r>
-      <w:proofErr w:type="spellEnd"/>
-      <w:r>
-        <w:rPr>
-          <w:i w:val="0"/>
-          <w:color w:val="000000" w:themeColor="text1"/>
-          <w:lang w:val="fr-CA"/>
-        </w:rPr>
-        <w:t> »</w:t>
-      </w:r>
-    </w:p>
-    <w:p>
-      <w:pPr>
-        <w:pStyle w:val="infoblue0"/>
-        <w:numPr>
-          <w:ilvl w:val="0"/>
-          <w:numId w:val="24"/>
-        </w:numPr>
-        <w:rPr>
-          <w:i w:val="0"/>
-          <w:color w:val="000000" w:themeColor="text1"/>
-          <w:lang w:val="fr-CA"/>
-        </w:rPr>
-      </w:pPr>
-      <w:r>
-        <w:rPr>
-          <w:i w:val="0"/>
-          <w:color w:val="000000" w:themeColor="text1"/>
-          <w:lang w:val="fr-CA"/>
-        </w:rPr>
         <w:t>Améliorations visuelles (</w:t>
       </w:r>
       <w:r>
@@ -5060,33 +4900,77 @@
           <w:lang w:val="fr-CA"/>
         </w:rPr>
       </w:pPr>
-      <w:bookmarkStart w:id="44" w:name="_Toc524312845"/>
-      <w:bookmarkStart w:id="45" w:name="_Toc240625103"/>
-      <w:bookmarkStart w:id="46" w:name="_Toc251253424"/>
-      <w:bookmarkStart w:id="47" w:name="_Toc302509964"/>
+      <w:bookmarkStart w:id="43" w:name="_Toc524312845"/>
+      <w:bookmarkStart w:id="44" w:name="_Toc240625103"/>
+      <w:bookmarkStart w:id="45" w:name="_Toc251253424"/>
+      <w:bookmarkStart w:id="46" w:name="_Toc302509964"/>
       <w:r>
         <w:rPr>
           <w:lang w:val="fr-CA"/>
         </w:rPr>
         <w:t>Objectifs d’itération</w:t>
       </w:r>
+      <w:bookmarkEnd w:id="43"/>
       <w:bookmarkEnd w:id="44"/>
       <w:bookmarkEnd w:id="45"/>
       <w:bookmarkEnd w:id="46"/>
+    </w:p>
+    <w:p>
+      <w:pPr>
+        <w:pStyle w:val="infoblue0"/>
+        <w:rPr>
+          <w:lang w:val="fr-CA"/>
+        </w:rPr>
+      </w:pPr>
+      <w:r>
+        <w:rPr>
+          <w:lang w:val="fr-CA"/>
+        </w:rPr>
+        <w:t>[Énumérer brièvement les objectifs à atteindre pour chaque itération]</w:t>
+      </w:r>
+    </w:p>
+    <w:p>
+      <w:pPr>
+        <w:pStyle w:val="infoblue0"/>
+        <w:rPr>
+          <w:lang w:val="fr-CA"/>
+        </w:rPr>
+      </w:pPr>
+    </w:p>
+    <w:p>
+      <w:pPr>
+        <w:pStyle w:val="Caption"/>
+        <w:keepNext/>
+        <w:jc w:val="center"/>
+      </w:pPr>
+      <w:r>
+        <w:t>Tableau</w:t>
+      </w:r>
+      <w:bookmarkStart w:id="47" w:name="_GoBack"/>
       <w:bookmarkEnd w:id="47"/>
-    </w:p>
-    <w:p>
-      <w:pPr>
-        <w:pStyle w:val="infoblue0"/>
-        <w:rPr>
-          <w:lang w:val="fr-CA"/>
-        </w:rPr>
-      </w:pPr>
-      <w:r>
-        <w:rPr>
-          <w:lang w:val="fr-CA"/>
-        </w:rPr>
-        <w:t>[Énumérer brièvement les objectifs à atteindre pour chaque itération]</w:t>
+      <w:r>
+        <w:t xml:space="preserve"> </w:t>
+      </w:r>
+      <w:r>
+        <w:fldChar w:fldCharType="begin"/>
+      </w:r>
+      <w:r>
+        <w:instrText xml:space="preserve"> SEQ Table \* ARABIC </w:instrText>
+      </w:r>
+      <w:r>
+        <w:fldChar w:fldCharType="separate"/>
+      </w:r>
+      <w:r>
+        <w:rPr>
+          <w:noProof/>
+        </w:rPr>
+        <w:t>1</w:t>
+      </w:r>
+      <w:r>
+        <w:fldChar w:fldCharType="end"/>
+      </w:r>
+      <w:r>
+        <w:t>: Itérations du produit et objectifs</w:t>
       </w:r>
     </w:p>
     <w:tbl>
@@ -5095,6 +4979,7 @@
         <w:tblW w:w="0" w:type="auto"/>
         <w:tblInd w:w="720" w:type="dxa"/>
         <w:tblLook w:val="04A0" w:firstRow="1" w:lastRow="0" w:firstColumn="1" w:lastColumn="0" w:noHBand="0" w:noVBand="1"/>
+        <w:tblCaption w:val="Tableau des itérations et objectifs"/>
       </w:tblPr>
       <w:tblGrid>
         <w:gridCol w:w="4451"/>
@@ -5109,6 +4994,62 @@
             <w:pPr>
               <w:pStyle w:val="infoblue0"/>
               <w:ind w:left="0"/>
+              <w:jc w:val="center"/>
+              <w:rPr>
+                <w:b/>
+                <w:i w:val="0"/>
+                <w:color w:val="000000" w:themeColor="text1"/>
+                <w:lang w:val="fr-CA"/>
+              </w:rPr>
+            </w:pPr>
+            <w:r>
+              <w:rPr>
+                <w:b/>
+                <w:i w:val="0"/>
+                <w:color w:val="000000" w:themeColor="text1"/>
+                <w:lang w:val="fr-CA"/>
+              </w:rPr>
+              <w:t>Itérations</w:t>
+            </w:r>
+          </w:p>
+        </w:tc>
+        <w:tc>
+          <w:tcPr>
+            <w:tcW w:w="4405" w:type="dxa"/>
+          </w:tcPr>
+          <w:p>
+            <w:pPr>
+              <w:pStyle w:val="infoblue0"/>
+              <w:ind w:left="0"/>
+              <w:jc w:val="center"/>
+              <w:rPr>
+                <w:b/>
+                <w:i w:val="0"/>
+                <w:color w:val="000000" w:themeColor="text1"/>
+                <w:lang w:val="fr-CA"/>
+              </w:rPr>
+            </w:pPr>
+            <w:r>
+              <w:rPr>
+                <w:b/>
+                <w:i w:val="0"/>
+                <w:color w:val="000000" w:themeColor="text1"/>
+                <w:lang w:val="fr-CA"/>
+              </w:rPr>
+              <w:t>Objectifs</w:t>
+            </w:r>
+          </w:p>
+        </w:tc>
+      </w:tr>
+      <w:tr>
+        <w:tc>
+          <w:tcPr>
+            <w:tcW w:w="4451" w:type="dxa"/>
+          </w:tcPr>
+          <w:p>
+            <w:pPr>
+              <w:pStyle w:val="infoblue0"/>
+              <w:ind w:left="0"/>
               <w:rPr>
                 <w:i w:val="0"/>
                 <w:color w:val="000000" w:themeColor="text1"/>
@@ -5145,18 +5086,8 @@
                 <w:color w:val="000000" w:themeColor="text1"/>
                 <w:lang w:val="fr-CA"/>
               </w:rPr>
-              <w:t xml:space="preserve">Mettre en place du répertoire </w:t>
+              <w:t>Mettre en place du répertoire Github</w:t>
             </w:r>
-            <w:proofErr w:type="spellStart"/>
-            <w:r>
-              <w:rPr>
-                <w:i w:val="0"/>
-                <w:color w:val="000000" w:themeColor="text1"/>
-                <w:lang w:val="fr-CA"/>
-              </w:rPr>
-              <w:t>Github</w:t>
-            </w:r>
-            <w:proofErr w:type="spellEnd"/>
           </w:p>
           <w:p>
             <w:pPr>
@@ -5300,7 +5231,6 @@
               </w:rPr>
               <w:t>Fournir des « </w:t>
             </w:r>
-            <w:proofErr w:type="spellStart"/>
             <w:r>
               <w:rPr>
                 <w:color w:val="000000" w:themeColor="text1"/>
@@ -5308,7 +5238,6 @@
               </w:rPr>
               <w:t>assets</w:t>
             </w:r>
-            <w:proofErr w:type="spellEnd"/>
             <w:r>
               <w:rPr>
                 <w:i w:val="0"/>
@@ -5400,25 +5329,7 @@
                 <w:color w:val="000000" w:themeColor="text1"/>
                 <w:lang w:val="fr-CA"/>
               </w:rPr>
-              <w:t xml:space="preserve">Mettre en place des scènes </w:t>
-            </w:r>
-            <w:proofErr w:type="spellStart"/>
-            <w:r>
-              <w:rPr>
-                <w:i w:val="0"/>
-                <w:color w:val="000000" w:themeColor="text1"/>
-                <w:lang w:val="fr-CA"/>
-              </w:rPr>
-              <w:t>Unity</w:t>
-            </w:r>
-            <w:proofErr w:type="spellEnd"/>
-            <w:r>
-              <w:rPr>
-                <w:i w:val="0"/>
-                <w:color w:val="000000" w:themeColor="text1"/>
-                <w:lang w:val="fr-CA"/>
-              </w:rPr>
-              <w:t xml:space="preserve"> avec sons</w:t>
+              <w:t>Mettre en place des scènes Unity avec sons</w:t>
             </w:r>
           </w:p>
           <w:p>
@@ -5583,7 +5494,6 @@
                 <w:lang w:val="fr-CA"/>
               </w:rPr>
             </w:pPr>
-            <w:proofErr w:type="spellStart"/>
             <w:r>
               <w:rPr>
                 <w:i w:val="0"/>
@@ -5592,7 +5502,6 @@
               </w:rPr>
               <w:t>SensorLib</w:t>
             </w:r>
-            <w:proofErr w:type="spellEnd"/>
           </w:p>
           <w:p>
             <w:pPr>
@@ -5654,25 +5563,7 @@
                 <w:color w:val="000000" w:themeColor="text1"/>
                 <w:lang w:val="fr-CA"/>
               </w:rPr>
-              <w:t>Piano (</w:t>
-            </w:r>
-            <w:proofErr w:type="spellStart"/>
-            <w:r>
-              <w:rPr>
-                <w:i w:val="0"/>
-                <w:color w:val="000000" w:themeColor="text1"/>
-                <w:lang w:val="fr-CA"/>
-              </w:rPr>
-              <w:t>Unity</w:t>
-            </w:r>
-            <w:proofErr w:type="spellEnd"/>
-            <w:r>
-              <w:rPr>
-                <w:i w:val="0"/>
-                <w:color w:val="000000" w:themeColor="text1"/>
-                <w:lang w:val="fr-CA"/>
-              </w:rPr>
-              <w:t>)</w:t>
+              <w:t>Piano (Unity)</w:t>
             </w:r>
           </w:p>
           <w:p>
@@ -5694,25 +5585,7 @@
                 <w:color w:val="000000" w:themeColor="text1"/>
                 <w:lang w:val="fr-CA"/>
               </w:rPr>
-              <w:t xml:space="preserve">Accéder aux données de </w:t>
-            </w:r>
-            <w:proofErr w:type="spellStart"/>
-            <w:r>
-              <w:rPr>
-                <w:i w:val="0"/>
-                <w:color w:val="000000" w:themeColor="text1"/>
-                <w:lang w:val="fr-CA"/>
-              </w:rPr>
-              <w:t>SensorLib</w:t>
-            </w:r>
-            <w:proofErr w:type="spellEnd"/>
-            <w:r>
-              <w:rPr>
-                <w:i w:val="0"/>
-                <w:color w:val="000000" w:themeColor="text1"/>
-                <w:lang w:val="fr-CA"/>
-              </w:rPr>
-              <w:t xml:space="preserve"> et jouer les notes selon ces données</w:t>
+              <w:t>Accéder aux données de SensorLib et jouer les notes selon ces données</w:t>
             </w:r>
           </w:p>
           <w:p>
@@ -5753,25 +5626,7 @@
                 <w:color w:val="000000" w:themeColor="text1"/>
                 <w:lang w:val="fr-CA"/>
               </w:rPr>
-              <w:t>Batterie (</w:t>
-            </w:r>
-            <w:proofErr w:type="spellStart"/>
-            <w:r>
-              <w:rPr>
-                <w:i w:val="0"/>
-                <w:color w:val="000000" w:themeColor="text1"/>
-                <w:lang w:val="fr-CA"/>
-              </w:rPr>
-              <w:t>Unity</w:t>
-            </w:r>
-            <w:proofErr w:type="spellEnd"/>
-            <w:r>
-              <w:rPr>
-                <w:i w:val="0"/>
-                <w:color w:val="000000" w:themeColor="text1"/>
-                <w:lang w:val="fr-CA"/>
-              </w:rPr>
-              <w:t>)</w:t>
+              <w:t>Batterie (Unity)</w:t>
             </w:r>
           </w:p>
           <w:p>
@@ -5793,18 +5648,17 @@
                 <w:color w:val="000000" w:themeColor="text1"/>
                 <w:lang w:val="fr-CA"/>
               </w:rPr>
-              <w:t xml:space="preserve">Animer le squelette selon les informations fournies par </w:t>
+              <w:t xml:space="preserve">Animer le squelette selon les informations </w:t>
             </w:r>
-            <w:proofErr w:type="spellStart"/>
             <w:r>
               <w:rPr>
                 <w:i w:val="0"/>
                 <w:color w:val="000000" w:themeColor="text1"/>
                 <w:lang w:val="fr-CA"/>
               </w:rPr>
-              <w:t>SensorLib</w:t>
+              <w:lastRenderedPageBreak/>
+              <w:t>fournies par SensorLib</w:t>
             </w:r>
-            <w:proofErr w:type="spellEnd"/>
           </w:p>
           <w:p>
             <w:pPr>
@@ -5851,6 +5705,7 @@
                 <w:color w:val="000000" w:themeColor="text1"/>
                 <w:lang w:val="fr-CA"/>
               </w:rPr>
+              <w:lastRenderedPageBreak/>
               <w:t>2 février au 8 février (1 sem.)</w:t>
             </w:r>
           </w:p>
@@ -5889,7 +5744,6 @@
                 <w:lang w:val="fr-CA"/>
               </w:rPr>
             </w:pPr>
-            <w:proofErr w:type="spellStart"/>
             <w:r>
               <w:rPr>
                 <w:i w:val="0"/>
@@ -5898,7 +5752,6 @@
               </w:rPr>
               <w:t>SensorLib</w:t>
             </w:r>
-            <w:proofErr w:type="spellEnd"/>
           </w:p>
           <w:p>
             <w:pPr>
@@ -5941,16 +5794,7 @@
                 <w:color w:val="000000" w:themeColor="text1"/>
                 <w:lang w:val="fr-CA"/>
               </w:rPr>
-              <w:t xml:space="preserve">Fournir les informations des joints des </w:t>
-            </w:r>
-            <w:r>
-              <w:rPr>
-                <w:i w:val="0"/>
-                <w:color w:val="000000" w:themeColor="text1"/>
-                <w:lang w:val="fr-CA"/>
-              </w:rPr>
-              <w:lastRenderedPageBreak/>
-              <w:t>mains</w:t>
+              <w:t>Fournir les informations des joints des mains</w:t>
             </w:r>
           </w:p>
           <w:p>
@@ -5969,25 +5813,7 @@
                 <w:color w:val="000000" w:themeColor="text1"/>
                 <w:lang w:val="fr-CA"/>
               </w:rPr>
-              <w:t>Piano (</w:t>
-            </w:r>
-            <w:proofErr w:type="spellStart"/>
-            <w:r>
-              <w:rPr>
-                <w:i w:val="0"/>
-                <w:color w:val="000000" w:themeColor="text1"/>
-                <w:lang w:val="fr-CA"/>
-              </w:rPr>
-              <w:t>Unity</w:t>
-            </w:r>
-            <w:proofErr w:type="spellEnd"/>
-            <w:r>
-              <w:rPr>
-                <w:i w:val="0"/>
-                <w:color w:val="000000" w:themeColor="text1"/>
-                <w:lang w:val="fr-CA"/>
-              </w:rPr>
-              <w:t>)</w:t>
+              <w:t>Piano (Unity)</w:t>
             </w:r>
           </w:p>
           <w:p>
@@ -6053,18 +5879,8 @@
                 <w:color w:val="000000" w:themeColor="text1"/>
                 <w:lang w:val="fr-CA"/>
               </w:rPr>
-              <w:t xml:space="preserve">Jouer du piano avec les collisions </w:t>
+              <w:t>Jouer du piano avec les collisions Unity</w:t>
             </w:r>
-            <w:proofErr w:type="spellStart"/>
-            <w:r>
-              <w:rPr>
-                <w:i w:val="0"/>
-                <w:color w:val="000000" w:themeColor="text1"/>
-                <w:lang w:val="fr-CA"/>
-              </w:rPr>
-              <w:t>Unity</w:t>
-            </w:r>
-            <w:proofErr w:type="spellEnd"/>
           </w:p>
           <w:p>
             <w:pPr>
@@ -6106,21 +5922,12 @@
               </w:rPr>
               <w:t>Prendre en considération des jambes (« </w:t>
             </w:r>
-            <w:proofErr w:type="spellStart"/>
             <w:r>
               <w:rPr>
                 <w:color w:val="000000" w:themeColor="text1"/>
                 <w:lang w:val="fr-CA"/>
               </w:rPr>
-              <w:t>bass</w:t>
-            </w:r>
-            <w:proofErr w:type="spellEnd"/>
-            <w:r>
-              <w:rPr>
-                <w:color w:val="000000" w:themeColor="text1"/>
-                <w:lang w:val="fr-CA"/>
-              </w:rPr>
-              <w:t xml:space="preserve"> kick </w:t>
+              <w:t>bass kick </w:t>
             </w:r>
             <w:r>
               <w:rPr>
@@ -6143,17 +5950,8 @@
                 <w:color w:val="000000" w:themeColor="text1"/>
                 <w:lang w:val="fr-CA"/>
               </w:rPr>
-              <w:t>high-</w:t>
+              <w:t>high-hat</w:t>
             </w:r>
-            <w:proofErr w:type="spellStart"/>
-            <w:r>
-              <w:rPr>
-                <w:color w:val="000000" w:themeColor="text1"/>
-                <w:lang w:val="fr-CA"/>
-              </w:rPr>
-              <w:t>hat</w:t>
-            </w:r>
-            <w:proofErr w:type="spellEnd"/>
             <w:r>
               <w:rPr>
                 <w:i w:val="0"/>
@@ -6227,7 +6025,6 @@
                 <w:color w:val="000000" w:themeColor="text1"/>
                 <w:lang w:val="fr-CA"/>
               </w:rPr>
-              <w:lastRenderedPageBreak/>
               <w:t>9 février au 15 février (1 sem.)</w:t>
             </w:r>
           </w:p>
@@ -6266,7 +6063,6 @@
                 <w:lang w:val="fr-CA"/>
               </w:rPr>
             </w:pPr>
-            <w:proofErr w:type="spellStart"/>
             <w:r>
               <w:rPr>
                 <w:i w:val="0"/>
@@ -6275,7 +6071,6 @@
               </w:rPr>
               <w:t>SensorLib</w:t>
             </w:r>
-            <w:proofErr w:type="spellEnd"/>
           </w:p>
           <w:p>
             <w:pPr>
@@ -6366,17 +6161,8 @@
                 <w:color w:val="000000" w:themeColor="text1"/>
                 <w:lang w:val="fr-CA"/>
               </w:rPr>
-              <w:t xml:space="preserve">Face </w:t>
+              <w:t>Face Tracking</w:t>
             </w:r>
-            <w:proofErr w:type="spellStart"/>
-            <w:r>
-              <w:rPr>
-                <w:color w:val="000000" w:themeColor="text1"/>
-                <w:lang w:val="fr-CA"/>
-              </w:rPr>
-              <w:t>Tracking</w:t>
-            </w:r>
-            <w:proofErr w:type="spellEnd"/>
             <w:r>
               <w:rPr>
                 <w:i w:val="0"/>
@@ -6402,25 +6188,7 @@
                 <w:color w:val="000000" w:themeColor="text1"/>
                 <w:lang w:val="fr-CA"/>
               </w:rPr>
-              <w:t>Guitare (</w:t>
-            </w:r>
-            <w:proofErr w:type="spellStart"/>
-            <w:r>
-              <w:rPr>
-                <w:i w:val="0"/>
-                <w:color w:val="000000" w:themeColor="text1"/>
-                <w:lang w:val="fr-CA"/>
-              </w:rPr>
-              <w:t>Unity</w:t>
-            </w:r>
-            <w:proofErr w:type="spellEnd"/>
-            <w:r>
-              <w:rPr>
-                <w:i w:val="0"/>
-                <w:color w:val="000000" w:themeColor="text1"/>
-                <w:lang w:val="fr-CA"/>
-              </w:rPr>
-              <w:t>)</w:t>
+              <w:t>Guitare (Unity)</w:t>
             </w:r>
           </w:p>
           <w:p>
@@ -6442,25 +6210,7 @@
                 <w:color w:val="000000" w:themeColor="text1"/>
                 <w:lang w:val="fr-CA"/>
               </w:rPr>
-              <w:t xml:space="preserve">Créer la scène </w:t>
-            </w:r>
-            <w:proofErr w:type="spellStart"/>
-            <w:r>
-              <w:rPr>
-                <w:i w:val="0"/>
-                <w:color w:val="000000" w:themeColor="text1"/>
-                <w:lang w:val="fr-CA"/>
-              </w:rPr>
-              <w:t>Unity</w:t>
-            </w:r>
-            <w:proofErr w:type="spellEnd"/>
-            <w:r>
-              <w:rPr>
-                <w:i w:val="0"/>
-                <w:color w:val="000000" w:themeColor="text1"/>
-                <w:lang w:val="fr-CA"/>
-              </w:rPr>
-              <w:t xml:space="preserve"> avec sons</w:t>
+              <w:t>Créer la scène Unity avec sons</w:t>
             </w:r>
           </w:p>
           <w:p>
@@ -6523,25 +6273,7 @@
                 <w:color w:val="000000" w:themeColor="text1"/>
                 <w:lang w:val="fr-CA"/>
               </w:rPr>
-              <w:t>Piano (</w:t>
-            </w:r>
-            <w:proofErr w:type="spellStart"/>
-            <w:r>
-              <w:rPr>
-                <w:i w:val="0"/>
-                <w:color w:val="000000" w:themeColor="text1"/>
-                <w:lang w:val="fr-CA"/>
-              </w:rPr>
-              <w:t>Unity</w:t>
-            </w:r>
-            <w:proofErr w:type="spellEnd"/>
-            <w:r>
-              <w:rPr>
-                <w:i w:val="0"/>
-                <w:color w:val="000000" w:themeColor="text1"/>
-                <w:lang w:val="fr-CA"/>
-              </w:rPr>
-              <w:t>)</w:t>
+              <w:t>Piano (Unity)</w:t>
             </w:r>
           </w:p>
           <w:p>
@@ -6737,6 +6469,7 @@
                 <w:color w:val="000000" w:themeColor="text1"/>
                 <w:lang w:val="fr-CA"/>
               </w:rPr>
+              <w:lastRenderedPageBreak/>
               <w:t>Raffiner les algorithmes de logique pour augmenter le réalisme de la batterie</w:t>
             </w:r>
           </w:p>
@@ -6800,16 +6533,7 @@
                 <w:color w:val="000000" w:themeColor="text1"/>
                 <w:lang w:val="fr-CA"/>
               </w:rPr>
-              <w:t xml:space="preserve">Raffiner les algorithmes de logique pour </w:t>
-            </w:r>
-            <w:r>
-              <w:rPr>
-                <w:i w:val="0"/>
-                <w:color w:val="000000" w:themeColor="text1"/>
-                <w:lang w:val="fr-CA"/>
-              </w:rPr>
-              <w:lastRenderedPageBreak/>
-              <w:t>augmenter le réalisme du piano</w:t>
+              <w:t>Raffiner les algorithmes de logique pour augmenter le réalisme du piano</w:t>
             </w:r>
           </w:p>
           <w:p>
@@ -7261,21 +6985,12 @@
               </w:rPr>
               <w:t>Débuter les « </w:t>
             </w:r>
-            <w:proofErr w:type="spellStart"/>
             <w:r>
               <w:rPr>
                 <w:color w:val="000000" w:themeColor="text1"/>
                 <w:lang w:val="fr-CA"/>
               </w:rPr>
-              <w:t>play</w:t>
-            </w:r>
-            <w:proofErr w:type="spellEnd"/>
-            <w:r>
-              <w:rPr>
-                <w:color w:val="000000" w:themeColor="text1"/>
-                <w:lang w:val="fr-CA"/>
-              </w:rPr>
-              <w:t xml:space="preserve"> tests</w:t>
+              <w:t>play tests</w:t>
             </w:r>
             <w:r>
               <w:rPr>
@@ -7437,21 +7152,12 @@
               </w:rPr>
               <w:t>Continuer les « </w:t>
             </w:r>
-            <w:proofErr w:type="spellStart"/>
             <w:r>
               <w:rPr>
                 <w:color w:val="000000" w:themeColor="text1"/>
                 <w:lang w:val="fr-CA"/>
               </w:rPr>
-              <w:t>play</w:t>
-            </w:r>
-            <w:proofErr w:type="spellEnd"/>
-            <w:r>
-              <w:rPr>
-                <w:color w:val="000000" w:themeColor="text1"/>
-                <w:lang w:val="fr-CA"/>
-              </w:rPr>
-              <w:t xml:space="preserve"> tests</w:t>
+              <w:t>play tests</w:t>
             </w:r>
             <w:r>
               <w:rPr>
@@ -7624,6 +7330,7 @@
                 <w:color w:val="000000" w:themeColor="text1"/>
                 <w:lang w:val="fr-CA"/>
               </w:rPr>
+              <w:lastRenderedPageBreak/>
               <w:t>Air instruments bêta</w:t>
             </w:r>
           </w:p>
@@ -7648,23 +7355,15 @@
                 <w:color w:val="000000" w:themeColor="text1"/>
                 <w:lang w:val="fr-CA"/>
               </w:rPr>
+              <w:lastRenderedPageBreak/>
               <w:t>Continuer les « </w:t>
             </w:r>
-            <w:proofErr w:type="spellStart"/>
             <w:r>
               <w:rPr>
                 <w:color w:val="000000" w:themeColor="text1"/>
                 <w:lang w:val="fr-CA"/>
               </w:rPr>
-              <w:t>play</w:t>
-            </w:r>
-            <w:proofErr w:type="spellEnd"/>
-            <w:r>
-              <w:rPr>
-                <w:color w:val="000000" w:themeColor="text1"/>
-                <w:lang w:val="fr-CA"/>
-              </w:rPr>
-              <w:t xml:space="preserve"> tests</w:t>
+              <w:t>play tests</w:t>
             </w:r>
             <w:r>
               <w:rPr>
@@ -7691,6 +7390,7 @@
                 <w:color w:val="000000" w:themeColor="text1"/>
                 <w:lang w:val="fr-CA"/>
               </w:rPr>
+              <w:lastRenderedPageBreak/>
               <w:t>Ajuster le jeu selon les problèmes rencontrés</w:t>
             </w:r>
           </w:p>
@@ -7763,7 +7463,6 @@
                 <w:color w:val="000000" w:themeColor="text1"/>
                 <w:lang w:val="fr-CA"/>
               </w:rPr>
-              <w:lastRenderedPageBreak/>
               <w:t>Réduire la latence au maximum</w:t>
             </w:r>
           </w:p>
@@ -8475,6 +8174,7 @@
                 <w:sz w:val="18"/>
                 <w:lang w:val="fr-CA"/>
               </w:rPr>
+              <w:lastRenderedPageBreak/>
               <w:t>Ampleur</w:t>
             </w:r>
           </w:p>
@@ -8759,7 +8459,6 @@
         <w:rPr>
           <w:lang w:val="fr-CA"/>
         </w:rPr>
-        <w:lastRenderedPageBreak/>
         <w:t>Gestion de configuration</w:t>
       </w:r>
       <w:bookmarkEnd w:id="89"/>
@@ -8945,6 +8644,7 @@
               <w:dataBinding w:prefixMappings="xmlns:ns0='http://schemas.openxmlformats.org/officeDocument/2006/extended-properties' " w:xpath="/ns0:Properties[1]/ns0:Company[1]" w:storeItemID="{6668398D-A668-4E3E-A5EB-62B293D839F1}"/>
               <w:text/>
             </w:sdtPr>
+            <w:sdtEndPr/>
             <w:sdtContent>
               <w:r>
                 <w:rPr>
@@ -9020,7 +8720,7 @@
               <w:rStyle w:val="PageNumber"/>
               <w:noProof/>
             </w:rPr>
-            <w:t>6</w:t>
+            <w:t>7</w:t>
           </w:r>
           <w:r>
             <w:rPr>
@@ -9146,6 +8846,7 @@
       <w:dataBinding w:prefixMappings="xmlns:ns0='http://schemas.openxmlformats.org/officeDocument/2006/extended-properties' " w:xpath="/ns0:Properties[1]/ns0:Company[1]" w:storeItemID="{6668398D-A668-4E3E-A5EB-62B293D839F1}"/>
       <w:text/>
     </w:sdtPr>
+    <w:sdtEndPr/>
     <w:sdtContent>
       <w:p>
         <w:pPr>
@@ -9224,6 +8925,7 @@
           <w:dataBinding w:prefixMappings="xmlns:ns0='http://purl.org/dc/elements/1.1/' xmlns:ns1='http://schemas.openxmlformats.org/package/2006/metadata/core-properties' " w:xpath="/ns1:coreProperties[1]/ns0:subject[1]" w:storeItemID="{6C3C8BC8-F283-45AE-878A-BAB7291924A1}"/>
           <w:text/>
         </w:sdtPr>
+        <w:sdtEndPr/>
         <w:sdtContent>
           <w:tc>
             <w:tcPr>
@@ -9286,12 +8988,13 @@
               <w:dataBinding w:prefixMappings="xmlns:ns0='http://purl.org/dc/elements/1.1/' xmlns:ns1='http://schemas.openxmlformats.org/package/2006/metadata/core-properties' " w:xpath="/ns1:coreProperties[1]/ns1:contentStatus[1]" w:storeItemID="{6C3C8BC8-F283-45AE-878A-BAB7291924A1}"/>
               <w:text/>
             </w:sdtPr>
+            <w:sdtEndPr/>
             <w:sdtContent>
               <w:r>
                 <w:rPr>
-                  <w:lang w:val="fr-CA"/>
+                  <w:lang w:val="en-CA"/>
                 </w:rPr>
-                <w:t>1.0</w:t>
+                <w:t>1.1</w:t>
               </w:r>
             </w:sdtContent>
           </w:sdt>
@@ -9312,6 +9015,7 @@
           <w:dataBinding w:prefixMappings="xmlns:ns0='http://purl.org/dc/elements/1.1/' xmlns:ns1='http://schemas.openxmlformats.org/package/2006/metadata/core-properties' " w:xpath="/ns1:coreProperties[1]/ns0:title[1]" w:storeItemID="{6C3C8BC8-F283-45AE-878A-BAB7291924A1}"/>
           <w:text/>
         </w:sdtPr>
+        <w:sdtEndPr/>
         <w:sdtContent>
           <w:tc>
             <w:tcPr>
@@ -10355,6 +10059,119 @@
     </w:lvl>
   </w:abstractNum>
   <w:abstractNum w:abstractNumId="8">
+    <w:nsid w:val="1528608C"/>
+    <w:multiLevelType w:val="hybridMultilevel"/>
+    <w:tmpl w:val="3B327044"/>
+    <w:lvl w:ilvl="0" w:tplc="10090001">
+      <w:start w:val="1"/>
+      <w:numFmt w:val="bullet"/>
+      <w:lvlText w:val=""/>
+      <w:lvlJc w:val="left"/>
+      <w:pPr>
+        <w:ind w:left="1440" w:hanging="360"/>
+      </w:pPr>
+      <w:rPr>
+        <w:rFonts w:ascii="Symbol" w:hAnsi="Symbol" w:hint="default"/>
+      </w:rPr>
+    </w:lvl>
+    <w:lvl w:ilvl="1" w:tplc="10090003" w:tentative="1">
+      <w:start w:val="1"/>
+      <w:numFmt w:val="bullet"/>
+      <w:lvlText w:val="o"/>
+      <w:lvlJc w:val="left"/>
+      <w:pPr>
+        <w:ind w:left="2160" w:hanging="360"/>
+      </w:pPr>
+      <w:rPr>
+        <w:rFonts w:ascii="Courier New" w:hAnsi="Courier New" w:cs="Courier New" w:hint="default"/>
+      </w:rPr>
+    </w:lvl>
+    <w:lvl w:ilvl="2" w:tplc="10090005" w:tentative="1">
+      <w:start w:val="1"/>
+      <w:numFmt w:val="bullet"/>
+      <w:lvlText w:val=""/>
+      <w:lvlJc w:val="left"/>
+      <w:pPr>
+        <w:ind w:left="2880" w:hanging="360"/>
+      </w:pPr>
+      <w:rPr>
+        <w:rFonts w:ascii="Wingdings" w:hAnsi="Wingdings" w:hint="default"/>
+      </w:rPr>
+    </w:lvl>
+    <w:lvl w:ilvl="3" w:tplc="10090001" w:tentative="1">
+      <w:start w:val="1"/>
+      <w:numFmt w:val="bullet"/>
+      <w:lvlText w:val=""/>
+      <w:lvlJc w:val="left"/>
+      <w:pPr>
+        <w:ind w:left="3600" w:hanging="360"/>
+      </w:pPr>
+      <w:rPr>
+        <w:rFonts w:ascii="Symbol" w:hAnsi="Symbol" w:hint="default"/>
+      </w:rPr>
+    </w:lvl>
+    <w:lvl w:ilvl="4" w:tplc="10090003" w:tentative="1">
+      <w:start w:val="1"/>
+      <w:numFmt w:val="bullet"/>
+      <w:lvlText w:val="o"/>
+      <w:lvlJc w:val="left"/>
+      <w:pPr>
+        <w:ind w:left="4320" w:hanging="360"/>
+      </w:pPr>
+      <w:rPr>
+        <w:rFonts w:ascii="Courier New" w:hAnsi="Courier New" w:cs="Courier New" w:hint="default"/>
+      </w:rPr>
+    </w:lvl>
+    <w:lvl w:ilvl="5" w:tplc="10090005" w:tentative="1">
+      <w:start w:val="1"/>
+      <w:numFmt w:val="bullet"/>
+      <w:lvlText w:val=""/>
+      <w:lvlJc w:val="left"/>
+      <w:pPr>
+        <w:ind w:left="5040" w:hanging="360"/>
+      </w:pPr>
+      <w:rPr>
+        <w:rFonts w:ascii="Wingdings" w:hAnsi="Wingdings" w:hint="default"/>
+      </w:rPr>
+    </w:lvl>
+    <w:lvl w:ilvl="6" w:tplc="10090001" w:tentative="1">
+      <w:start w:val="1"/>
+      <w:numFmt w:val="bullet"/>
+      <w:lvlText w:val=""/>
+      <w:lvlJc w:val="left"/>
+      <w:pPr>
+        <w:ind w:left="5760" w:hanging="360"/>
+      </w:pPr>
+      <w:rPr>
+        <w:rFonts w:ascii="Symbol" w:hAnsi="Symbol" w:hint="default"/>
+      </w:rPr>
+    </w:lvl>
+    <w:lvl w:ilvl="7" w:tplc="10090003" w:tentative="1">
+      <w:start w:val="1"/>
+      <w:numFmt w:val="bullet"/>
+      <w:lvlText w:val="o"/>
+      <w:lvlJc w:val="left"/>
+      <w:pPr>
+        <w:ind w:left="6480" w:hanging="360"/>
+      </w:pPr>
+      <w:rPr>
+        <w:rFonts w:ascii="Courier New" w:hAnsi="Courier New" w:cs="Courier New" w:hint="default"/>
+      </w:rPr>
+    </w:lvl>
+    <w:lvl w:ilvl="8" w:tplc="10090005" w:tentative="1">
+      <w:start w:val="1"/>
+      <w:numFmt w:val="bullet"/>
+      <w:lvlText w:val=""/>
+      <w:lvlJc w:val="left"/>
+      <w:pPr>
+        <w:ind w:left="7200" w:hanging="360"/>
+      </w:pPr>
+      <w:rPr>
+        <w:rFonts w:ascii="Wingdings" w:hAnsi="Wingdings" w:hint="default"/>
+      </w:rPr>
+    </w:lvl>
+  </w:abstractNum>
+  <w:abstractNum w:abstractNumId="9">
     <w:nsid w:val="1C1D49F9"/>
     <w:multiLevelType w:val="hybridMultilevel"/>
     <w:tmpl w:val="1C7C01EE"/>
@@ -10467,7 +10284,120 @@
       </w:rPr>
     </w:lvl>
   </w:abstractNum>
-  <w:abstractNum w:abstractNumId="9">
+  <w:abstractNum w:abstractNumId="10">
+    <w:nsid w:val="1C9B22FC"/>
+    <w:multiLevelType w:val="hybridMultilevel"/>
+    <w:tmpl w:val="945AC996"/>
+    <w:lvl w:ilvl="0" w:tplc="10090001">
+      <w:start w:val="1"/>
+      <w:numFmt w:val="bullet"/>
+      <w:lvlText w:val=""/>
+      <w:lvlJc w:val="left"/>
+      <w:pPr>
+        <w:ind w:left="1440" w:hanging="360"/>
+      </w:pPr>
+      <w:rPr>
+        <w:rFonts w:ascii="Symbol" w:hAnsi="Symbol" w:hint="default"/>
+      </w:rPr>
+    </w:lvl>
+    <w:lvl w:ilvl="1" w:tplc="10090003" w:tentative="1">
+      <w:start w:val="1"/>
+      <w:numFmt w:val="bullet"/>
+      <w:lvlText w:val="o"/>
+      <w:lvlJc w:val="left"/>
+      <w:pPr>
+        <w:ind w:left="2160" w:hanging="360"/>
+      </w:pPr>
+      <w:rPr>
+        <w:rFonts w:ascii="Courier New" w:hAnsi="Courier New" w:cs="Courier New" w:hint="default"/>
+      </w:rPr>
+    </w:lvl>
+    <w:lvl w:ilvl="2" w:tplc="10090005" w:tentative="1">
+      <w:start w:val="1"/>
+      <w:numFmt w:val="bullet"/>
+      <w:lvlText w:val=""/>
+      <w:lvlJc w:val="left"/>
+      <w:pPr>
+        <w:ind w:left="2880" w:hanging="360"/>
+      </w:pPr>
+      <w:rPr>
+        <w:rFonts w:ascii="Wingdings" w:hAnsi="Wingdings" w:hint="default"/>
+      </w:rPr>
+    </w:lvl>
+    <w:lvl w:ilvl="3" w:tplc="10090001" w:tentative="1">
+      <w:start w:val="1"/>
+      <w:numFmt w:val="bullet"/>
+      <w:lvlText w:val=""/>
+      <w:lvlJc w:val="left"/>
+      <w:pPr>
+        <w:ind w:left="3600" w:hanging="360"/>
+      </w:pPr>
+      <w:rPr>
+        <w:rFonts w:ascii="Symbol" w:hAnsi="Symbol" w:hint="default"/>
+      </w:rPr>
+    </w:lvl>
+    <w:lvl w:ilvl="4" w:tplc="10090003" w:tentative="1">
+      <w:start w:val="1"/>
+      <w:numFmt w:val="bullet"/>
+      <w:lvlText w:val="o"/>
+      <w:lvlJc w:val="left"/>
+      <w:pPr>
+        <w:ind w:left="4320" w:hanging="360"/>
+      </w:pPr>
+      <w:rPr>
+        <w:rFonts w:ascii="Courier New" w:hAnsi="Courier New" w:cs="Courier New" w:hint="default"/>
+      </w:rPr>
+    </w:lvl>
+    <w:lvl w:ilvl="5" w:tplc="10090005" w:tentative="1">
+      <w:start w:val="1"/>
+      <w:numFmt w:val="bullet"/>
+      <w:lvlText w:val=""/>
+      <w:lvlJc w:val="left"/>
+      <w:pPr>
+        <w:ind w:left="5040" w:hanging="360"/>
+      </w:pPr>
+      <w:rPr>
+        <w:rFonts w:ascii="Wingdings" w:hAnsi="Wingdings" w:hint="default"/>
+      </w:rPr>
+    </w:lvl>
+    <w:lvl w:ilvl="6" w:tplc="10090001" w:tentative="1">
+      <w:start w:val="1"/>
+      <w:numFmt w:val="bullet"/>
+      <w:lvlText w:val=""/>
+      <w:lvlJc w:val="left"/>
+      <w:pPr>
+        <w:ind w:left="5760" w:hanging="360"/>
+      </w:pPr>
+      <w:rPr>
+        <w:rFonts w:ascii="Symbol" w:hAnsi="Symbol" w:hint="default"/>
+      </w:rPr>
+    </w:lvl>
+    <w:lvl w:ilvl="7" w:tplc="10090003" w:tentative="1">
+      <w:start w:val="1"/>
+      <w:numFmt w:val="bullet"/>
+      <w:lvlText w:val="o"/>
+      <w:lvlJc w:val="left"/>
+      <w:pPr>
+        <w:ind w:left="6480" w:hanging="360"/>
+      </w:pPr>
+      <w:rPr>
+        <w:rFonts w:ascii="Courier New" w:hAnsi="Courier New" w:cs="Courier New" w:hint="default"/>
+      </w:rPr>
+    </w:lvl>
+    <w:lvl w:ilvl="8" w:tplc="10090005" w:tentative="1">
+      <w:start w:val="1"/>
+      <w:numFmt w:val="bullet"/>
+      <w:lvlText w:val=""/>
+      <w:lvlJc w:val="left"/>
+      <w:pPr>
+        <w:ind w:left="7200" w:hanging="360"/>
+      </w:pPr>
+      <w:rPr>
+        <w:rFonts w:ascii="Wingdings" w:hAnsi="Wingdings" w:hint="default"/>
+      </w:rPr>
+    </w:lvl>
+  </w:abstractNum>
+  <w:abstractNum w:abstractNumId="11">
     <w:nsid w:val="1DB73AB0"/>
     <w:multiLevelType w:val="hybridMultilevel"/>
     <w:tmpl w:val="5B844C1E"/>
@@ -10580,7 +10510,7 @@
       </w:rPr>
     </w:lvl>
   </w:abstractNum>
-  <w:abstractNum w:abstractNumId="10">
+  <w:abstractNum w:abstractNumId="12">
     <w:nsid w:val="1FDD2317"/>
     <w:multiLevelType w:val="hybridMultilevel"/>
     <w:tmpl w:val="9F2A8848"/>
@@ -10693,7 +10623,7 @@
       </w:rPr>
     </w:lvl>
   </w:abstractNum>
-  <w:abstractNum w:abstractNumId="11">
+  <w:abstractNum w:abstractNumId="13">
     <w:nsid w:val="23F9404A"/>
     <w:multiLevelType w:val="hybridMultilevel"/>
     <w:tmpl w:val="35EE7A0C"/>
@@ -10806,7 +10736,7 @@
       </w:rPr>
     </w:lvl>
   </w:abstractNum>
-  <w:abstractNum w:abstractNumId="12">
+  <w:abstractNum w:abstractNumId="14">
     <w:nsid w:val="26BE12AD"/>
     <w:multiLevelType w:val="hybridMultilevel"/>
     <w:tmpl w:val="306ACB5E"/>
@@ -10919,7 +10849,7 @@
       </w:rPr>
     </w:lvl>
   </w:abstractNum>
-  <w:abstractNum w:abstractNumId="13">
+  <w:abstractNum w:abstractNumId="15">
     <w:nsid w:val="298C1C5C"/>
     <w:multiLevelType w:val="multilevel"/>
     <w:tmpl w:val="5A6E8094"/>
@@ -11033,7 +10963,7 @@
       </w:pPr>
     </w:lvl>
   </w:abstractNum>
-  <w:abstractNum w:abstractNumId="14">
+  <w:abstractNum w:abstractNumId="16">
     <w:nsid w:val="2A9A1425"/>
     <w:multiLevelType w:val="hybridMultilevel"/>
     <w:tmpl w:val="F62EF456"/>
@@ -11146,7 +11076,7 @@
       </w:rPr>
     </w:lvl>
   </w:abstractNum>
-  <w:abstractNum w:abstractNumId="15">
+  <w:abstractNum w:abstractNumId="17">
     <w:nsid w:val="2CCB2A68"/>
     <w:multiLevelType w:val="hybridMultilevel"/>
     <w:tmpl w:val="0E4831C8"/>
@@ -11259,7 +11189,7 @@
       </w:rPr>
     </w:lvl>
   </w:abstractNum>
-  <w:abstractNum w:abstractNumId="16">
+  <w:abstractNum w:abstractNumId="18">
     <w:nsid w:val="2D7B096A"/>
     <w:multiLevelType w:val="hybridMultilevel"/>
     <w:tmpl w:val="C51C6230"/>
@@ -11372,7 +11302,7 @@
       </w:rPr>
     </w:lvl>
   </w:abstractNum>
-  <w:abstractNum w:abstractNumId="17">
+  <w:abstractNum w:abstractNumId="19">
     <w:nsid w:val="346545B2"/>
     <w:multiLevelType w:val="hybridMultilevel"/>
     <w:tmpl w:val="00E8FB74"/>
@@ -11485,7 +11415,7 @@
       </w:rPr>
     </w:lvl>
   </w:abstractNum>
-  <w:abstractNum w:abstractNumId="18">
+  <w:abstractNum w:abstractNumId="20">
     <w:nsid w:val="37F73F6B"/>
     <w:multiLevelType w:val="hybridMultilevel"/>
     <w:tmpl w:val="36467D10"/>
@@ -11598,7 +11528,7 @@
       </w:rPr>
     </w:lvl>
   </w:abstractNum>
-  <w:abstractNum w:abstractNumId="19">
+  <w:abstractNum w:abstractNumId="21">
     <w:nsid w:val="389034DF"/>
     <w:multiLevelType w:val="hybridMultilevel"/>
     <w:tmpl w:val="1BB43A80"/>
@@ -11711,7 +11641,7 @@
       </w:rPr>
     </w:lvl>
   </w:abstractNum>
-  <w:abstractNum w:abstractNumId="20">
+  <w:abstractNum w:abstractNumId="22">
     <w:nsid w:val="3A754C78"/>
     <w:multiLevelType w:val="hybridMultilevel"/>
     <w:tmpl w:val="B8C04A82"/>
@@ -11824,7 +11754,7 @@
       </w:rPr>
     </w:lvl>
   </w:abstractNum>
-  <w:abstractNum w:abstractNumId="21">
+  <w:abstractNum w:abstractNumId="23">
     <w:nsid w:val="3AAA5BF2"/>
     <w:multiLevelType w:val="hybridMultilevel"/>
     <w:tmpl w:val="3F6A1B1C"/>
@@ -11937,7 +11867,7 @@
       </w:rPr>
     </w:lvl>
   </w:abstractNum>
-  <w:abstractNum w:abstractNumId="22">
+  <w:abstractNum w:abstractNumId="24">
     <w:nsid w:val="3C0D0F5C"/>
     <w:multiLevelType w:val="hybridMultilevel"/>
     <w:tmpl w:val="E570B0EA"/>
@@ -12050,7 +11980,7 @@
       </w:rPr>
     </w:lvl>
   </w:abstractNum>
-  <w:abstractNum w:abstractNumId="23">
+  <w:abstractNum w:abstractNumId="25">
     <w:nsid w:val="3CA138AD"/>
     <w:multiLevelType w:val="hybridMultilevel"/>
     <w:tmpl w:val="F77AA7E6"/>
@@ -12163,7 +12093,7 @@
       </w:rPr>
     </w:lvl>
   </w:abstractNum>
-  <w:abstractNum w:abstractNumId="24">
+  <w:abstractNum w:abstractNumId="26">
     <w:nsid w:val="44D0271A"/>
     <w:multiLevelType w:val="multilevel"/>
     <w:tmpl w:val="1B56F9A6"/>
@@ -12304,7 +12234,7 @@
       </w:rPr>
     </w:lvl>
   </w:abstractNum>
-  <w:abstractNum w:abstractNumId="25">
+  <w:abstractNum w:abstractNumId="27">
     <w:nsid w:val="4E3A5475"/>
     <w:multiLevelType w:val="hybridMultilevel"/>
     <w:tmpl w:val="99781E1C"/>
@@ -12444,7 +12374,7 @@
       </w:rPr>
     </w:lvl>
   </w:abstractNum>
-  <w:abstractNum w:abstractNumId="26">
+  <w:abstractNum w:abstractNumId="28">
     <w:nsid w:val="53F35819"/>
     <w:multiLevelType w:val="hybridMultilevel"/>
     <w:tmpl w:val="1A9A02E0"/>
@@ -12584,7 +12514,7 @@
       </w:rPr>
     </w:lvl>
   </w:abstractNum>
-  <w:abstractNum w:abstractNumId="27">
+  <w:abstractNum w:abstractNumId="29">
     <w:nsid w:val="56990332"/>
     <w:multiLevelType w:val="hybridMultilevel"/>
     <w:tmpl w:val="64A0C400"/>
@@ -12697,7 +12627,7 @@
       </w:rPr>
     </w:lvl>
   </w:abstractNum>
-  <w:abstractNum w:abstractNumId="28">
+  <w:abstractNum w:abstractNumId="30">
     <w:nsid w:val="574C5381"/>
     <w:multiLevelType w:val="hybridMultilevel"/>
     <w:tmpl w:val="9FA04AA0"/>
@@ -12810,7 +12740,7 @@
       </w:rPr>
     </w:lvl>
   </w:abstractNum>
-  <w:abstractNum w:abstractNumId="29">
+  <w:abstractNum w:abstractNumId="31">
     <w:nsid w:val="59816535"/>
     <w:multiLevelType w:val="hybridMultilevel"/>
     <w:tmpl w:val="FC52936A"/>
@@ -12923,7 +12853,96 @@
       </w:rPr>
     </w:lvl>
   </w:abstractNum>
-  <w:abstractNum w:abstractNumId="30">
+  <w:abstractNum w:abstractNumId="32">
+    <w:nsid w:val="5D457930"/>
+    <w:multiLevelType w:val="hybridMultilevel"/>
+    <w:tmpl w:val="58842C26"/>
+    <w:lvl w:ilvl="0" w:tplc="0E6A73B4">
+      <w:start w:val="1"/>
+      <w:numFmt w:val="decimal"/>
+      <w:lvlText w:val="%1)"/>
+      <w:lvlJc w:val="left"/>
+      <w:pPr>
+        <w:ind w:left="1080" w:hanging="360"/>
+      </w:pPr>
+      <w:rPr>
+        <w:rFonts w:hint="default"/>
+      </w:rPr>
+    </w:lvl>
+    <w:lvl w:ilvl="1" w:tplc="10090019" w:tentative="1">
+      <w:start w:val="1"/>
+      <w:numFmt w:val="lowerLetter"/>
+      <w:lvlText w:val="%2."/>
+      <w:lvlJc w:val="left"/>
+      <w:pPr>
+        <w:ind w:left="1800" w:hanging="360"/>
+      </w:pPr>
+    </w:lvl>
+    <w:lvl w:ilvl="2" w:tplc="1009001B" w:tentative="1">
+      <w:start w:val="1"/>
+      <w:numFmt w:val="lowerRoman"/>
+      <w:lvlText w:val="%3."/>
+      <w:lvlJc w:val="right"/>
+      <w:pPr>
+        <w:ind w:left="2520" w:hanging="180"/>
+      </w:pPr>
+    </w:lvl>
+    <w:lvl w:ilvl="3" w:tplc="1009000F" w:tentative="1">
+      <w:start w:val="1"/>
+      <w:numFmt w:val="decimal"/>
+      <w:lvlText w:val="%4."/>
+      <w:lvlJc w:val="left"/>
+      <w:pPr>
+        <w:ind w:left="3240" w:hanging="360"/>
+      </w:pPr>
+    </w:lvl>
+    <w:lvl w:ilvl="4" w:tplc="10090019" w:tentative="1">
+      <w:start w:val="1"/>
+      <w:numFmt w:val="lowerLetter"/>
+      <w:lvlText w:val="%5."/>
+      <w:lvlJc w:val="left"/>
+      <w:pPr>
+        <w:ind w:left="3960" w:hanging="360"/>
+      </w:pPr>
+    </w:lvl>
+    <w:lvl w:ilvl="5" w:tplc="1009001B" w:tentative="1">
+      <w:start w:val="1"/>
+      <w:numFmt w:val="lowerRoman"/>
+      <w:lvlText w:val="%6."/>
+      <w:lvlJc w:val="right"/>
+      <w:pPr>
+        <w:ind w:left="4680" w:hanging="180"/>
+      </w:pPr>
+    </w:lvl>
+    <w:lvl w:ilvl="6" w:tplc="1009000F" w:tentative="1">
+      <w:start w:val="1"/>
+      <w:numFmt w:val="decimal"/>
+      <w:lvlText w:val="%7."/>
+      <w:lvlJc w:val="left"/>
+      <w:pPr>
+        <w:ind w:left="5400" w:hanging="360"/>
+      </w:pPr>
+    </w:lvl>
+    <w:lvl w:ilvl="7" w:tplc="10090019" w:tentative="1">
+      <w:start w:val="1"/>
+      <w:numFmt w:val="lowerLetter"/>
+      <w:lvlText w:val="%8."/>
+      <w:lvlJc w:val="left"/>
+      <w:pPr>
+        <w:ind w:left="6120" w:hanging="360"/>
+      </w:pPr>
+    </w:lvl>
+    <w:lvl w:ilvl="8" w:tplc="1009001B" w:tentative="1">
+      <w:start w:val="1"/>
+      <w:numFmt w:val="lowerRoman"/>
+      <w:lvlText w:val="%9."/>
+      <w:lvlJc w:val="right"/>
+      <w:pPr>
+        <w:ind w:left="6840" w:hanging="180"/>
+      </w:pPr>
+    </w:lvl>
+  </w:abstractNum>
+  <w:abstractNum w:abstractNumId="33">
     <w:nsid w:val="60F13B62"/>
     <w:multiLevelType w:val="hybridMultilevel"/>
     <w:tmpl w:val="BAA0050E"/>
@@ -13036,7 +13055,7 @@
       </w:rPr>
     </w:lvl>
   </w:abstractNum>
-  <w:abstractNum w:abstractNumId="31">
+  <w:abstractNum w:abstractNumId="34">
     <w:nsid w:val="65A64B18"/>
     <w:multiLevelType w:val="hybridMultilevel"/>
     <w:tmpl w:val="16645938"/>
@@ -13149,7 +13168,7 @@
       </w:rPr>
     </w:lvl>
   </w:abstractNum>
-  <w:abstractNum w:abstractNumId="32">
+  <w:abstractNum w:abstractNumId="35">
     <w:nsid w:val="6FCD5F56"/>
     <w:multiLevelType w:val="hybridMultilevel"/>
     <w:tmpl w:val="50CE4994"/>
@@ -13289,7 +13308,7 @@
       </w:rPr>
     </w:lvl>
   </w:abstractNum>
-  <w:abstractNum w:abstractNumId="33">
+  <w:abstractNum w:abstractNumId="36">
     <w:nsid w:val="7139721F"/>
     <w:multiLevelType w:val="hybridMultilevel"/>
     <w:tmpl w:val="A18012A0"/>
@@ -13402,7 +13421,7 @@
       </w:rPr>
     </w:lvl>
   </w:abstractNum>
-  <w:abstractNum w:abstractNumId="34">
+  <w:abstractNum w:abstractNumId="37">
     <w:nsid w:val="71E64F63"/>
     <w:multiLevelType w:val="hybridMultilevel"/>
     <w:tmpl w:val="5FAA5FD2"/>
@@ -13515,7 +13534,7 @@
       </w:rPr>
     </w:lvl>
   </w:abstractNum>
-  <w:abstractNum w:abstractNumId="35">
+  <w:abstractNum w:abstractNumId="38">
     <w:nsid w:val="77361370"/>
     <w:multiLevelType w:val="hybridMultilevel"/>
     <w:tmpl w:val="B5B0D2E4"/>
@@ -13628,7 +13647,7 @@
       </w:rPr>
     </w:lvl>
   </w:abstractNum>
-  <w:abstractNum w:abstractNumId="36">
+  <w:abstractNum w:abstractNumId="39">
     <w:nsid w:val="795A3389"/>
     <w:multiLevelType w:val="hybridMultilevel"/>
     <w:tmpl w:val="82E8A108"/>
@@ -13741,7 +13760,7 @@
       </w:rPr>
     </w:lvl>
   </w:abstractNum>
-  <w:abstractNum w:abstractNumId="37">
+  <w:abstractNum w:abstractNumId="40">
     <w:nsid w:val="7DA919A3"/>
     <w:multiLevelType w:val="hybridMultilevel"/>
     <w:tmpl w:val="58AE8024"/>
@@ -13858,61 +13877,61 @@
     <w:abstractNumId w:val="0"/>
   </w:num>
   <w:num w:numId="2">
-    <w:abstractNumId w:val="24"/>
+    <w:abstractNumId w:val="26"/>
   </w:num>
   <w:num w:numId="3">
     <w:abstractNumId w:val="7"/>
   </w:num>
   <w:num w:numId="4">
-    <w:abstractNumId w:val="32"/>
+    <w:abstractNumId w:val="35"/>
   </w:num>
   <w:num w:numId="5">
-    <w:abstractNumId w:val="25"/>
+    <w:abstractNumId w:val="27"/>
   </w:num>
   <w:num w:numId="6">
-    <w:abstractNumId w:val="26"/>
+    <w:abstractNumId w:val="28"/>
   </w:num>
   <w:num w:numId="7">
     <w:abstractNumId w:val="1"/>
   </w:num>
   <w:num w:numId="8">
-    <w:abstractNumId w:val="27"/>
+    <w:abstractNumId w:val="29"/>
   </w:num>
   <w:num w:numId="9">
-    <w:abstractNumId w:val="17"/>
+    <w:abstractNumId w:val="19"/>
   </w:num>
   <w:num w:numId="10">
-    <w:abstractNumId w:val="13"/>
+    <w:abstractNumId w:val="15"/>
   </w:num>
   <w:num w:numId="11">
     <w:abstractNumId w:val="3"/>
   </w:num>
   <w:num w:numId="12">
-    <w:abstractNumId w:val="14"/>
+    <w:abstractNumId w:val="16"/>
   </w:num>
   <w:num w:numId="13">
-    <w:abstractNumId w:val="19"/>
+    <w:abstractNumId w:val="21"/>
   </w:num>
   <w:num w:numId="14">
-    <w:abstractNumId w:val="36"/>
+    <w:abstractNumId w:val="39"/>
   </w:num>
   <w:num w:numId="15">
     <w:abstractNumId w:val="2"/>
   </w:num>
   <w:num w:numId="16">
-    <w:abstractNumId w:val="22"/>
+    <w:abstractNumId w:val="24"/>
   </w:num>
   <w:num w:numId="17">
     <w:abstractNumId w:val="6"/>
   </w:num>
   <w:num w:numId="18">
-    <w:abstractNumId w:val="9"/>
+    <w:abstractNumId w:val="11"/>
   </w:num>
   <w:num w:numId="19">
-    <w:abstractNumId w:val="12"/>
+    <w:abstractNumId w:val="14"/>
   </w:num>
   <w:num w:numId="20">
-    <w:abstractNumId w:val="16"/>
+    <w:abstractNumId w:val="18"/>
   </w:num>
   <w:num w:numId="21">
     <w:abstractNumId w:val="5"/>
@@ -13921,52 +13940,61 @@
     <w:abstractNumId w:val="4"/>
   </w:num>
   <w:num w:numId="23">
-    <w:abstractNumId w:val="21"/>
+    <w:abstractNumId w:val="23"/>
   </w:num>
   <w:num w:numId="24">
+    <w:abstractNumId w:val="36"/>
+  </w:num>
+  <w:num w:numId="25">
+    <w:abstractNumId w:val="9"/>
+  </w:num>
+  <w:num w:numId="26">
+    <w:abstractNumId w:val="20"/>
+  </w:num>
+  <w:num w:numId="27">
+    <w:abstractNumId w:val="22"/>
+  </w:num>
+  <w:num w:numId="28">
+    <w:abstractNumId w:val="30"/>
+  </w:num>
+  <w:num w:numId="29">
+    <w:abstractNumId w:val="38"/>
+  </w:num>
+  <w:num w:numId="30">
+    <w:abstractNumId w:val="40"/>
+  </w:num>
+  <w:num w:numId="31">
+    <w:abstractNumId w:val="13"/>
+  </w:num>
+  <w:num w:numId="32">
+    <w:abstractNumId w:val="31"/>
+  </w:num>
+  <w:num w:numId="33">
     <w:abstractNumId w:val="33"/>
   </w:num>
-  <w:num w:numId="25">
-    <w:abstractNumId w:val="8"/>
+  <w:num w:numId="34">
+    <w:abstractNumId w:val="17"/>
   </w:num>
-  <w:num w:numId="26">
-    <w:abstractNumId w:val="18"/>
+  <w:num w:numId="35">
+    <w:abstractNumId w:val="25"/>
   </w:num>
-  <w:num w:numId="27">
-    <w:abstractNumId w:val="20"/>
+  <w:num w:numId="36">
+    <w:abstractNumId w:val="34"/>
   </w:num>
-  <w:num w:numId="28">
-    <w:abstractNumId w:val="28"/>
+  <w:num w:numId="37">
+    <w:abstractNumId w:val="12"/>
   </w:num>
-  <w:num w:numId="29">
-    <w:abstractNumId w:val="35"/>
-  </w:num>
-  <w:num w:numId="30">
+  <w:num w:numId="38">
     <w:abstractNumId w:val="37"/>
   </w:num>
-  <w:num w:numId="31">
-    <w:abstractNumId w:val="11"/>
+  <w:num w:numId="39">
+    <w:abstractNumId w:val="32"/>
   </w:num>
-  <w:num w:numId="32">
-    <w:abstractNumId w:val="29"/>
-  </w:num>
-  <w:num w:numId="33">
-    <w:abstractNumId w:val="30"/>
-  </w:num>
-  <w:num w:numId="34">
-    <w:abstractNumId w:val="15"/>
-  </w:num>
-  <w:num w:numId="35">
-    <w:abstractNumId w:val="23"/>
-  </w:num>
-  <w:num w:numId="36">
-    <w:abstractNumId w:val="31"/>
-  </w:num>
-  <w:num w:numId="37">
+  <w:num w:numId="40">
     <w:abstractNumId w:val="10"/>
   </w:num>
-  <w:num w:numId="38">
-    <w:abstractNumId w:val="34"/>
+  <w:num w:numId="41">
+    <w:abstractNumId w:val="8"/>
   </w:num>
   <w:numIdMacAtCleanup w:val="6"/>
 </w:numbering>
@@ -15083,6 +15111,25 @@
       <w:contextualSpacing/>
     </w:pPr>
   </w:style>
+  <w:style w:type="paragraph" w:styleId="Caption">
+    <w:name w:val="caption"/>
+    <w:basedOn w:val="Normal"/>
+    <w:next w:val="Normal"/>
+    <w:uiPriority w:val="35"/>
+    <w:unhideWhenUsed/>
+    <w:qFormat/>
+    <w:rsid w:val="00820727"/>
+    <w:pPr>
+      <w:spacing w:after="200" w:line="240" w:lineRule="auto"/>
+    </w:pPr>
+    <w:rPr>
+      <w:i/>
+      <w:iCs/>
+      <w:color w:val="1F497D" w:themeColor="text2"/>
+      <w:sz w:val="18"/>
+      <w:szCs w:val="18"/>
+    </w:rPr>
+  </w:style>
 </w:styles>
 </file>
 
@@ -15388,8 +15435,9 @@
     <w:panose1 w:val="020B0604020202020204"/>
     <w:charset w:val="00"/>
     <w:family w:val="swiss"/>
+    <w:notTrueType/>
     <w:pitch w:val="variable"/>
-    <w:sig w:usb0="E0002AFF" w:usb1="C0007843" w:usb2="00000009" w:usb3="00000000" w:csb0="000001FF" w:csb1="00000000"/>
+    <w:sig w:usb0="00000003" w:usb1="00000000" w:usb2="00000000" w:usb3="00000000" w:csb0="00000001" w:csb1="00000000"/>
   </w:font>
   <w:font w:name="Book Antiqua">
     <w:panose1 w:val="02040602050305030304"/>
@@ -15442,6 +15490,7 @@
     <w:rsid w:val="00A9352E"/>
     <w:rsid w:val="00AD7357"/>
     <w:rsid w:val="00C049C5"/>
+    <w:rsid w:val="00C84EDA"/>
     <w:rsid w:val="00E86C61"/>
     <w:rsid w:val="00F231DE"/>
     <w:rsid w:val="00F7662F"/>
@@ -16196,7 +16245,7 @@
 </file>
 
 <file path=customXml/itemProps1.xml><?xml version="1.0" encoding="utf-8"?>
-<ds:datastoreItem xmlns:ds="http://schemas.openxmlformats.org/officeDocument/2006/customXml" ds:itemID="{399F2DB7-40C6-44DF-9EF0-8260731E4CC3}">
+<ds:datastoreItem xmlns:ds="http://schemas.openxmlformats.org/officeDocument/2006/customXml" ds:itemID="{A3ABAB85-4C9D-4EFB-8314-8B7DB336C36A}">
   <ds:schemaRefs>
     <ds:schemaRef ds:uri="http://schemas.openxmlformats.org/officeDocument/2006/bibliography"/>
   </ds:schemaRefs>

</xml_diff>

<commit_message>
Plan de dev finalisé (pas mal) #Paperasse #WhatsUpTracabilitéExigences?
</commit_message>
<xml_diff>
--- a/Documentations/Plan_de_developpement_logiciel.docx
+++ b/Documentations/Plan_de_developpement_logiciel.docx
@@ -10,6 +10,8 @@
           <w:lang w:val="fr-CA"/>
         </w:rPr>
       </w:pPr>
+      <w:bookmarkStart w:id="0" w:name="_GoBack"/>
+      <w:bookmarkEnd w:id="0"/>
     </w:p>
     <w:p>
       <w:pPr>
@@ -455,13 +457,7 @@
               <w:rPr>
                 <w:lang w:val="fr-CA"/>
               </w:rPr>
-              <w:t>12/02/</w:t>
-            </w:r>
-            <w:r>
-              <w:rPr>
-                <w:lang w:val="fr-CA"/>
-              </w:rPr>
-              <w:t>2014</w:t>
+              <w:t>12/02/2014</w:t>
             </w:r>
           </w:p>
         </w:tc>
@@ -1182,7 +1178,7 @@
           <w:noProof/>
           <w:lang w:val="fr-CA"/>
         </w:rPr>
-        <w:t>5</w:t>
+        <w:t>4</w:t>
       </w:r>
       <w:r>
         <w:rPr>
@@ -1913,18 +1909,14 @@
         <w:rPr>
           <w:lang w:val="fr-CA"/>
         </w:rPr>
-      </w:r>
-      <w:r>
-        <w:rPr>
-          <w:lang w:val="fr-CA"/>
-        </w:rPr>
         <w:fldChar w:fldCharType="separate"/>
       </w:r>
       <w:r>
         <w:rPr>
-          <w:lang w:val="fr-CA"/>
-        </w:rPr>
-        <w:t>7</w:t>
+          <w:b/>
+          <w:bCs/>
+        </w:rPr>
+        <w:t>Error! Bookmark not defined.</w:t>
       </w:r>
       <w:r>
         <w:rPr>
@@ -2010,7 +2002,7 @@
           <w:noProof/>
           <w:lang w:val="fr-CA"/>
         </w:rPr>
-        <w:t>9</w:t>
+        <w:t>10</w:t>
       </w:r>
       <w:r>
         <w:rPr>
@@ -2084,7 +2076,7 @@
         <w:rPr>
           <w:lang w:val="fr-CA"/>
         </w:rPr>
-        <w:t>9</w:t>
+        <w:t>10</w:t>
       </w:r>
       <w:r>
         <w:rPr>
@@ -2157,7 +2149,7 @@
         <w:rPr>
           <w:lang w:val="fr-CA"/>
         </w:rPr>
-        <w:t>9</w:t>
+        <w:t>10</w:t>
       </w:r>
       <w:r>
         <w:rPr>
@@ -2230,7 +2222,7 @@
         <w:rPr>
           <w:lang w:val="fr-CA"/>
         </w:rPr>
-        <w:t>9</w:t>
+        <w:t>10</w:t>
       </w:r>
       <w:r>
         <w:rPr>
@@ -2303,7 +2295,7 @@
         <w:rPr>
           <w:lang w:val="fr-CA"/>
         </w:rPr>
-        <w:t>9</w:t>
+        <w:t>11</w:t>
       </w:r>
       <w:r>
         <w:rPr>
@@ -2378,14 +2370,14 @@
           <w:lang w:val="fr-CA"/>
         </w:rPr>
       </w:pPr>
-      <w:bookmarkStart w:id="0" w:name="_Toc302509952"/>
+      <w:bookmarkStart w:id="1" w:name="_Toc302509952"/>
       <w:r>
         <w:rPr>
           <w:lang w:val="fr-CA"/>
         </w:rPr>
         <w:t>Introduction</w:t>
       </w:r>
-      <w:bookmarkEnd w:id="0"/>
+      <w:bookmarkEnd w:id="1"/>
     </w:p>
     <w:p>
       <w:pPr>
@@ -2436,28 +2428,14 @@
           <w:lang w:val="fr-CA"/>
         </w:rPr>
       </w:pPr>
-      <w:bookmarkStart w:id="1" w:name="_Toc302509953"/>
+      <w:bookmarkStart w:id="2" w:name="_Toc302509953"/>
       <w:r>
         <w:rPr>
           <w:lang w:val="fr-CA"/>
         </w:rPr>
         <w:t>Vue d’ensemble du projet</w:t>
       </w:r>
-      <w:bookmarkEnd w:id="1"/>
-    </w:p>
-    <w:p>
-      <w:pPr>
-        <w:rPr>
-          <w:lang w:val="fr-CA"/>
-        </w:rPr>
-      </w:pPr>
-    </w:p>
-    <w:p>
-      <w:pPr>
-        <w:rPr>
-          <w:lang w:val="fr-CA"/>
-        </w:rPr>
-      </w:pPr>
+      <w:bookmarkEnd w:id="2"/>
     </w:p>
     <w:p>
       <w:pPr>
@@ -2466,14 +2444,14 @@
           <w:lang w:val="fr-CA"/>
         </w:rPr>
       </w:pPr>
-      <w:bookmarkStart w:id="2" w:name="_Toc302509954"/>
+      <w:bookmarkStart w:id="3" w:name="_Toc302509954"/>
       <w:r>
         <w:rPr>
           <w:lang w:val="fr-CA"/>
         </w:rPr>
         <w:t>But du projet, portée et objectifs</w:t>
       </w:r>
-      <w:bookmarkEnd w:id="2"/>
+      <w:bookmarkEnd w:id="3"/>
     </w:p>
     <w:p>
       <w:pPr>
@@ -2681,86 +2659,18 @@
           <w:lang w:val="fr-CA"/>
         </w:rPr>
       </w:pPr>
-      <w:bookmarkStart w:id="3" w:name="_Toc524312834"/>
-      <w:bookmarkStart w:id="4" w:name="_Toc11132102"/>
-      <w:bookmarkStart w:id="5" w:name="_Toc302509955"/>
+      <w:bookmarkStart w:id="4" w:name="_Toc524312834"/>
+      <w:bookmarkStart w:id="5" w:name="_Toc11132102"/>
+      <w:bookmarkStart w:id="6" w:name="_Toc302509955"/>
       <w:r>
         <w:rPr>
           <w:lang w:val="fr-CA"/>
         </w:rPr>
         <w:t>Hypothèses et contraintes</w:t>
       </w:r>
-      <w:bookmarkEnd w:id="3"/>
       <w:bookmarkEnd w:id="4"/>
       <w:bookmarkEnd w:id="5"/>
-    </w:p>
-    <w:p>
-      <w:pPr>
-        <w:pStyle w:val="InfoBlue"/>
-        <w:rPr>
-          <w:lang w:val="fr-CA"/>
-        </w:rPr>
-      </w:pPr>
-      <w:r>
-        <w:rPr>
-          <w:lang w:val="fr-CA"/>
-        </w:rPr>
-        <w:t>[</w:t>
-      </w:r>
-      <w:r>
-        <w:rPr>
-          <w:lang w:val="fr-CA"/>
-        </w:rPr>
-        <w:t>Énumérer les hypothèses sur lesquelles repose ce plan</w:t>
-      </w:r>
-      <w:r>
-        <w:rPr>
-          <w:lang w:val="fr-CA"/>
-        </w:rPr>
-        <w:t>,</w:t>
-      </w:r>
-      <w:r>
-        <w:rPr>
-          <w:lang w:val="fr-CA"/>
-        </w:rPr>
-        <w:t xml:space="preserve"> ainsi que le</w:t>
-      </w:r>
-      <w:r>
-        <w:rPr>
-          <w:lang w:val="fr-CA"/>
-        </w:rPr>
-        <w:t>s</w:t>
-      </w:r>
-      <w:r>
-        <w:rPr>
-          <w:lang w:val="fr-CA"/>
-        </w:rPr>
-        <w:t xml:space="preserve"> contraintes comme, par exemple, les ressou</w:t>
-      </w:r>
-      <w:r>
-        <w:rPr>
-          <w:lang w:val="fr-CA"/>
-        </w:rPr>
-        <w:t>rces humaines, l’équipement et</w:t>
-      </w:r>
-      <w:r>
-        <w:rPr>
-          <w:lang w:val="fr-CA"/>
-        </w:rPr>
-        <w:t xml:space="preserve"> l’échéancier </w:t>
-      </w:r>
-      <w:r>
-        <w:rPr>
-          <w:lang w:val="fr-CA"/>
-        </w:rPr>
-        <w:t>qui est applicable au projet</w:t>
-      </w:r>
-      <w:r>
-        <w:rPr>
-          <w:lang w:val="fr-CA"/>
-        </w:rPr>
-        <w:t>.]</w:t>
-      </w:r>
+      <w:bookmarkEnd w:id="6"/>
     </w:p>
     <w:p>
       <w:pPr>
@@ -2861,99 +2771,18 @@
           <w:lang w:val="fr-CA"/>
         </w:rPr>
       </w:pPr>
-      <w:bookmarkStart w:id="6" w:name="_Toc524312835"/>
-      <w:bookmarkStart w:id="7" w:name="_Toc11132103"/>
-      <w:bookmarkStart w:id="8" w:name="_Toc302509956"/>
-      <w:r>
-        <w:rPr>
-          <w:lang w:val="fr-CA"/>
-        </w:rPr>
-        <w:lastRenderedPageBreak/>
+      <w:bookmarkStart w:id="7" w:name="_Toc524312835"/>
+      <w:bookmarkStart w:id="8" w:name="_Toc11132103"/>
+      <w:bookmarkStart w:id="9" w:name="_Toc302509956"/>
+      <w:r>
+        <w:rPr>
+          <w:lang w:val="fr-CA"/>
+        </w:rPr>
         <w:t>Biens livrables du projet</w:t>
       </w:r>
-      <w:bookmarkEnd w:id="6"/>
       <w:bookmarkEnd w:id="7"/>
       <w:bookmarkEnd w:id="8"/>
-    </w:p>
-    <w:p>
-      <w:pPr>
-        <w:pStyle w:val="InfoBlue"/>
-        <w:rPr>
-          <w:lang w:val="fr-CA"/>
-        </w:rPr>
-      </w:pPr>
-      <w:r>
-        <w:rPr>
-          <w:lang w:val="fr-CA"/>
-        </w:rPr>
-        <w:t>[</w:t>
-      </w:r>
-      <w:r>
-        <w:rPr>
-          <w:lang w:val="fr-CA"/>
-        </w:rPr>
-        <w:t xml:space="preserve">Énumérer les </w:t>
-      </w:r>
-      <w:r>
-        <w:rPr>
-          <w:lang w:val="fr-CA"/>
-        </w:rPr>
-        <w:t>art</w:t>
-      </w:r>
-      <w:r>
-        <w:rPr>
-          <w:lang w:val="fr-CA"/>
-        </w:rPr>
-        <w:t>e</w:t>
-      </w:r>
-      <w:r>
-        <w:rPr>
-          <w:lang w:val="fr-CA"/>
-        </w:rPr>
-        <w:t>facts</w:t>
-      </w:r>
-      <w:r>
-        <w:rPr>
-          <w:lang w:val="fr-CA"/>
-        </w:rPr>
-        <w:t xml:space="preserve"> qui devront </w:t>
-      </w:r>
-      <w:r>
-        <w:rPr>
-          <w:lang w:val="fr-CA"/>
-        </w:rPr>
-        <w:t>être créés d</w:t>
-      </w:r>
-      <w:r>
-        <w:rPr>
-          <w:lang w:val="fr-CA"/>
-        </w:rPr>
-        <w:t>urant le projet avec l</w:t>
-      </w:r>
-      <w:r>
-        <w:rPr>
-          <w:lang w:val="fr-CA"/>
-        </w:rPr>
-        <w:t xml:space="preserve">eurs dates prévues de </w:t>
-      </w:r>
-      <w:r>
-        <w:rPr>
-          <w:lang w:val="fr-CA"/>
-        </w:rPr>
-        <w:t>livraison</w:t>
-      </w:r>
-      <w:r>
-        <w:rPr>
-          <w:lang w:val="fr-CA"/>
-        </w:rPr>
-        <w:t>.</w:t>
-      </w:r>
-      <w:r>
-        <w:rPr>
-          <w:lang w:val="fr-CA"/>
-        </w:rPr>
-        <w:t>]</w:t>
-      </w:r>
+      <w:bookmarkEnd w:id="9"/>
     </w:p>
     <w:p>
       <w:pPr>
@@ -3041,6 +2870,7 @@
         <w:rPr>
           <w:lang w:val="fr-CA"/>
         </w:rPr>
+        <w:lastRenderedPageBreak/>
         <w:t>Exécutable du jeu accompagné des librairies dynamiques nécessaires.</w:t>
       </w:r>
     </w:p>
@@ -3125,22 +2955,22 @@
           <w:lang w:val="fr-CA"/>
         </w:rPr>
       </w:pPr>
-      <w:bookmarkStart w:id="9" w:name="_Toc524312837"/>
-      <w:bookmarkStart w:id="10" w:name="_Toc11132105"/>
-      <w:bookmarkStart w:id="11" w:name="_Toc240625095"/>
-      <w:bookmarkStart w:id="12" w:name="_Toc251253417"/>
-      <w:bookmarkStart w:id="13" w:name="_Toc302509957"/>
+      <w:bookmarkStart w:id="10" w:name="_Toc524312837"/>
+      <w:bookmarkStart w:id="11" w:name="_Toc11132105"/>
+      <w:bookmarkStart w:id="12" w:name="_Toc240625095"/>
+      <w:bookmarkStart w:id="13" w:name="_Toc251253417"/>
+      <w:bookmarkStart w:id="14" w:name="_Toc302509957"/>
       <w:r>
         <w:rPr>
           <w:lang w:val="fr-CA"/>
         </w:rPr>
         <w:t>Organisation du projet</w:t>
       </w:r>
-      <w:bookmarkEnd w:id="9"/>
       <w:bookmarkEnd w:id="10"/>
       <w:bookmarkEnd w:id="11"/>
       <w:bookmarkEnd w:id="12"/>
       <w:bookmarkEnd w:id="13"/>
+      <w:bookmarkEnd w:id="14"/>
     </w:p>
     <w:p>
       <w:pPr>
@@ -3156,44 +2986,103 @@
           <w:lang w:val="fr-CA"/>
         </w:rPr>
       </w:pPr>
-      <w:bookmarkStart w:id="14" w:name="_Toc524312838"/>
-      <w:bookmarkStart w:id="15" w:name="_Toc11132106"/>
-      <w:bookmarkStart w:id="16" w:name="_Toc240625096"/>
-      <w:bookmarkStart w:id="17" w:name="_Toc251253418"/>
-      <w:bookmarkStart w:id="18" w:name="_Toc302509958"/>
+      <w:bookmarkStart w:id="15" w:name="_Toc524312838"/>
+      <w:bookmarkStart w:id="16" w:name="_Toc11132106"/>
+      <w:bookmarkStart w:id="17" w:name="_Toc240625096"/>
+      <w:bookmarkStart w:id="18" w:name="_Toc251253418"/>
+      <w:bookmarkStart w:id="19" w:name="_Toc302509958"/>
       <w:r>
         <w:rPr>
           <w:lang w:val="fr-CA"/>
         </w:rPr>
         <w:t>Structure d’organisation</w:t>
       </w:r>
-      <w:bookmarkEnd w:id="14"/>
       <w:bookmarkEnd w:id="15"/>
       <w:bookmarkEnd w:id="16"/>
       <w:bookmarkEnd w:id="17"/>
       <w:bookmarkEnd w:id="18"/>
-    </w:p>
-    <w:p>
-      <w:pPr>
-        <w:pStyle w:val="InfoBlue"/>
-        <w:rPr>
-          <w:lang w:val="fr-CA"/>
-        </w:rPr>
-      </w:pPr>
-      <w:r>
-        <w:rPr>
-          <w:lang w:val="fr-CA"/>
-        </w:rPr>
-        <w:t>[Décrire la structure d’organisation de l’équipe de projet, incluant la direction et les autres autorités responsables de la supervision.]</w:t>
-      </w:r>
+      <w:bookmarkEnd w:id="19"/>
     </w:p>
     <w:p>
       <w:pPr>
         <w:pStyle w:val="BodyText"/>
-        <w:rPr>
-          <w:lang w:val="fr-CA"/>
-        </w:rPr>
-      </w:pPr>
+        <w:ind w:firstLine="720"/>
+        <w:rPr>
+          <w:lang w:val="fr-CA"/>
+        </w:rPr>
+      </w:pPr>
+      <w:r>
+        <w:rPr>
+          <w:lang w:val="fr-CA"/>
+        </w:rPr>
+        <w:t>No</w:t>
+      </w:r>
+      <w:r>
+        <w:rPr>
+          <w:lang w:val="fr-CA"/>
+        </w:rPr>
+        <w:t>u</w:t>
+      </w:r>
+      <w:r>
+        <w:rPr>
+          <w:lang w:val="fr-CA"/>
+        </w:rPr>
+        <w:t>s adoptons un</w:t>
+      </w:r>
+      <w:r>
+        <w:rPr>
+          <w:lang w:val="fr-CA"/>
+        </w:rPr>
+        <w:t>e</w:t>
+      </w:r>
+      <w:r>
+        <w:rPr>
+          <w:lang w:val="fr-CA"/>
+        </w:rPr>
+        <w:t xml:space="preserve"> structure latérale d’organisation</w:t>
+      </w:r>
+      <w:r>
+        <w:rPr>
+          <w:lang w:val="fr-CA"/>
+        </w:rPr>
+        <w:t>, sans hiérarchie globales. La dynamique change en fonction des domaines, étant donné nos responsabilités et expertises différentes.</w:t>
+      </w:r>
+    </w:p>
+    <w:p>
+      <w:pPr>
+        <w:pStyle w:val="BodyText"/>
+        <w:jc w:val="center"/>
+        <w:rPr>
+          <w:lang w:val="fr-CA"/>
+        </w:rPr>
+      </w:pPr>
+      <w:r>
+        <w:object w:dxaOrig="4729" w:dyaOrig="3937">
+          <v:shapetype id="_x0000_t75" coordsize="21600,21600" o:spt="75" o:preferrelative="t" path="m@4@5l@4@11@9@11@9@5xe" filled="f" stroked="f">
+            <v:stroke joinstyle="miter"/>
+            <v:formulas>
+              <v:f eqn="if lineDrawn pixelLineWidth 0"/>
+              <v:f eqn="sum @0 1 0"/>
+              <v:f eqn="sum 0 0 @1"/>
+              <v:f eqn="prod @2 1 2"/>
+              <v:f eqn="prod @3 21600 pixelWidth"/>
+              <v:f eqn="prod @3 21600 pixelHeight"/>
+              <v:f eqn="sum @0 0 1"/>
+              <v:f eqn="prod @6 1 2"/>
+              <v:f eqn="prod @7 21600 pixelWidth"/>
+              <v:f eqn="sum @8 21600 0"/>
+              <v:f eqn="prod @7 21600 pixelHeight"/>
+              <v:f eqn="sum @10 21600 0"/>
+            </v:formulas>
+            <v:path o:extrusionok="f" gradientshapeok="t" o:connecttype="rect"/>
+            <o:lock v:ext="edit" aspectratio="t"/>
+          </v:shapetype>
+          <v:shape id="_x0000_i1025" type="#_x0000_t75" style="width:236.4pt;height:196.8pt" o:ole="">
+            <v:imagedata r:id="rId10" o:title=""/>
+          </v:shape>
+          <o:OLEObject Type="Embed" ProgID="Visio.Drawing.15" ShapeID="_x0000_i1025" DrawAspect="Content" ObjectID="_1453837363" r:id="rId11"/>
+        </w:object>
+      </w:r>
     </w:p>
     <w:p>
       <w:pPr>
@@ -3202,36 +3091,22 @@
           <w:lang w:val="fr-CA"/>
         </w:rPr>
       </w:pPr>
-      <w:bookmarkStart w:id="19" w:name="_Toc524312839"/>
-      <w:bookmarkStart w:id="20" w:name="_Toc11132107"/>
-      <w:bookmarkStart w:id="21" w:name="_Toc240625097"/>
-      <w:bookmarkStart w:id="22" w:name="_Toc251253419"/>
-      <w:bookmarkStart w:id="23" w:name="_Toc302509959"/>
+      <w:bookmarkStart w:id="20" w:name="_Toc524312839"/>
+      <w:bookmarkStart w:id="21" w:name="_Toc11132107"/>
+      <w:bookmarkStart w:id="22" w:name="_Toc240625097"/>
+      <w:bookmarkStart w:id="23" w:name="_Toc251253419"/>
+      <w:bookmarkStart w:id="24" w:name="_Toc302509959"/>
       <w:r>
         <w:rPr>
           <w:lang w:val="fr-CA"/>
         </w:rPr>
         <w:t>Interfaces externes</w:t>
       </w:r>
-      <w:bookmarkEnd w:id="19"/>
       <w:bookmarkEnd w:id="20"/>
       <w:bookmarkEnd w:id="21"/>
       <w:bookmarkEnd w:id="22"/>
       <w:bookmarkEnd w:id="23"/>
-    </w:p>
-    <w:p>
-      <w:pPr>
-        <w:pStyle w:val="InfoBlue"/>
-        <w:rPr>
-          <w:lang w:val="fr-CA"/>
-        </w:rPr>
-      </w:pPr>
-      <w:r>
-        <w:rPr>
-          <w:lang w:val="fr-CA"/>
-        </w:rPr>
-        <w:t>[Décrire comment le projet interface avec les groupes externes. Pour chaque groupe externe, identifier les noms des contacts internes et externes.]</w:t>
-      </w:r>
+      <w:bookmarkEnd w:id="24"/>
     </w:p>
     <w:p>
       <w:pPr>
@@ -3268,7 +3143,7 @@
         </w:rPr>
         <w:t xml:space="preserve">Jérémy Pluvinage : </w:t>
       </w:r>
-      <w:hyperlink r:id="rId10" w:history="1">
+      <w:hyperlink r:id="rId12" w:history="1">
         <w:r>
           <w:rPr>
             <w:rStyle w:val="Hyperlink"/>
@@ -3313,7 +3188,7 @@
         </w:rPr>
         <w:t xml:space="preserve">Olivier Gendreau : </w:t>
       </w:r>
-      <w:hyperlink r:id="rId11" w:history="1">
+      <w:hyperlink r:id="rId13" w:history="1">
         <w:r>
           <w:rPr>
             <w:rStyle w:val="Hyperlink"/>
@@ -3340,7 +3215,7 @@
         </w:rPr>
         <w:t xml:space="preserve">Benoit Forget : </w:t>
       </w:r>
-      <w:hyperlink r:id="rId12" w:history="1">
+      <w:hyperlink r:id="rId14" w:history="1">
         <w:r>
           <w:rPr>
             <w:rStyle w:val="Hyperlink"/>
@@ -3367,7 +3242,7 @@
         </w:rPr>
         <w:t xml:space="preserve">Alexandra Labbé : </w:t>
       </w:r>
-      <w:hyperlink r:id="rId13" w:history="1">
+      <w:hyperlink r:id="rId15" w:history="1">
         <w:r>
           <w:rPr>
             <w:rStyle w:val="Hyperlink"/>
@@ -3412,7 +3287,7 @@
         </w:rPr>
         <w:t xml:space="preserve">Patrice Voutsinas : </w:t>
       </w:r>
-      <w:hyperlink r:id="rId14" w:history="1">
+      <w:hyperlink r:id="rId16" w:history="1">
         <w:r>
           <w:rPr>
             <w:rStyle w:val="Hyperlink"/>
@@ -3439,7 +3314,7 @@
         </w:rPr>
         <w:t xml:space="preserve">Guillaume Riendeau : </w:t>
       </w:r>
-      <w:hyperlink r:id="rId15" w:history="1">
+      <w:hyperlink r:id="rId17" w:history="1">
         <w:r>
           <w:rPr>
             <w:rStyle w:val="Hyperlink"/>
@@ -3465,36 +3340,22 @@
           <w:lang w:val="fr-CA"/>
         </w:rPr>
       </w:pPr>
-      <w:bookmarkStart w:id="24" w:name="_Toc524312840"/>
-      <w:bookmarkStart w:id="25" w:name="_Toc11132108"/>
-      <w:bookmarkStart w:id="26" w:name="_Toc240625098"/>
-      <w:bookmarkStart w:id="27" w:name="_Toc251253420"/>
-      <w:bookmarkStart w:id="28" w:name="_Toc302509960"/>
+      <w:bookmarkStart w:id="25" w:name="_Toc524312840"/>
+      <w:bookmarkStart w:id="26" w:name="_Toc11132108"/>
+      <w:bookmarkStart w:id="27" w:name="_Toc240625098"/>
+      <w:bookmarkStart w:id="28" w:name="_Toc251253420"/>
+      <w:bookmarkStart w:id="29" w:name="_Toc302509960"/>
       <w:r>
         <w:rPr>
           <w:lang w:val="fr-CA"/>
         </w:rPr>
         <w:t>Responsabilités</w:t>
       </w:r>
-      <w:bookmarkEnd w:id="24"/>
       <w:bookmarkEnd w:id="25"/>
       <w:bookmarkEnd w:id="26"/>
       <w:bookmarkEnd w:id="27"/>
       <w:bookmarkEnd w:id="28"/>
-    </w:p>
-    <w:p>
-      <w:pPr>
-        <w:pStyle w:val="InfoBlue"/>
-        <w:rPr>
-          <w:lang w:val="fr-CA"/>
-        </w:rPr>
-      </w:pPr>
-      <w:r>
-        <w:rPr>
-          <w:lang w:val="fr-CA"/>
-        </w:rPr>
-        <w:t>[Identifier les responsabilités des membres de l’équipe de développement.]</w:t>
-      </w:r>
+      <w:bookmarkEnd w:id="29"/>
     </w:p>
     <w:p>
       <w:pPr>
@@ -3612,6 +3473,7 @@
         <w:rPr>
           <w:lang w:val="fr-CA"/>
         </w:rPr>
+        <w:lastRenderedPageBreak/>
         <w:t>Choix de l’outil de planification et du serveur GIT (Redmine, githost, GitHUB, BitBucket, ou autre)</w:t>
       </w:r>
     </w:p>
@@ -3689,7 +3551,6 @@
         <w:rPr>
           <w:lang w:val="fr-CA"/>
         </w:rPr>
-        <w:lastRenderedPageBreak/>
         <w:t>Technique (Outils)</w:t>
       </w:r>
     </w:p>
@@ -3987,22 +3848,22 @@
           <w:lang w:val="fr-CA"/>
         </w:rPr>
       </w:pPr>
-      <w:bookmarkStart w:id="29" w:name="_Toc524312841"/>
-      <w:bookmarkStart w:id="30" w:name="_Toc11132109"/>
-      <w:bookmarkStart w:id="31" w:name="_Toc240625099"/>
-      <w:bookmarkStart w:id="32" w:name="_Toc251253421"/>
-      <w:bookmarkStart w:id="33" w:name="_Toc302509961"/>
+      <w:bookmarkStart w:id="30" w:name="_Toc524312841"/>
+      <w:bookmarkStart w:id="31" w:name="_Toc11132109"/>
+      <w:bookmarkStart w:id="32" w:name="_Toc240625099"/>
+      <w:bookmarkStart w:id="33" w:name="_Toc251253421"/>
+      <w:bookmarkStart w:id="34" w:name="_Toc302509961"/>
       <w:r>
         <w:rPr>
           <w:lang w:val="fr-CA"/>
         </w:rPr>
         <w:t>Processus de gestion</w:t>
       </w:r>
-      <w:bookmarkEnd w:id="29"/>
       <w:bookmarkEnd w:id="30"/>
       <w:bookmarkEnd w:id="31"/>
       <w:bookmarkEnd w:id="32"/>
       <w:bookmarkEnd w:id="33"/>
+      <w:bookmarkEnd w:id="34"/>
     </w:p>
     <w:p>
       <w:pPr>
@@ -4018,22 +3879,22 @@
           <w:lang w:val="fr-CA"/>
         </w:rPr>
       </w:pPr>
-      <w:bookmarkStart w:id="34" w:name="_Toc524312843"/>
-      <w:bookmarkStart w:id="35" w:name="_Toc11132111"/>
-      <w:bookmarkStart w:id="36" w:name="_Toc240625101"/>
-      <w:bookmarkStart w:id="37" w:name="_Toc251253422"/>
-      <w:bookmarkStart w:id="38" w:name="_Toc302509962"/>
+      <w:bookmarkStart w:id="35" w:name="_Toc524312843"/>
+      <w:bookmarkStart w:id="36" w:name="_Toc11132111"/>
+      <w:bookmarkStart w:id="37" w:name="_Toc240625101"/>
+      <w:bookmarkStart w:id="38" w:name="_Toc251253422"/>
+      <w:bookmarkStart w:id="39" w:name="_Toc302509962"/>
       <w:r>
         <w:rPr>
           <w:lang w:val="fr-CA"/>
         </w:rPr>
         <w:t>Plan de projet</w:t>
       </w:r>
-      <w:bookmarkEnd w:id="34"/>
       <w:bookmarkEnd w:id="35"/>
       <w:bookmarkEnd w:id="36"/>
       <w:bookmarkEnd w:id="37"/>
       <w:bookmarkEnd w:id="38"/>
+      <w:bookmarkEnd w:id="39"/>
     </w:p>
     <w:p>
       <w:pPr>
@@ -4042,39 +3903,25 @@
           <w:lang w:val="fr-CA"/>
         </w:rPr>
       </w:pPr>
-      <w:bookmarkStart w:id="39" w:name="_Toc240625102"/>
-      <w:bookmarkStart w:id="40" w:name="_Toc251253423"/>
-      <w:bookmarkStart w:id="41" w:name="_Toc302509963"/>
-      <w:bookmarkStart w:id="42" w:name="_Toc524312844"/>
-      <w:r>
-        <w:rPr>
-          <w:lang w:val="fr-CA"/>
-        </w:rPr>
-        <w:t>Planification des phases</w:t>
-      </w:r>
-      <w:bookmarkEnd w:id="39"/>
+      <w:bookmarkStart w:id="40" w:name="_Toc240625102"/>
+      <w:bookmarkStart w:id="41" w:name="_Toc251253423"/>
+      <w:bookmarkStart w:id="42" w:name="_Toc302509963"/>
+      <w:bookmarkStart w:id="43" w:name="_Toc524312844"/>
+      <w:r>
+        <w:rPr>
+          <w:lang w:val="fr-CA"/>
+        </w:rPr>
+        <w:t xml:space="preserve">Planification des </w:t>
+      </w:r>
       <w:bookmarkEnd w:id="40"/>
       <w:bookmarkEnd w:id="41"/>
-      <w:r>
-        <w:rPr>
-          <w:lang w:val="fr-CA"/>
-        </w:rPr>
-        <w:t xml:space="preserve"> </w:t>
-      </w:r>
       <w:bookmarkEnd w:id="42"/>
-    </w:p>
-    <w:p>
-      <w:pPr>
-        <w:pStyle w:val="infoblue0"/>
-        <w:rPr>
-          <w:lang w:val="fr-CA"/>
-        </w:rPr>
-      </w:pPr>
-      <w:r>
-        <w:rPr>
-          <w:lang w:val="fr-CA"/>
-        </w:rPr>
-        <w:t>[Fournir une vue d’ensemble de l’échéancier des principaux jalons et de leurs critères de réalisation]</w:t>
+      <w:bookmarkEnd w:id="43"/>
+      <w:r>
+        <w:rPr>
+          <w:lang w:val="fr-CA"/>
+        </w:rPr>
+        <w:t>jalons</w:t>
       </w:r>
     </w:p>
     <w:p>
@@ -4094,45 +3941,7 @@
           <w:color w:val="000000" w:themeColor="text1"/>
           <w:lang w:val="fr-CA"/>
         </w:rPr>
-        <w:t>JALONS :</w:t>
-      </w:r>
-    </w:p>
-    <w:p>
-      <w:pPr>
-        <w:pStyle w:val="infoblue0"/>
-        <w:rPr>
-          <w:b/>
-          <w:i w:val="0"/>
-          <w:color w:val="000000" w:themeColor="text1"/>
-          <w:lang w:val="fr-CA"/>
-        </w:rPr>
-      </w:pPr>
-      <w:r>
-        <w:rPr>
-          <w:b/>
-          <w:i w:val="0"/>
-          <w:color w:val="000000" w:themeColor="text1"/>
-          <w:lang w:val="fr-CA"/>
-        </w:rPr>
-        <w:t xml:space="preserve">1)  </w:t>
-      </w:r>
-      <w:r>
-        <w:rPr>
-          <w:b/>
-          <w:i w:val="0"/>
-          <w:color w:val="000000" w:themeColor="text1"/>
-          <w:lang w:val="fr-CA"/>
-        </w:rPr>
-        <w:t>Prototypage du piano et de la batterie</w:t>
-      </w:r>
-      <w:r>
-        <w:rPr>
-          <w:b/>
-          <w:i w:val="0"/>
-          <w:color w:val="000000" w:themeColor="text1"/>
-          <w:lang w:val="fr-CA"/>
-        </w:rPr>
-        <w:t xml:space="preserve"> : </w:t>
+        <w:t xml:space="preserve">1)  Prototypage du piano et de la batterie : </w:t>
       </w:r>
       <w:r>
         <w:rPr>
@@ -4558,6 +4367,7 @@
           <w:color w:val="000000" w:themeColor="text1"/>
           <w:lang w:val="fr-CA"/>
         </w:rPr>
+        <w:lastRenderedPageBreak/>
         <w:t>Instruments fonctionnels et raffinés</w:t>
       </w:r>
     </w:p>
@@ -4602,7 +4412,6 @@
           <w:color w:val="000000" w:themeColor="text1"/>
           <w:lang w:val="fr-CA"/>
         </w:rPr>
-        <w:lastRenderedPageBreak/>
         <w:t>Choix du mode de jeu</w:t>
       </w:r>
       <w:r>
@@ -4900,34 +4709,20 @@
           <w:lang w:val="fr-CA"/>
         </w:rPr>
       </w:pPr>
-      <w:bookmarkStart w:id="43" w:name="_Toc524312845"/>
-      <w:bookmarkStart w:id="44" w:name="_Toc240625103"/>
-      <w:bookmarkStart w:id="45" w:name="_Toc251253424"/>
-      <w:bookmarkStart w:id="46" w:name="_Toc302509964"/>
+      <w:bookmarkStart w:id="44" w:name="_Toc524312845"/>
+      <w:bookmarkStart w:id="45" w:name="_Toc240625103"/>
+      <w:bookmarkStart w:id="46" w:name="_Toc251253424"/>
+      <w:bookmarkStart w:id="47" w:name="_Toc302509964"/>
       <w:r>
         <w:rPr>
           <w:lang w:val="fr-CA"/>
         </w:rPr>
         <w:t>Objectifs d’itération</w:t>
       </w:r>
-      <w:bookmarkEnd w:id="43"/>
       <w:bookmarkEnd w:id="44"/>
       <w:bookmarkEnd w:id="45"/>
       <w:bookmarkEnd w:id="46"/>
-    </w:p>
-    <w:p>
-      <w:pPr>
-        <w:pStyle w:val="infoblue0"/>
-        <w:rPr>
-          <w:lang w:val="fr-CA"/>
-        </w:rPr>
-      </w:pPr>
-      <w:r>
-        <w:rPr>
-          <w:lang w:val="fr-CA"/>
-        </w:rPr>
-        <w:t>[Énumérer brièvement les objectifs à atteindre pour chaque itération]</w:t>
-      </w:r>
+      <w:bookmarkEnd w:id="47"/>
     </w:p>
     <w:p>
       <w:pPr>
@@ -4942,34 +4737,67 @@
         <w:pStyle w:val="Caption"/>
         <w:keepNext/>
         <w:jc w:val="center"/>
-      </w:pPr>
-      <w:r>
-        <w:t>Tableau</w:t>
-      </w:r>
-      <w:bookmarkStart w:id="47" w:name="_GoBack"/>
-      <w:bookmarkEnd w:id="47"/>
-      <w:r>
-        <w:t xml:space="preserve"> </w:t>
-      </w:r>
-      <w:r>
+        <w:rPr>
+          <w:color w:val="000000" w:themeColor="text1"/>
+          <w:u w:val="single"/>
+          <w:lang w:val="fr-CA"/>
+        </w:rPr>
+      </w:pPr>
+      <w:r>
+        <w:rPr>
+          <w:color w:val="000000" w:themeColor="text1"/>
+          <w:u w:val="single"/>
+          <w:lang w:val="fr-CA"/>
+        </w:rPr>
+        <w:t xml:space="preserve">Tableau </w:t>
+      </w:r>
+      <w:r>
+        <w:rPr>
+          <w:color w:val="000000" w:themeColor="text1"/>
+          <w:u w:val="single"/>
+          <w:lang w:val="fr-CA"/>
+        </w:rPr>
         <w:fldChar w:fldCharType="begin"/>
       </w:r>
       <w:r>
+        <w:rPr>
+          <w:color w:val="000000" w:themeColor="text1"/>
+          <w:u w:val="single"/>
+          <w:lang w:val="fr-CA"/>
+        </w:rPr>
         <w:instrText xml:space="preserve"> SEQ Table \* ARABIC </w:instrText>
       </w:r>
       <w:r>
+        <w:rPr>
+          <w:color w:val="000000" w:themeColor="text1"/>
+          <w:u w:val="single"/>
+          <w:lang w:val="fr-CA"/>
+        </w:rPr>
         <w:fldChar w:fldCharType="separate"/>
       </w:r>
       <w:r>
         <w:rPr>
           <w:noProof/>
+          <w:color w:val="000000" w:themeColor="text1"/>
+          <w:u w:val="single"/>
+          <w:lang w:val="fr-CA"/>
         </w:rPr>
         <w:t>1</w:t>
       </w:r>
       <w:r>
+        <w:rPr>
+          <w:color w:val="000000" w:themeColor="text1"/>
+          <w:u w:val="single"/>
+          <w:lang w:val="fr-CA"/>
+        </w:rPr>
         <w:fldChar w:fldCharType="end"/>
       </w:r>
       <w:r>
+        <w:rPr>
+          <w:color w:val="000000" w:themeColor="text1"/>
+          <w:u w:val="single"/>
+          <w:lang w:val="fr-CA"/>
+        </w:rPr>
         <w:t>: Itérations du produit et objectifs</w:t>
       </w:r>
     </w:p>
@@ -5151,61 +4979,7 @@
                 <w:color w:val="000000" w:themeColor="text1"/>
                 <w:lang w:val="fr-CA"/>
               </w:rPr>
-              <w:t>Prototypage</w:t>
-            </w:r>
-            <w:r>
-              <w:rPr>
-                <w:b/>
-                <w:i w:val="0"/>
-                <w:color w:val="000000" w:themeColor="text1"/>
-                <w:lang w:val="fr-CA"/>
-              </w:rPr>
-              <w:t xml:space="preserve"> du</w:t>
-            </w:r>
-            <w:r>
-              <w:rPr>
-                <w:b/>
-                <w:i w:val="0"/>
-                <w:color w:val="000000" w:themeColor="text1"/>
-                <w:lang w:val="fr-CA"/>
-              </w:rPr>
-              <w:t xml:space="preserve"> </w:t>
-            </w:r>
-            <w:r>
-              <w:rPr>
-                <w:b/>
-                <w:i w:val="0"/>
-                <w:color w:val="000000" w:themeColor="text1"/>
-                <w:lang w:val="fr-CA"/>
-              </w:rPr>
-              <w:t>p</w:t>
-            </w:r>
-            <w:r>
-              <w:rPr>
-                <w:b/>
-                <w:i w:val="0"/>
-                <w:color w:val="000000" w:themeColor="text1"/>
-                <w:lang w:val="fr-CA"/>
-              </w:rPr>
-              <w:t xml:space="preserve">iano </w:t>
-            </w:r>
-            <w:r>
-              <w:rPr>
-                <w:b/>
-                <w:i w:val="0"/>
-                <w:color w:val="000000" w:themeColor="text1"/>
-                <w:lang w:val="fr-CA"/>
-              </w:rPr>
-              <w:t>et de la b</w:t>
-            </w:r>
-            <w:r>
-              <w:rPr>
-                <w:b/>
-                <w:i w:val="0"/>
-                <w:color w:val="000000" w:themeColor="text1"/>
-                <w:lang w:val="fr-CA"/>
-              </w:rPr>
-              <w:t>atterie</w:t>
+              <w:t>Prototypage du piano et de la batterie</w:t>
             </w:r>
           </w:p>
         </w:tc>
@@ -5422,61 +5196,7 @@
                 <w:color w:val="000000" w:themeColor="text1"/>
                 <w:lang w:val="fr-CA"/>
               </w:rPr>
-              <w:t>Prototypage</w:t>
-            </w:r>
-            <w:r>
-              <w:rPr>
-                <w:b/>
-                <w:i w:val="0"/>
-                <w:color w:val="000000" w:themeColor="text1"/>
-                <w:lang w:val="fr-CA"/>
-              </w:rPr>
-              <w:t xml:space="preserve"> du</w:t>
-            </w:r>
-            <w:r>
-              <w:rPr>
-                <w:b/>
-                <w:i w:val="0"/>
-                <w:color w:val="000000" w:themeColor="text1"/>
-                <w:lang w:val="fr-CA"/>
-              </w:rPr>
-              <w:t xml:space="preserve"> </w:t>
-            </w:r>
-            <w:r>
-              <w:rPr>
-                <w:b/>
-                <w:i w:val="0"/>
-                <w:color w:val="000000" w:themeColor="text1"/>
-                <w:lang w:val="fr-CA"/>
-              </w:rPr>
-              <w:t>p</w:t>
-            </w:r>
-            <w:r>
-              <w:rPr>
-                <w:b/>
-                <w:i w:val="0"/>
-                <w:color w:val="000000" w:themeColor="text1"/>
-                <w:lang w:val="fr-CA"/>
-              </w:rPr>
-              <w:t xml:space="preserve">iano </w:t>
-            </w:r>
-            <w:r>
-              <w:rPr>
-                <w:b/>
-                <w:i w:val="0"/>
-                <w:color w:val="000000" w:themeColor="text1"/>
-                <w:lang w:val="fr-CA"/>
-              </w:rPr>
-              <w:t>et de la b</w:t>
-            </w:r>
-            <w:r>
-              <w:rPr>
-                <w:b/>
-                <w:i w:val="0"/>
-                <w:color w:val="000000" w:themeColor="text1"/>
-                <w:lang w:val="fr-CA"/>
-              </w:rPr>
-              <w:t>atterie</w:t>
+              <w:t>Prototypage du piano et de la batterie</w:t>
             </w:r>
           </w:p>
         </w:tc>
@@ -5648,16 +5368,8 @@
                 <w:color w:val="000000" w:themeColor="text1"/>
                 <w:lang w:val="fr-CA"/>
               </w:rPr>
-              <w:t xml:space="preserve">Animer le squelette selon les informations </w:t>
-            </w:r>
-            <w:r>
-              <w:rPr>
-                <w:i w:val="0"/>
-                <w:color w:val="000000" w:themeColor="text1"/>
-                <w:lang w:val="fr-CA"/>
-              </w:rPr>
               <w:lastRenderedPageBreak/>
-              <w:t>fournies par SensorLib</w:t>
+              <w:t>Animer le squelette selon les informations fournies par SensorLib</w:t>
             </w:r>
           </w:p>
           <w:p>
@@ -5935,15 +5647,7 @@
                 <w:color w:val="000000" w:themeColor="text1"/>
                 <w:lang w:val="fr-CA"/>
               </w:rPr>
-              <w:t>»</w:t>
-            </w:r>
-            <w:r>
-              <w:rPr>
-                <w:i w:val="0"/>
-                <w:color w:val="000000" w:themeColor="text1"/>
-                <w:lang w:val="fr-CA"/>
-              </w:rPr>
-              <w:t xml:space="preserve"> et « </w:t>
+              <w:t>» et « </w:t>
             </w:r>
             <w:r>
               <w:rPr>
@@ -6447,6 +6151,7 @@
                 <w:color w:val="000000" w:themeColor="text1"/>
                 <w:lang w:val="fr-CA"/>
               </w:rPr>
+              <w:lastRenderedPageBreak/>
               <w:t>Batterie</w:t>
             </w:r>
           </w:p>
@@ -6469,7 +6174,6 @@
                 <w:color w:val="000000" w:themeColor="text1"/>
                 <w:lang w:val="fr-CA"/>
               </w:rPr>
-              <w:lastRenderedPageBreak/>
               <w:t>Raffiner les algorithmes de logique pour augmenter le réalisme de la batterie</w:t>
             </w:r>
           </w:p>
@@ -7310,6 +7014,7 @@
                 <w:color w:val="000000" w:themeColor="text1"/>
                 <w:lang w:val="fr-CA"/>
               </w:rPr>
+              <w:lastRenderedPageBreak/>
               <w:t>23 mars au 29 mars (1 sem.)</w:t>
             </w:r>
           </w:p>
@@ -7330,7 +7035,6 @@
                 <w:color w:val="000000" w:themeColor="text1"/>
                 <w:lang w:val="fr-CA"/>
               </w:rPr>
-              <w:lastRenderedPageBreak/>
               <w:t>Air instruments bêta</w:t>
             </w:r>
           </w:p>
@@ -7355,7 +7059,6 @@
                 <w:color w:val="000000" w:themeColor="text1"/>
                 <w:lang w:val="fr-CA"/>
               </w:rPr>
-              <w:lastRenderedPageBreak/>
               <w:t>Continuer les « </w:t>
             </w:r>
             <w:r>
@@ -7390,7 +7093,6 @@
                 <w:color w:val="000000" w:themeColor="text1"/>
                 <w:lang w:val="fr-CA"/>
               </w:rPr>
-              <w:lastRenderedPageBreak/>
               <w:t>Ajuster le jeu selon les problèmes rencontrés</w:t>
             </w:r>
           </w:p>
@@ -7517,7 +7219,6 @@
                 <w:color w:val="000000" w:themeColor="text1"/>
                 <w:lang w:val="fr-CA"/>
               </w:rPr>
-              <w:lastRenderedPageBreak/>
               <w:t>30 mars au 5 avril (1 sem.)</w:t>
             </w:r>
           </w:p>
@@ -7601,6 +7302,7 @@
     <w:p>
       <w:pPr>
         <w:pStyle w:val="infoblue0"/>
+        <w:ind w:left="0"/>
         <w:rPr>
           <w:i w:val="0"/>
           <w:color w:val="000000" w:themeColor="text1"/>
@@ -7610,73 +7312,228 @@
     </w:p>
     <w:p>
       <w:pPr>
-        <w:pStyle w:val="Heading3"/>
-        <w:rPr>
-          <w:lang w:val="fr-CA"/>
-        </w:rPr>
-      </w:pPr>
-      <w:bookmarkStart w:id="48" w:name="_Toc524312847"/>
-      <w:bookmarkStart w:id="49" w:name="_Toc240625105"/>
-      <w:bookmarkStart w:id="50" w:name="_Toc251253425"/>
-      <w:bookmarkStart w:id="51" w:name="_Toc302509965"/>
-      <w:r>
-        <w:rPr>
-          <w:lang w:val="fr-CA"/>
-        </w:rPr>
-        <w:t>Calendrier du projet</w:t>
+        <w:pStyle w:val="Heading2"/>
+        <w:rPr>
+          <w:lang w:val="fr-CA"/>
+        </w:rPr>
+      </w:pPr>
+      <w:bookmarkStart w:id="48" w:name="_Toc513004379"/>
+      <w:bookmarkStart w:id="49" w:name="_Toc11132112"/>
+      <w:bookmarkStart w:id="50" w:name="_Toc240625107"/>
+      <w:bookmarkStart w:id="51" w:name="_Toc251253426"/>
+      <w:bookmarkStart w:id="52" w:name="_Toc302509966"/>
+      <w:r>
+        <w:rPr>
+          <w:lang w:val="fr-CA"/>
+        </w:rPr>
+        <w:t>Suivi de projet et contrôle</w:t>
       </w:r>
       <w:bookmarkEnd w:id="48"/>
       <w:bookmarkEnd w:id="49"/>
       <w:bookmarkEnd w:id="50"/>
       <w:bookmarkEnd w:id="51"/>
-    </w:p>
-    <w:p>
-      <w:pPr>
-        <w:pStyle w:val="infoblue0"/>
-        <w:rPr>
-          <w:lang w:val="fr-CA"/>
-        </w:rPr>
-      </w:pPr>
-      <w:r>
-        <w:rPr>
-          <w:lang w:val="fr-CA"/>
-        </w:rPr>
-        <w:t>[Insérer les diagrammes et tableaux qui indiquent les dates cibles de terminaison des itérations et des phases, des dates de version et autres jalons.]</w:t>
-      </w:r>
-    </w:p>
-    <w:p>
-      <w:pPr>
-        <w:pStyle w:val="infoblue0"/>
-        <w:rPr>
-          <w:i w:val="0"/>
-          <w:color w:val="000000" w:themeColor="text1"/>
-          <w:lang w:val="fr-CA"/>
-        </w:rPr>
-      </w:pPr>
-    </w:p>
-    <w:p>
-      <w:pPr>
-        <w:pStyle w:val="Heading2"/>
-        <w:rPr>
-          <w:lang w:val="fr-CA"/>
-        </w:rPr>
-      </w:pPr>
-      <w:bookmarkStart w:id="52" w:name="_Toc513004379"/>
-      <w:bookmarkStart w:id="53" w:name="_Toc11132112"/>
-      <w:bookmarkStart w:id="54" w:name="_Toc240625107"/>
-      <w:bookmarkStart w:id="55" w:name="_Toc251253426"/>
-      <w:bookmarkStart w:id="56" w:name="_Toc302509966"/>
-      <w:r>
-        <w:rPr>
-          <w:lang w:val="fr-CA"/>
-        </w:rPr>
-        <w:t>Suivi de projet et contrôle</w:t>
-      </w:r>
       <w:bookmarkEnd w:id="52"/>
+    </w:p>
+    <w:p>
+      <w:pPr>
+        <w:pStyle w:val="Heading3"/>
+        <w:ind w:left="0" w:firstLine="0"/>
+        <w:rPr>
+          <w:lang w:val="fr-CA"/>
+        </w:rPr>
+      </w:pPr>
+      <w:bookmarkStart w:id="53" w:name="_Toc240625108"/>
+      <w:bookmarkStart w:id="54" w:name="_Toc251253427"/>
+      <w:bookmarkStart w:id="55" w:name="_Toc302509967"/>
+      <w:r>
+        <w:rPr>
+          <w:lang w:val="fr-CA"/>
+        </w:rPr>
+        <w:t>Gestion des exigences</w:t>
+      </w:r>
       <w:bookmarkEnd w:id="53"/>
       <w:bookmarkEnd w:id="54"/>
       <w:bookmarkEnd w:id="55"/>
-      <w:bookmarkEnd w:id="56"/>
+    </w:p>
+    <w:p>
+      <w:pPr>
+        <w:pStyle w:val="infoblue0"/>
+        <w:ind w:firstLine="360"/>
+        <w:jc w:val="both"/>
+        <w:rPr>
+          <w:i w:val="0"/>
+          <w:color w:val="000000" w:themeColor="text1"/>
+          <w:lang w:val="fr-CA"/>
+        </w:rPr>
+      </w:pPr>
+      <w:bookmarkStart w:id="56" w:name="_Toc240625109"/>
+      <w:r>
+        <w:rPr>
+          <w:i w:val="0"/>
+          <w:color w:val="000000" w:themeColor="text1"/>
+          <w:lang w:val="fr-CA"/>
+        </w:rPr>
+        <w:t>Ce projet étant pour nous la première utilisation d’Unity, et le premier contact avec la réalité virtuel, il est évident que certaines exigences sont appelées à changer. Nous devrons mettre en place des outils pour mesurer et contrôler ces changements.</w:t>
+      </w:r>
+    </w:p>
+    <w:p>
+      <w:pPr>
+        <w:pStyle w:val="infoblue0"/>
+        <w:numPr>
+          <w:ilvl w:val="0"/>
+          <w:numId w:val="42"/>
+        </w:numPr>
+        <w:rPr>
+          <w:i w:val="0"/>
+          <w:color w:val="000000" w:themeColor="text1"/>
+          <w:lang w:val="fr-CA"/>
+        </w:rPr>
+      </w:pPr>
+      <w:r>
+        <w:rPr>
+          <w:i w:val="0"/>
+          <w:color w:val="000000" w:themeColor="text1"/>
+          <w:lang w:val="fr-CA"/>
+        </w:rPr>
+        <w:t>Document de spécifications des requis du système</w:t>
+      </w:r>
+    </w:p>
+    <w:p>
+      <w:pPr>
+        <w:pStyle w:val="infoblue0"/>
+        <w:numPr>
+          <w:ilvl w:val="1"/>
+          <w:numId w:val="42"/>
+        </w:numPr>
+        <w:rPr>
+          <w:i w:val="0"/>
+          <w:color w:val="000000" w:themeColor="text1"/>
+          <w:lang w:val="fr-CA"/>
+        </w:rPr>
+      </w:pPr>
+      <w:r>
+        <w:rPr>
+          <w:i w:val="0"/>
+          <w:color w:val="000000" w:themeColor="text1"/>
+          <w:lang w:val="fr-CA"/>
+        </w:rPr>
+        <w:t>Permet de recenser et numéroter les exigences à fins de références</w:t>
+      </w:r>
+    </w:p>
+    <w:p>
+      <w:pPr>
+        <w:pStyle w:val="infoblue0"/>
+        <w:numPr>
+          <w:ilvl w:val="0"/>
+          <w:numId w:val="42"/>
+        </w:numPr>
+        <w:rPr>
+          <w:i w:val="0"/>
+          <w:color w:val="000000" w:themeColor="text1"/>
+          <w:lang w:val="fr-CA"/>
+        </w:rPr>
+      </w:pPr>
+      <w:r>
+        <w:rPr>
+          <w:i w:val="0"/>
+          <w:color w:val="000000" w:themeColor="text1"/>
+          <w:lang w:val="fr-CA"/>
+        </w:rPr>
+        <w:t>Document de traçabilité des exigences</w:t>
+      </w:r>
+    </w:p>
+    <w:p>
+      <w:pPr>
+        <w:pStyle w:val="infoblue0"/>
+        <w:numPr>
+          <w:ilvl w:val="1"/>
+          <w:numId w:val="42"/>
+        </w:numPr>
+        <w:rPr>
+          <w:i w:val="0"/>
+          <w:color w:val="000000" w:themeColor="text1"/>
+          <w:lang w:val="fr-CA"/>
+        </w:rPr>
+      </w:pPr>
+      <w:r>
+        <w:rPr>
+          <w:i w:val="0"/>
+          <w:color w:val="000000" w:themeColor="text1"/>
+          <w:lang w:val="fr-CA"/>
+        </w:rPr>
+        <w:t>Permet d’avoir un état actuel des exigences dans un format concis</w:t>
+      </w:r>
+    </w:p>
+    <w:p>
+      <w:pPr>
+        <w:pStyle w:val="infoblue0"/>
+        <w:numPr>
+          <w:ilvl w:val="0"/>
+          <w:numId w:val="42"/>
+        </w:numPr>
+        <w:rPr>
+          <w:i w:val="0"/>
+          <w:color w:val="000000" w:themeColor="text1"/>
+          <w:lang w:val="fr-CA"/>
+        </w:rPr>
+      </w:pPr>
+      <w:r>
+        <w:rPr>
+          <w:i w:val="0"/>
+          <w:color w:val="000000" w:themeColor="text1"/>
+          <w:lang w:val="fr-CA"/>
+        </w:rPr>
+        <w:t>Tests de régressions</w:t>
+      </w:r>
+    </w:p>
+    <w:p>
+      <w:pPr>
+        <w:pStyle w:val="infoblue0"/>
+        <w:numPr>
+          <w:ilvl w:val="1"/>
+          <w:numId w:val="42"/>
+        </w:numPr>
+        <w:rPr>
+          <w:i w:val="0"/>
+          <w:color w:val="000000" w:themeColor="text1"/>
+          <w:lang w:val="fr-CA"/>
+        </w:rPr>
+      </w:pPr>
+      <w:r>
+        <w:rPr>
+          <w:i w:val="0"/>
+          <w:color w:val="000000" w:themeColor="text1"/>
+          <w:lang w:val="fr-CA"/>
+        </w:rPr>
+        <w:t xml:space="preserve">Permet de savoir si les </w:t>
+      </w:r>
+      <w:r>
+        <w:rPr>
+          <w:i w:val="0"/>
+          <w:color w:val="000000" w:themeColor="text1"/>
+          <w:lang w:val="fr-CA"/>
+        </w:rPr>
+        <w:t>changements</w:t>
+      </w:r>
+      <w:r>
+        <w:rPr>
+          <w:i w:val="0"/>
+          <w:color w:val="000000" w:themeColor="text1"/>
+          <w:lang w:val="fr-CA"/>
+        </w:rPr>
+        <w:t xml:space="preserve"> affectent des exigences déjà complétées</w:t>
+      </w:r>
+    </w:p>
+    <w:p>
+      <w:pPr>
+        <w:pStyle w:val="infoblue0"/>
+        <w:ind w:left="2160"/>
+        <w:rPr>
+          <w:i w:val="0"/>
+          <w:color w:val="000000" w:themeColor="text1"/>
+          <w:lang w:val="fr-CA"/>
+        </w:rPr>
+      </w:pPr>
     </w:p>
     <w:p>
       <w:pPr>
@@ -7686,37 +7543,51 @@
           <w:lang w:val="fr-CA"/>
         </w:rPr>
       </w:pPr>
-      <w:bookmarkStart w:id="57" w:name="_Toc240625108"/>
-      <w:bookmarkStart w:id="58" w:name="_Toc251253427"/>
-      <w:bookmarkStart w:id="59" w:name="_Toc302509967"/>
-      <w:r>
-        <w:rPr>
-          <w:lang w:val="fr-CA"/>
-        </w:rPr>
-        <w:t>Gestion des exigences</w:t>
-      </w:r>
+      <w:bookmarkStart w:id="57" w:name="_Toc251253428"/>
+      <w:bookmarkStart w:id="58" w:name="_Toc302509968"/>
+      <w:r>
+        <w:rPr>
+          <w:lang w:val="fr-CA"/>
+        </w:rPr>
+        <w:t>Contrôle de la qualité</w:t>
+      </w:r>
+      <w:bookmarkEnd w:id="56"/>
       <w:bookmarkEnd w:id="57"/>
       <w:bookmarkEnd w:id="58"/>
-      <w:bookmarkEnd w:id="59"/>
-    </w:p>
-    <w:p>
-      <w:pPr>
-        <w:pStyle w:val="infoblue0"/>
-        <w:rPr>
-          <w:lang w:val="fr-CA"/>
-        </w:rPr>
-      </w:pPr>
-      <w:bookmarkStart w:id="60" w:name="_Toc240625109"/>
-      <w:r>
-        <w:rPr>
-          <w:lang w:val="fr-CA"/>
-        </w:rPr>
-        <w:t>[Spécifier l’information et les mécanismes de contrôle recueillis et utilisés pour mesurer, rapporter et contrôler les changements aux exigences du produit.]</w:t>
-      </w:r>
-    </w:p>
-    <w:p>
-      <w:pPr>
-        <w:pStyle w:val="infoblue0"/>
+    </w:p>
+    <w:p>
+      <w:pPr>
+        <w:ind w:left="720" w:firstLine="720"/>
+        <w:jc w:val="both"/>
+        <w:rPr>
+          <w:lang w:val="fr-CA"/>
+        </w:rPr>
+      </w:pPr>
+      <w:bookmarkStart w:id="59" w:name="_Toc240625110"/>
+      <w:r>
+        <w:rPr>
+          <w:lang w:val="fr-CA"/>
+        </w:rPr>
+        <w:t>Nos objectifs principaux étant surtout orientés sur l’expérience utilisateur, le principal moyen de mesurer et augmenter la qualité de notre logiciel sera par les tests utilisateurs durant les 3 semaines dédiées aux « </w:t>
+      </w:r>
+      <w:r>
+        <w:rPr>
+          <w:i/>
+          <w:lang w:val="fr-CA"/>
+        </w:rPr>
+        <w:t>play tests</w:t>
+      </w:r>
+      <w:r>
+        <w:rPr>
+          <w:lang w:val="fr-CA"/>
+        </w:rPr>
+        <w:t> ». Nous pourrons alors avoir plusieurs opinions sur notre produit et avoir un aperçu de l’appréciation des gens globalement. Les tests de régression nous seront utiles ici aussi afin de ne pas perdre de qualité durant le développement.</w:t>
+      </w:r>
+    </w:p>
+    <w:p>
+      <w:pPr>
+        <w:ind w:left="720" w:firstLine="720"/>
+        <w:jc w:val="both"/>
         <w:rPr>
           <w:lang w:val="fr-CA"/>
         </w:rPr>
@@ -7730,13 +7601,15 @@
           <w:lang w:val="fr-CA"/>
         </w:rPr>
       </w:pPr>
-      <w:bookmarkStart w:id="61" w:name="_Toc251253428"/>
-      <w:bookmarkStart w:id="62" w:name="_Toc302509968"/>
-      <w:r>
-        <w:rPr>
-          <w:lang w:val="fr-CA"/>
-        </w:rPr>
-        <w:t>Contrôle de la qualité</w:t>
+      <w:bookmarkStart w:id="60" w:name="_Toc240625111"/>
+      <w:bookmarkStart w:id="61" w:name="_Toc251253429"/>
+      <w:bookmarkStart w:id="62" w:name="_Toc302509969"/>
+      <w:bookmarkEnd w:id="59"/>
+      <w:r>
+        <w:rPr>
+          <w:lang w:val="fr-CA"/>
+        </w:rPr>
+        <w:t>Gestion de risque</w:t>
       </w:r>
       <w:bookmarkEnd w:id="60"/>
       <w:bookmarkEnd w:id="61"/>
@@ -7744,78 +7617,38 @@
     </w:p>
     <w:p>
       <w:pPr>
-        <w:pStyle w:val="infoblue0"/>
-        <w:rPr>
-          <w:lang w:val="fr-CA"/>
-        </w:rPr>
-      </w:pPr>
-      <w:bookmarkStart w:id="63" w:name="_Toc240625110"/>
-      <w:r>
-        <w:rPr>
-          <w:lang w:val="fr-CA"/>
-        </w:rPr>
-        <w:t>[Définir le moment et les méthodes utilisées pour contrôler la qualité des biens livrables du projet, ainsi que comment entreprendre une action corrective lorsque nécessaire.]</w:t>
-      </w:r>
-    </w:p>
-    <w:p>
-      <w:pPr>
-        <w:rPr>
-          <w:lang w:val="fr-CA"/>
-        </w:rPr>
-      </w:pPr>
-    </w:p>
-    <w:p>
-      <w:pPr>
-        <w:pStyle w:val="Heading3"/>
-        <w:ind w:left="0" w:firstLine="0"/>
-        <w:rPr>
-          <w:lang w:val="fr-CA"/>
-        </w:rPr>
-      </w:pPr>
-      <w:bookmarkStart w:id="64" w:name="_Toc240625111"/>
-      <w:bookmarkStart w:id="65" w:name="_Toc251253429"/>
-      <w:bookmarkStart w:id="66" w:name="_Toc302509969"/>
+        <w:pStyle w:val="BodyText"/>
+        <w:ind w:left="0" w:firstLine="720"/>
+        <w:rPr>
+          <w:lang w:val="fr-CA"/>
+        </w:rPr>
+      </w:pPr>
+      <w:bookmarkStart w:id="63" w:name="_Toc447095892"/>
+      <w:bookmarkStart w:id="64" w:name="_Toc512930361"/>
+      <w:bookmarkStart w:id="65" w:name="_Toc447095893"/>
+      <w:bookmarkStart w:id="66" w:name="_Toc512930362"/>
+      <w:bookmarkStart w:id="67" w:name="_Toc430447687"/>
+      <w:bookmarkStart w:id="68" w:name="_Toc447095894"/>
+      <w:bookmarkStart w:id="69" w:name="_Toc512930363"/>
+      <w:bookmarkStart w:id="70" w:name="_Toc430447688"/>
+      <w:bookmarkStart w:id="71" w:name="_Toc430447689"/>
+      <w:bookmarkStart w:id="72" w:name="_Toc447095895"/>
+      <w:bookmarkStart w:id="73" w:name="_Toc512930364"/>
+      <w:bookmarkStart w:id="74" w:name="_Toc430447690"/>
+      <w:bookmarkStart w:id="75" w:name="_Toc447095896"/>
+      <w:bookmarkStart w:id="76" w:name="_Toc512930365"/>
+      <w:bookmarkStart w:id="77" w:name="_Toc447095897"/>
+      <w:bookmarkStart w:id="78" w:name="_Toc512930366"/>
+      <w:bookmarkStart w:id="79" w:name="_Toc430447691"/>
+      <w:bookmarkStart w:id="80" w:name="_Toc447095898"/>
+      <w:bookmarkStart w:id="81" w:name="_Toc512930367"/>
+      <w:bookmarkStart w:id="82" w:name="_Toc447095908"/>
+      <w:bookmarkStart w:id="83" w:name="_Toc512930368"/>
+      <w:bookmarkStart w:id="84" w:name="_Toc447095909"/>
       <w:bookmarkEnd w:id="63"/>
-      <w:r>
-        <w:rPr>
-          <w:lang w:val="fr-CA"/>
-        </w:rPr>
-        <w:t>Gestion de risque</w:t>
-      </w:r>
       <w:bookmarkEnd w:id="64"/>
       <w:bookmarkEnd w:id="65"/>
       <w:bookmarkEnd w:id="66"/>
-    </w:p>
-    <w:p>
-      <w:pPr>
-        <w:pStyle w:val="BodyText"/>
-        <w:ind w:left="0" w:firstLine="720"/>
-        <w:rPr>
-          <w:lang w:val="fr-CA"/>
-        </w:rPr>
-      </w:pPr>
-      <w:bookmarkStart w:id="67" w:name="_Toc447095892"/>
-      <w:bookmarkStart w:id="68" w:name="_Toc512930361"/>
-      <w:bookmarkStart w:id="69" w:name="_Toc447095893"/>
-      <w:bookmarkStart w:id="70" w:name="_Toc512930362"/>
-      <w:bookmarkStart w:id="71" w:name="_Toc430447687"/>
-      <w:bookmarkStart w:id="72" w:name="_Toc447095894"/>
-      <w:bookmarkStart w:id="73" w:name="_Toc512930363"/>
-      <w:bookmarkStart w:id="74" w:name="_Toc430447688"/>
-      <w:bookmarkStart w:id="75" w:name="_Toc430447689"/>
-      <w:bookmarkStart w:id="76" w:name="_Toc447095895"/>
-      <w:bookmarkStart w:id="77" w:name="_Toc512930364"/>
-      <w:bookmarkStart w:id="78" w:name="_Toc430447690"/>
-      <w:bookmarkStart w:id="79" w:name="_Toc447095896"/>
-      <w:bookmarkStart w:id="80" w:name="_Toc512930365"/>
-      <w:bookmarkStart w:id="81" w:name="_Toc447095897"/>
-      <w:bookmarkStart w:id="82" w:name="_Toc512930366"/>
-      <w:bookmarkStart w:id="83" w:name="_Toc430447691"/>
-      <w:bookmarkStart w:id="84" w:name="_Toc447095898"/>
-      <w:bookmarkStart w:id="85" w:name="_Toc512930367"/>
-      <w:bookmarkStart w:id="86" w:name="_Toc447095908"/>
-      <w:bookmarkStart w:id="87" w:name="_Toc512930368"/>
-      <w:bookmarkStart w:id="88" w:name="_Toc447095909"/>
       <w:bookmarkEnd w:id="67"/>
       <w:bookmarkEnd w:id="68"/>
       <w:bookmarkEnd w:id="69"/>
@@ -7833,10 +7666,6 @@
       <w:bookmarkEnd w:id="81"/>
       <w:bookmarkEnd w:id="82"/>
       <w:bookmarkEnd w:id="83"/>
-      <w:bookmarkEnd w:id="84"/>
-      <w:bookmarkEnd w:id="85"/>
-      <w:bookmarkEnd w:id="86"/>
-      <w:bookmarkEnd w:id="87"/>
       <w:r>
         <w:rPr>
           <w:lang w:val="fr-CA"/>
@@ -7955,6 +7784,7 @@
         <w:rPr>
           <w:lang w:val="fr-CA"/>
         </w:rPr>
+        <w:lastRenderedPageBreak/>
         <w:t>M – moyen (devrait être maîtrisable en appliquant une stratégie d’atténuation adéquate)</w:t>
       </w:r>
     </w:p>
@@ -8047,36 +7877,6 @@
           <w:lang w:val="fr-CA"/>
         </w:rPr>
       </w:pPr>
-      <w:r>
-        <w:rPr>
-          <w:lang w:val="fr-CA"/>
-        </w:rPr>
-        <w:t xml:space="preserve"> </w:t>
-      </w:r>
-      <w:r>
-        <w:rPr>
-          <w:lang w:val="fr-CA"/>
-        </w:rPr>
-        <w:t>[Remplir le ta</w:t>
-      </w:r>
-      <w:r>
-        <w:rPr>
-          <w:lang w:val="fr-CA"/>
-        </w:rPr>
-        <w:t>bleau suivant POUR CHAQUE risque</w:t>
-      </w:r>
-      <w:r>
-        <w:rPr>
-          <w:lang w:val="fr-CA"/>
-        </w:rPr>
-        <w:t xml:space="preserve"> pertinent</w:t>
-      </w:r>
-      <w:r>
-        <w:rPr>
-          <w:lang w:val="fr-CA"/>
-        </w:rPr>
-        <w:t xml:space="preserve"> identifié.]</w:t>
-      </w:r>
     </w:p>
     <w:tbl>
       <w:tblPr>
@@ -8136,7 +7936,47 @@
                 <w:color w:val="FFFFFF"/>
                 <w:lang w:val="fr-CA"/>
               </w:rPr>
-              <w:t>&lt;ID du risque&gt; - Nom descriptif</w:t>
+              <w:t>1</w:t>
+            </w:r>
+            <w:r>
+              <w:rPr>
+                <w:rFonts w:ascii="Arial" w:hAnsi="Arial" w:cs="Arial"/>
+                <w:b/>
+                <w:bCs/>
+                <w:color w:val="FFFFFF"/>
+                <w:lang w:val="fr-CA"/>
+              </w:rPr>
+              <w:t xml:space="preserve"> </w:t>
+            </w:r>
+            <w:r>
+              <w:rPr>
+                <w:rFonts w:ascii="Arial" w:hAnsi="Arial" w:cs="Arial"/>
+                <w:b/>
+                <w:bCs/>
+                <w:color w:val="FFFFFF"/>
+                <w:lang w:val="fr-CA"/>
+              </w:rPr>
+              <w:t>–</w:t>
+            </w:r>
+            <w:r>
+              <w:rPr>
+                <w:rFonts w:ascii="Arial" w:hAnsi="Arial" w:cs="Arial"/>
+                <w:b/>
+                <w:bCs/>
+                <w:color w:val="FFFFFF"/>
+                <w:lang w:val="fr-CA"/>
+              </w:rPr>
+              <w:t xml:space="preserve"> </w:t>
+            </w:r>
+            <w:r>
+              <w:rPr>
+                <w:rFonts w:ascii="Arial" w:hAnsi="Arial" w:cs="Arial"/>
+                <w:b/>
+                <w:bCs/>
+                <w:color w:val="FFFFFF"/>
+                <w:lang w:val="fr-CA"/>
+              </w:rPr>
+              <w:t>Utilisation de capteurs 3D</w:t>
             </w:r>
           </w:p>
         </w:tc>
@@ -8174,7 +8014,6 @@
                 <w:sz w:val="18"/>
                 <w:lang w:val="fr-CA"/>
               </w:rPr>
-              <w:lastRenderedPageBreak/>
               <w:t>Ampleur</w:t>
             </w:r>
           </w:p>
@@ -8352,6 +8191,15 @@
                 <w:lang w:val="fr-CA"/>
               </w:rPr>
             </w:pPr>
+            <w:r>
+              <w:rPr>
+                <w:b/>
+                <w:bCs/>
+                <w:sz w:val="18"/>
+                <w:lang w:val="fr-CA"/>
+              </w:rPr>
+              <w:t>8</w:t>
+            </w:r>
           </w:p>
         </w:tc>
         <w:tc>
@@ -8372,6 +8220,13 @@
                 <w:lang w:val="fr-CA"/>
               </w:rPr>
             </w:pPr>
+            <w:r>
+              <w:rPr>
+                <w:sz w:val="18"/>
+                <w:lang w:val="fr-CA"/>
+              </w:rPr>
+              <w:t>Bien que la majorité des capteurs 3D fonctionnent de manières semblables, aucun membre de l’équipe n’a travaillé avec des technologies de ce genre auparavant.</w:t>
+            </w:r>
           </w:p>
         </w:tc>
         <w:tc>
@@ -8393,6 +8248,13 @@
                 <w:lang w:val="fr-CA"/>
               </w:rPr>
             </w:pPr>
+            <w:r>
+              <w:rPr>
+                <w:sz w:val="18"/>
+                <w:lang w:val="fr-CA"/>
+              </w:rPr>
+              <w:t>C</w:t>
+            </w:r>
           </w:p>
         </w:tc>
         <w:tc>
@@ -8414,6 +8276,915 @@
                 <w:lang w:val="fr-CA"/>
               </w:rPr>
             </w:pPr>
+            <w:r>
+              <w:rPr>
+                <w:sz w:val="18"/>
+                <w:lang w:val="fr-CA"/>
+              </w:rPr>
+              <w:t>Dates de fin de dév. de prototypes</w:t>
+            </w:r>
+          </w:p>
+        </w:tc>
+        <w:tc>
+          <w:tcPr>
+            <w:tcW w:w="3168" w:type="dxa"/>
+            <w:tcBorders>
+              <w:bottom w:val="single" w:sz="4" w:space="0" w:color="auto"/>
+            </w:tcBorders>
+            <w:vAlign w:val="center"/>
+          </w:tcPr>
+          <w:p>
+            <w:pPr>
+              <w:pStyle w:val="Default"/>
+              <w:rPr>
+                <w:sz w:val="18"/>
+                <w:szCs w:val="18"/>
+                <w:lang w:val="fr-CA"/>
+              </w:rPr>
+            </w:pPr>
+            <w:r>
+              <w:rPr>
+                <w:sz w:val="18"/>
+                <w:szCs w:val="18"/>
+                <w:lang w:val="fr-CA"/>
+              </w:rPr>
+              <w:t>Réduire l’incertitude en prototypant le plus tôt possible dans le cycle de développement.</w:t>
+            </w:r>
+          </w:p>
+          <w:p>
+            <w:pPr>
+              <w:pStyle w:val="BodyText"/>
+              <w:spacing w:after="0" w:line="240" w:lineRule="auto"/>
+              <w:ind w:left="0"/>
+              <w:rPr>
+                <w:sz w:val="18"/>
+                <w:lang w:val="fr-CA"/>
+              </w:rPr>
+            </w:pPr>
+          </w:p>
+        </w:tc>
+      </w:tr>
+    </w:tbl>
+    <w:p>
+      <w:pPr>
+        <w:rPr>
+          <w:lang w:val="fr-CA"/>
+        </w:rPr>
+      </w:pPr>
+    </w:p>
+    <w:p>
+      <w:pPr>
+        <w:rPr>
+          <w:lang w:val="fr-CA"/>
+        </w:rPr>
+      </w:pPr>
+    </w:p>
+    <w:tbl>
+      <w:tblPr>
+        <w:tblW w:w="0" w:type="auto"/>
+        <w:tblInd w:w="108" w:type="dxa"/>
+        <w:tblBorders>
+          <w:top w:val="single" w:sz="4" w:space="0" w:color="auto"/>
+          <w:left w:val="single" w:sz="4" w:space="0" w:color="auto"/>
+          <w:bottom w:val="single" w:sz="4" w:space="0" w:color="auto"/>
+          <w:right w:val="single" w:sz="4" w:space="0" w:color="auto"/>
+          <w:insideH w:val="single" w:sz="4" w:space="0" w:color="auto"/>
+          <w:insideV w:val="single" w:sz="4" w:space="0" w:color="auto"/>
+        </w:tblBorders>
+        <w:tblLayout w:type="fixed"/>
+        <w:tblLook w:val="0000" w:firstRow="0" w:lastRow="0" w:firstColumn="0" w:lastColumn="0" w:noHBand="0" w:noVBand="0"/>
+      </w:tblPr>
+      <w:tblGrid>
+        <w:gridCol w:w="1008"/>
+        <w:gridCol w:w="3234"/>
+        <w:gridCol w:w="938"/>
+        <w:gridCol w:w="1120"/>
+        <w:gridCol w:w="3168"/>
+      </w:tblGrid>
+      <w:tr>
+        <w:trPr>
+          <w:cantSplit/>
+          <w:trHeight w:val="369"/>
+        </w:trPr>
+        <w:tc>
+          <w:tcPr>
+            <w:tcW w:w="9468" w:type="dxa"/>
+            <w:gridSpan w:val="5"/>
+            <w:tcBorders>
+              <w:bottom w:val="single" w:sz="4" w:space="0" w:color="auto"/>
+            </w:tcBorders>
+            <w:shd w:val="clear" w:color="auto" w:fill="666666"/>
+            <w:vAlign w:val="center"/>
+          </w:tcPr>
+          <w:p>
+            <w:pPr>
+              <w:pStyle w:val="BodyText"/>
+              <w:spacing w:after="0" w:line="240" w:lineRule="auto"/>
+              <w:ind w:left="0"/>
+              <w:rPr>
+                <w:rFonts w:ascii="Arial" w:hAnsi="Arial" w:cs="Arial"/>
+                <w:b/>
+                <w:bCs/>
+                <w:color w:val="FFFFFF"/>
+                <w:lang w:val="fr-CA"/>
+              </w:rPr>
+            </w:pPr>
+            <w:r>
+              <w:rPr>
+                <w:rFonts w:ascii="Arial" w:hAnsi="Arial" w:cs="Arial"/>
+                <w:b/>
+                <w:bCs/>
+                <w:color w:val="FFFFFF"/>
+                <w:lang w:val="fr-CA"/>
+              </w:rPr>
+              <w:t xml:space="preserve">2 – </w:t>
+            </w:r>
+            <w:r>
+              <w:rPr>
+                <w:rFonts w:ascii="Arial" w:hAnsi="Arial" w:cs="Arial"/>
+                <w:b/>
+                <w:bCs/>
+                <w:color w:val="FFFFFF"/>
+                <w:lang w:val="fr-CA"/>
+              </w:rPr>
+              <w:t>Utilisation d’</w:t>
+            </w:r>
+            <w:r>
+              <w:rPr>
+                <w:rFonts w:ascii="Arial" w:hAnsi="Arial" w:cs="Arial"/>
+                <w:b/>
+                <w:bCs/>
+                <w:color w:val="FFFFFF"/>
+                <w:lang w:val="fr-CA"/>
+              </w:rPr>
+              <w:t>Unity 3D</w:t>
+            </w:r>
+          </w:p>
+        </w:tc>
+      </w:tr>
+      <w:tr>
+        <w:trPr>
+          <w:cantSplit/>
+          <w:trHeight w:val="423"/>
+        </w:trPr>
+        <w:tc>
+          <w:tcPr>
+            <w:tcW w:w="1008" w:type="dxa"/>
+            <w:shd w:val="clear" w:color="auto" w:fill="F3F3F3"/>
+            <w:vAlign w:val="center"/>
+          </w:tcPr>
+          <w:p>
+            <w:pPr>
+              <w:pStyle w:val="BodyText"/>
+              <w:spacing w:after="0" w:line="240" w:lineRule="auto"/>
+              <w:ind w:left="0"/>
+              <w:jc w:val="center"/>
+              <w:rPr>
+                <w:rFonts w:ascii="Arial" w:hAnsi="Arial" w:cs="Arial"/>
+                <w:b/>
+                <w:bCs/>
+                <w:sz w:val="18"/>
+                <w:lang w:val="fr-CA"/>
+              </w:rPr>
+            </w:pPr>
+            <w:r>
+              <w:rPr>
+                <w:rFonts w:ascii="Arial" w:hAnsi="Arial" w:cs="Arial"/>
+                <w:b/>
+                <w:bCs/>
+                <w:sz w:val="18"/>
+                <w:lang w:val="fr-CA"/>
+              </w:rPr>
+              <w:t>Ampleur</w:t>
+            </w:r>
+          </w:p>
+        </w:tc>
+        <w:tc>
+          <w:tcPr>
+            <w:tcW w:w="3234" w:type="dxa"/>
+            <w:shd w:val="clear" w:color="auto" w:fill="F3F3F3"/>
+            <w:vAlign w:val="center"/>
+          </w:tcPr>
+          <w:p>
+            <w:pPr>
+              <w:pStyle w:val="BodyText"/>
+              <w:spacing w:after="0" w:line="240" w:lineRule="auto"/>
+              <w:ind w:left="0"/>
+              <w:rPr>
+                <w:rFonts w:ascii="Arial" w:hAnsi="Arial" w:cs="Arial"/>
+                <w:b/>
+                <w:bCs/>
+                <w:sz w:val="18"/>
+                <w:lang w:val="fr-CA"/>
+              </w:rPr>
+            </w:pPr>
+            <w:r>
+              <w:rPr>
+                <w:rFonts w:ascii="Arial" w:hAnsi="Arial" w:cs="Arial"/>
+                <w:b/>
+                <w:bCs/>
+                <w:sz w:val="18"/>
+                <w:lang w:val="fr-CA"/>
+              </w:rPr>
+              <w:t>Description</w:t>
+            </w:r>
+          </w:p>
+        </w:tc>
+        <w:tc>
+          <w:tcPr>
+            <w:tcW w:w="938" w:type="dxa"/>
+            <w:shd w:val="clear" w:color="auto" w:fill="F3F3F3"/>
+            <w:vAlign w:val="center"/>
+          </w:tcPr>
+          <w:p>
+            <w:pPr>
+              <w:pStyle w:val="BodyText"/>
+              <w:spacing w:after="0" w:line="240" w:lineRule="auto"/>
+              <w:ind w:left="0"/>
+              <w:jc w:val="center"/>
+              <w:rPr>
+                <w:rFonts w:ascii="Arial" w:hAnsi="Arial" w:cs="Arial"/>
+                <w:b/>
+                <w:bCs/>
+                <w:sz w:val="18"/>
+                <w:lang w:val="fr-CA"/>
+              </w:rPr>
+            </w:pPr>
+            <w:r>
+              <w:rPr>
+                <w:rFonts w:ascii="Arial" w:hAnsi="Arial" w:cs="Arial"/>
+                <w:b/>
+                <w:bCs/>
+                <w:sz w:val="18"/>
+                <w:lang w:val="fr-CA"/>
+              </w:rPr>
+              <w:t>Impact</w:t>
+            </w:r>
+          </w:p>
+        </w:tc>
+        <w:tc>
+          <w:tcPr>
+            <w:tcW w:w="1120" w:type="dxa"/>
+            <w:shd w:val="clear" w:color="auto" w:fill="F3F3F3"/>
+            <w:vAlign w:val="center"/>
+          </w:tcPr>
+          <w:p>
+            <w:pPr>
+              <w:pStyle w:val="BodyText"/>
+              <w:spacing w:after="0" w:line="240" w:lineRule="auto"/>
+              <w:ind w:left="0"/>
+              <w:jc w:val="center"/>
+              <w:rPr>
+                <w:rFonts w:ascii="Arial" w:hAnsi="Arial" w:cs="Arial"/>
+                <w:b/>
+                <w:bCs/>
+                <w:sz w:val="18"/>
+                <w:lang w:val="fr-CA"/>
+              </w:rPr>
+            </w:pPr>
+            <w:r>
+              <w:rPr>
+                <w:rFonts w:ascii="Arial" w:hAnsi="Arial" w:cs="Arial"/>
+                <w:b/>
+                <w:bCs/>
+                <w:sz w:val="18"/>
+                <w:lang w:val="fr-CA"/>
+              </w:rPr>
+              <w:t>Facteurs</w:t>
+            </w:r>
+          </w:p>
+        </w:tc>
+        <w:tc>
+          <w:tcPr>
+            <w:tcW w:w="3168" w:type="dxa"/>
+            <w:shd w:val="clear" w:color="auto" w:fill="F3F3F3"/>
+            <w:vAlign w:val="center"/>
+          </w:tcPr>
+          <w:p>
+            <w:pPr>
+              <w:pStyle w:val="BodyText"/>
+              <w:spacing w:after="0" w:line="240" w:lineRule="auto"/>
+              <w:ind w:left="0"/>
+              <w:rPr>
+                <w:rFonts w:ascii="Arial" w:hAnsi="Arial" w:cs="Arial"/>
+                <w:b/>
+                <w:bCs/>
+                <w:sz w:val="18"/>
+                <w:lang w:val="fr-CA"/>
+              </w:rPr>
+            </w:pPr>
+            <w:r>
+              <w:rPr>
+                <w:rFonts w:ascii="Arial" w:hAnsi="Arial" w:cs="Arial"/>
+                <w:b/>
+                <w:bCs/>
+                <w:sz w:val="18"/>
+                <w:lang w:val="fr-CA"/>
+              </w:rPr>
+              <w:t>Stratégie de gestion</w:t>
+            </w:r>
+          </w:p>
+        </w:tc>
+      </w:tr>
+      <w:tr>
+        <w:trPr>
+          <w:cantSplit/>
+          <w:trHeight w:val="431"/>
+        </w:trPr>
+        <w:tc>
+          <w:tcPr>
+            <w:tcW w:w="1008" w:type="dxa"/>
+            <w:tcBorders>
+              <w:bottom w:val="single" w:sz="4" w:space="0" w:color="auto"/>
+            </w:tcBorders>
+            <w:vAlign w:val="center"/>
+          </w:tcPr>
+          <w:p>
+            <w:pPr>
+              <w:pStyle w:val="BodyText"/>
+              <w:spacing w:after="0" w:line="240" w:lineRule="auto"/>
+              <w:ind w:left="0"/>
+              <w:jc w:val="center"/>
+              <w:rPr>
+                <w:b/>
+                <w:bCs/>
+                <w:sz w:val="18"/>
+                <w:lang w:val="fr-CA"/>
+              </w:rPr>
+            </w:pPr>
+            <w:r>
+              <w:rPr>
+                <w:b/>
+                <w:bCs/>
+                <w:sz w:val="18"/>
+                <w:lang w:val="fr-CA"/>
+              </w:rPr>
+              <w:t>6</w:t>
+            </w:r>
+          </w:p>
+        </w:tc>
+        <w:tc>
+          <w:tcPr>
+            <w:tcW w:w="3234" w:type="dxa"/>
+            <w:tcBorders>
+              <w:bottom w:val="single" w:sz="4" w:space="0" w:color="auto"/>
+            </w:tcBorders>
+            <w:vAlign w:val="center"/>
+          </w:tcPr>
+          <w:p>
+            <w:pPr>
+              <w:pStyle w:val="BodyText"/>
+              <w:spacing w:after="0" w:line="240" w:lineRule="auto"/>
+              <w:ind w:left="0"/>
+              <w:rPr>
+                <w:sz w:val="18"/>
+                <w:lang w:val="fr-CA"/>
+              </w:rPr>
+            </w:pPr>
+            <w:r>
+              <w:rPr>
+                <w:sz w:val="18"/>
+                <w:lang w:val="fr-CA"/>
+              </w:rPr>
+              <w:t>Bien que le moteur 3D Unity facilite grandement le développement de jeux vidéo, il est nouveau pour tous les membres de l’équipe.</w:t>
+            </w:r>
+          </w:p>
+        </w:tc>
+        <w:tc>
+          <w:tcPr>
+            <w:tcW w:w="938" w:type="dxa"/>
+            <w:tcBorders>
+              <w:bottom w:val="single" w:sz="4" w:space="0" w:color="auto"/>
+            </w:tcBorders>
+            <w:vAlign w:val="center"/>
+          </w:tcPr>
+          <w:p>
+            <w:pPr>
+              <w:pStyle w:val="BodyText"/>
+              <w:spacing w:after="0" w:line="240" w:lineRule="auto"/>
+              <w:ind w:left="0"/>
+              <w:jc w:val="center"/>
+              <w:rPr>
+                <w:sz w:val="18"/>
+                <w:lang w:val="fr-CA"/>
+              </w:rPr>
+            </w:pPr>
+            <w:r>
+              <w:rPr>
+                <w:sz w:val="18"/>
+                <w:lang w:val="fr-CA"/>
+              </w:rPr>
+              <w:t>M</w:t>
+            </w:r>
+          </w:p>
+        </w:tc>
+        <w:tc>
+          <w:tcPr>
+            <w:tcW w:w="1120" w:type="dxa"/>
+            <w:tcBorders>
+              <w:bottom w:val="single" w:sz="4" w:space="0" w:color="auto"/>
+            </w:tcBorders>
+            <w:vAlign w:val="center"/>
+          </w:tcPr>
+          <w:p>
+            <w:pPr>
+              <w:pStyle w:val="BodyText"/>
+              <w:spacing w:after="0" w:line="240" w:lineRule="auto"/>
+              <w:ind w:left="0"/>
+              <w:jc w:val="center"/>
+              <w:rPr>
+                <w:sz w:val="18"/>
+                <w:lang w:val="fr-CA"/>
+              </w:rPr>
+            </w:pPr>
+            <w:r>
+              <w:rPr>
+                <w:sz w:val="18"/>
+                <w:lang w:val="fr-CA"/>
+              </w:rPr>
+              <w:t>Dates de fin de dév. de prototypes et du jeu principal</w:t>
+            </w:r>
+          </w:p>
+        </w:tc>
+        <w:tc>
+          <w:tcPr>
+            <w:tcW w:w="3168" w:type="dxa"/>
+            <w:tcBorders>
+              <w:bottom w:val="single" w:sz="4" w:space="0" w:color="auto"/>
+            </w:tcBorders>
+            <w:vAlign w:val="center"/>
+          </w:tcPr>
+          <w:p>
+            <w:pPr>
+              <w:pStyle w:val="Default"/>
+              <w:rPr>
+                <w:sz w:val="18"/>
+                <w:szCs w:val="18"/>
+                <w:lang w:val="fr-CA"/>
+              </w:rPr>
+            </w:pPr>
+            <w:r>
+              <w:rPr>
+                <w:sz w:val="18"/>
+                <w:szCs w:val="18"/>
+                <w:lang w:val="fr-CA"/>
+              </w:rPr>
+              <w:t>Réduire l’incertitude en se familiarisant avec l’engin Unity même avant la phase de construction et d’élaboration.</w:t>
+            </w:r>
+          </w:p>
+          <w:p>
+            <w:pPr>
+              <w:pStyle w:val="BodyText"/>
+              <w:spacing w:after="0" w:line="240" w:lineRule="auto"/>
+              <w:ind w:left="0"/>
+              <w:rPr>
+                <w:sz w:val="18"/>
+                <w:lang w:val="fr-CA"/>
+              </w:rPr>
+            </w:pPr>
+          </w:p>
+        </w:tc>
+      </w:tr>
+    </w:tbl>
+    <w:p>
+      <w:pPr>
+        <w:rPr>
+          <w:lang w:val="fr-CA"/>
+        </w:rPr>
+      </w:pPr>
+    </w:p>
+    <w:p>
+      <w:pPr>
+        <w:rPr>
+          <w:lang w:val="fr-CA"/>
+        </w:rPr>
+      </w:pPr>
+    </w:p>
+    <w:tbl>
+      <w:tblPr>
+        <w:tblW w:w="0" w:type="auto"/>
+        <w:tblInd w:w="108" w:type="dxa"/>
+        <w:tblBorders>
+          <w:top w:val="single" w:sz="4" w:space="0" w:color="auto"/>
+          <w:left w:val="single" w:sz="4" w:space="0" w:color="auto"/>
+          <w:bottom w:val="single" w:sz="4" w:space="0" w:color="auto"/>
+          <w:right w:val="single" w:sz="4" w:space="0" w:color="auto"/>
+          <w:insideH w:val="single" w:sz="4" w:space="0" w:color="auto"/>
+          <w:insideV w:val="single" w:sz="4" w:space="0" w:color="auto"/>
+        </w:tblBorders>
+        <w:tblLayout w:type="fixed"/>
+        <w:tblLook w:val="0000" w:firstRow="0" w:lastRow="0" w:firstColumn="0" w:lastColumn="0" w:noHBand="0" w:noVBand="0"/>
+      </w:tblPr>
+      <w:tblGrid>
+        <w:gridCol w:w="1008"/>
+        <w:gridCol w:w="3234"/>
+        <w:gridCol w:w="938"/>
+        <w:gridCol w:w="1120"/>
+        <w:gridCol w:w="3168"/>
+      </w:tblGrid>
+      <w:tr>
+        <w:trPr>
+          <w:cantSplit/>
+          <w:trHeight w:val="369"/>
+        </w:trPr>
+        <w:tc>
+          <w:tcPr>
+            <w:tcW w:w="9468" w:type="dxa"/>
+            <w:gridSpan w:val="5"/>
+            <w:tcBorders>
+              <w:bottom w:val="single" w:sz="4" w:space="0" w:color="auto"/>
+            </w:tcBorders>
+            <w:shd w:val="clear" w:color="auto" w:fill="666666"/>
+            <w:vAlign w:val="center"/>
+          </w:tcPr>
+          <w:p>
+            <w:pPr>
+              <w:pStyle w:val="BodyText"/>
+              <w:spacing w:after="0" w:line="240" w:lineRule="auto"/>
+              <w:ind w:left="0"/>
+              <w:rPr>
+                <w:rFonts w:ascii="Arial" w:hAnsi="Arial" w:cs="Arial"/>
+                <w:b/>
+                <w:bCs/>
+                <w:color w:val="FFFFFF"/>
+                <w:lang w:val="fr-CA"/>
+              </w:rPr>
+            </w:pPr>
+            <w:r>
+              <w:rPr>
+                <w:rFonts w:ascii="Arial" w:hAnsi="Arial" w:cs="Arial"/>
+                <w:b/>
+                <w:bCs/>
+                <w:color w:val="FFFFFF"/>
+                <w:lang w:val="fr-CA"/>
+              </w:rPr>
+              <w:t>3</w:t>
+            </w:r>
+            <w:r>
+              <w:rPr>
+                <w:rFonts w:ascii="Arial" w:hAnsi="Arial" w:cs="Arial"/>
+                <w:b/>
+                <w:bCs/>
+                <w:color w:val="FFFFFF"/>
+                <w:lang w:val="fr-CA"/>
+              </w:rPr>
+              <w:t xml:space="preserve"> – </w:t>
+            </w:r>
+            <w:r>
+              <w:rPr>
+                <w:rFonts w:ascii="Arial" w:hAnsi="Arial" w:cs="Arial"/>
+                <w:b/>
+                <w:bCs/>
+                <w:color w:val="FFFFFF"/>
+                <w:lang w:val="fr-CA"/>
+              </w:rPr>
+              <w:t xml:space="preserve">Concours </w:t>
+            </w:r>
+            <w:r>
+              <w:rPr>
+                <w:rFonts w:ascii="Arial" w:hAnsi="Arial" w:cs="Arial"/>
+                <w:b/>
+                <w:bCs/>
+                <w:color w:val="FFFFFF"/>
+                <w:lang w:val="fr-CA"/>
+              </w:rPr>
+              <w:t>en Fr</w:t>
+            </w:r>
+            <w:r>
+              <w:rPr>
+                <w:rFonts w:ascii="Arial" w:hAnsi="Arial" w:cs="Arial"/>
+                <w:b/>
+                <w:bCs/>
+                <w:color w:val="FFFFFF"/>
+                <w:lang w:val="fr-CA"/>
+              </w:rPr>
+              <w:t>ance</w:t>
+            </w:r>
+          </w:p>
+        </w:tc>
+      </w:tr>
+      <w:tr>
+        <w:trPr>
+          <w:cantSplit/>
+          <w:trHeight w:val="423"/>
+        </w:trPr>
+        <w:tc>
+          <w:tcPr>
+            <w:tcW w:w="1008" w:type="dxa"/>
+            <w:shd w:val="clear" w:color="auto" w:fill="F3F3F3"/>
+            <w:vAlign w:val="center"/>
+          </w:tcPr>
+          <w:p>
+            <w:pPr>
+              <w:pStyle w:val="BodyText"/>
+              <w:spacing w:after="0" w:line="240" w:lineRule="auto"/>
+              <w:ind w:left="0"/>
+              <w:jc w:val="center"/>
+              <w:rPr>
+                <w:rFonts w:ascii="Arial" w:hAnsi="Arial" w:cs="Arial"/>
+                <w:b/>
+                <w:bCs/>
+                <w:sz w:val="18"/>
+                <w:lang w:val="fr-CA"/>
+              </w:rPr>
+            </w:pPr>
+            <w:r>
+              <w:rPr>
+                <w:rFonts w:ascii="Arial" w:hAnsi="Arial" w:cs="Arial"/>
+                <w:b/>
+                <w:bCs/>
+                <w:sz w:val="18"/>
+                <w:lang w:val="fr-CA"/>
+              </w:rPr>
+              <w:t>Ampleur</w:t>
+            </w:r>
+          </w:p>
+        </w:tc>
+        <w:tc>
+          <w:tcPr>
+            <w:tcW w:w="3234" w:type="dxa"/>
+            <w:shd w:val="clear" w:color="auto" w:fill="F3F3F3"/>
+            <w:vAlign w:val="center"/>
+          </w:tcPr>
+          <w:p>
+            <w:pPr>
+              <w:pStyle w:val="BodyText"/>
+              <w:spacing w:after="0" w:line="240" w:lineRule="auto"/>
+              <w:ind w:left="0"/>
+              <w:rPr>
+                <w:rFonts w:ascii="Arial" w:hAnsi="Arial" w:cs="Arial"/>
+                <w:b/>
+                <w:bCs/>
+                <w:sz w:val="18"/>
+                <w:lang w:val="fr-CA"/>
+              </w:rPr>
+            </w:pPr>
+            <w:r>
+              <w:rPr>
+                <w:rFonts w:ascii="Arial" w:hAnsi="Arial" w:cs="Arial"/>
+                <w:b/>
+                <w:bCs/>
+                <w:sz w:val="18"/>
+                <w:lang w:val="fr-CA"/>
+              </w:rPr>
+              <w:t>Description</w:t>
+            </w:r>
+          </w:p>
+        </w:tc>
+        <w:tc>
+          <w:tcPr>
+            <w:tcW w:w="938" w:type="dxa"/>
+            <w:shd w:val="clear" w:color="auto" w:fill="F3F3F3"/>
+            <w:vAlign w:val="center"/>
+          </w:tcPr>
+          <w:p>
+            <w:pPr>
+              <w:pStyle w:val="BodyText"/>
+              <w:spacing w:after="0" w:line="240" w:lineRule="auto"/>
+              <w:ind w:left="0"/>
+              <w:jc w:val="center"/>
+              <w:rPr>
+                <w:rFonts w:ascii="Arial" w:hAnsi="Arial" w:cs="Arial"/>
+                <w:b/>
+                <w:bCs/>
+                <w:sz w:val="18"/>
+                <w:lang w:val="fr-CA"/>
+              </w:rPr>
+            </w:pPr>
+            <w:r>
+              <w:rPr>
+                <w:rFonts w:ascii="Arial" w:hAnsi="Arial" w:cs="Arial"/>
+                <w:b/>
+                <w:bCs/>
+                <w:sz w:val="18"/>
+                <w:lang w:val="fr-CA"/>
+              </w:rPr>
+              <w:t>Impact</w:t>
+            </w:r>
+          </w:p>
+        </w:tc>
+        <w:tc>
+          <w:tcPr>
+            <w:tcW w:w="1120" w:type="dxa"/>
+            <w:shd w:val="clear" w:color="auto" w:fill="F3F3F3"/>
+            <w:vAlign w:val="center"/>
+          </w:tcPr>
+          <w:p>
+            <w:pPr>
+              <w:pStyle w:val="BodyText"/>
+              <w:spacing w:after="0" w:line="240" w:lineRule="auto"/>
+              <w:ind w:left="0"/>
+              <w:jc w:val="center"/>
+              <w:rPr>
+                <w:rFonts w:ascii="Arial" w:hAnsi="Arial" w:cs="Arial"/>
+                <w:b/>
+                <w:bCs/>
+                <w:sz w:val="18"/>
+                <w:lang w:val="fr-CA"/>
+              </w:rPr>
+            </w:pPr>
+            <w:r>
+              <w:rPr>
+                <w:rFonts w:ascii="Arial" w:hAnsi="Arial" w:cs="Arial"/>
+                <w:b/>
+                <w:bCs/>
+                <w:sz w:val="18"/>
+                <w:lang w:val="fr-CA"/>
+              </w:rPr>
+              <w:t>Facteurs</w:t>
+            </w:r>
+          </w:p>
+        </w:tc>
+        <w:tc>
+          <w:tcPr>
+            <w:tcW w:w="3168" w:type="dxa"/>
+            <w:shd w:val="clear" w:color="auto" w:fill="F3F3F3"/>
+            <w:vAlign w:val="center"/>
+          </w:tcPr>
+          <w:p>
+            <w:pPr>
+              <w:pStyle w:val="BodyText"/>
+              <w:spacing w:after="0" w:line="240" w:lineRule="auto"/>
+              <w:ind w:left="0"/>
+              <w:rPr>
+                <w:rFonts w:ascii="Arial" w:hAnsi="Arial" w:cs="Arial"/>
+                <w:b/>
+                <w:bCs/>
+                <w:sz w:val="18"/>
+                <w:lang w:val="fr-CA"/>
+              </w:rPr>
+            </w:pPr>
+            <w:r>
+              <w:rPr>
+                <w:rFonts w:ascii="Arial" w:hAnsi="Arial" w:cs="Arial"/>
+                <w:b/>
+                <w:bCs/>
+                <w:sz w:val="18"/>
+                <w:lang w:val="fr-CA"/>
+              </w:rPr>
+              <w:t>Stratégie de gestion</w:t>
+            </w:r>
+          </w:p>
+        </w:tc>
+      </w:tr>
+      <w:tr>
+        <w:trPr>
+          <w:cantSplit/>
+          <w:trHeight w:val="431"/>
+        </w:trPr>
+        <w:tc>
+          <w:tcPr>
+            <w:tcW w:w="1008" w:type="dxa"/>
+            <w:tcBorders>
+              <w:bottom w:val="single" w:sz="4" w:space="0" w:color="auto"/>
+            </w:tcBorders>
+            <w:vAlign w:val="center"/>
+          </w:tcPr>
+          <w:p>
+            <w:pPr>
+              <w:pStyle w:val="BodyText"/>
+              <w:spacing w:after="0" w:line="240" w:lineRule="auto"/>
+              <w:ind w:left="0"/>
+              <w:jc w:val="center"/>
+              <w:rPr>
+                <w:b/>
+                <w:bCs/>
+                <w:sz w:val="18"/>
+                <w:lang w:val="fr-CA"/>
+              </w:rPr>
+            </w:pPr>
+            <w:r>
+              <w:rPr>
+                <w:b/>
+                <w:bCs/>
+                <w:sz w:val="18"/>
+                <w:lang w:val="fr-CA"/>
+              </w:rPr>
+              <w:t>8</w:t>
+            </w:r>
+          </w:p>
+        </w:tc>
+        <w:tc>
+          <w:tcPr>
+            <w:tcW w:w="3234" w:type="dxa"/>
+            <w:tcBorders>
+              <w:bottom w:val="single" w:sz="4" w:space="0" w:color="auto"/>
+            </w:tcBorders>
+            <w:vAlign w:val="center"/>
+          </w:tcPr>
+          <w:p>
+            <w:pPr>
+              <w:pStyle w:val="BodyText"/>
+              <w:spacing w:after="0" w:line="240" w:lineRule="auto"/>
+              <w:ind w:left="0"/>
+              <w:rPr>
+                <w:sz w:val="18"/>
+                <w:lang w:val="fr-CA"/>
+              </w:rPr>
+            </w:pPr>
+            <w:r>
+              <w:rPr>
+                <w:sz w:val="18"/>
+                <w:lang w:val="fr-CA"/>
+              </w:rPr>
+              <w:t xml:space="preserve">Un concours à l’étranger implique un déplacement de matériel, </w:t>
+            </w:r>
+            <w:r>
+              <w:rPr>
+                <w:sz w:val="18"/>
+                <w:lang w:val="fr-CA"/>
+              </w:rPr>
+              <w:t xml:space="preserve">ainsi qu’un </w:t>
+            </w:r>
+            <w:r>
+              <w:rPr>
+                <w:sz w:val="18"/>
+                <w:lang w:val="fr-CA"/>
+              </w:rPr>
+              <w:t xml:space="preserve"> environnement non contrôlé</w:t>
+            </w:r>
+            <w:r>
+              <w:rPr>
+                <w:sz w:val="18"/>
+                <w:lang w:val="fr-CA"/>
+              </w:rPr>
+              <w:t xml:space="preserve"> (passants, éclairage, etc.)</w:t>
+            </w:r>
+          </w:p>
+        </w:tc>
+        <w:tc>
+          <w:tcPr>
+            <w:tcW w:w="938" w:type="dxa"/>
+            <w:tcBorders>
+              <w:bottom w:val="single" w:sz="4" w:space="0" w:color="auto"/>
+            </w:tcBorders>
+            <w:vAlign w:val="center"/>
+          </w:tcPr>
+          <w:p>
+            <w:pPr>
+              <w:pStyle w:val="BodyText"/>
+              <w:spacing w:after="0" w:line="240" w:lineRule="auto"/>
+              <w:ind w:left="0"/>
+              <w:jc w:val="center"/>
+              <w:rPr>
+                <w:sz w:val="18"/>
+                <w:lang w:val="fr-CA"/>
+              </w:rPr>
+            </w:pPr>
+            <w:r>
+              <w:rPr>
+                <w:sz w:val="18"/>
+                <w:lang w:val="fr-CA"/>
+              </w:rPr>
+              <w:t>E</w:t>
+            </w:r>
+          </w:p>
+        </w:tc>
+        <w:tc>
+          <w:tcPr>
+            <w:tcW w:w="1120" w:type="dxa"/>
+            <w:tcBorders>
+              <w:bottom w:val="single" w:sz="4" w:space="0" w:color="auto"/>
+            </w:tcBorders>
+            <w:vAlign w:val="center"/>
+          </w:tcPr>
+          <w:p>
+            <w:pPr>
+              <w:pStyle w:val="BodyText"/>
+              <w:spacing w:after="0" w:line="240" w:lineRule="auto"/>
+              <w:ind w:left="0"/>
+              <w:jc w:val="center"/>
+              <w:rPr>
+                <w:sz w:val="18"/>
+                <w:lang w:val="fr-CA"/>
+              </w:rPr>
+            </w:pPr>
+            <w:r>
+              <w:rPr>
+                <w:sz w:val="18"/>
+                <w:lang w:val="fr-CA"/>
+              </w:rPr>
+              <w:t>Vitesse de déploiement</w:t>
+            </w:r>
+          </w:p>
+          <w:p>
+            <w:pPr>
+              <w:pStyle w:val="BodyText"/>
+              <w:spacing w:after="0" w:line="240" w:lineRule="auto"/>
+              <w:ind w:left="0"/>
+              <w:jc w:val="center"/>
+              <w:rPr>
+                <w:sz w:val="18"/>
+                <w:lang w:val="fr-CA"/>
+              </w:rPr>
+            </w:pPr>
+            <w:r>
+              <w:rPr>
+                <w:sz w:val="18"/>
+                <w:lang w:val="fr-CA"/>
+              </w:rPr>
+              <w:t>Facilité d’utilisation</w:t>
+            </w:r>
           </w:p>
         </w:tc>
         <w:tc>
@@ -8434,6 +9205,41 @@
                 <w:lang w:val="fr-CA"/>
               </w:rPr>
             </w:pPr>
+            <w:r>
+              <w:rPr>
+                <w:sz w:val="18"/>
+                <w:lang w:val="fr-CA"/>
+              </w:rPr>
+              <w:t xml:space="preserve">Ici les tests de déploiement dans plusieurs conditions d’éclairages et possiblement plusieurs </w:t>
+            </w:r>
+            <w:r>
+              <w:rPr>
+                <w:sz w:val="18"/>
+                <w:lang w:val="fr-CA"/>
+              </w:rPr>
+              <w:t>environnements</w:t>
+            </w:r>
+            <w:r>
+              <w:rPr>
+                <w:sz w:val="18"/>
+                <w:lang w:val="fr-CA"/>
+              </w:rPr>
+              <w:t xml:space="preserve"> physiques nous </w:t>
+            </w:r>
+            <w:r>
+              <w:rPr>
+                <w:sz w:val="18"/>
+                <w:lang w:val="fr-CA"/>
+              </w:rPr>
+              <w:t>semblent</w:t>
+            </w:r>
+            <w:r>
+              <w:rPr>
+                <w:sz w:val="18"/>
+                <w:lang w:val="fr-CA"/>
+              </w:rPr>
+              <w:t xml:space="preserve"> être la meilleure solution.</w:t>
+            </w:r>
           </w:p>
         </w:tc>
       </w:tr>
@@ -8447,44 +9253,170 @@
     </w:p>
     <w:p>
       <w:pPr>
+        <w:rPr>
+          <w:lang w:val="fr-CA"/>
+        </w:rPr>
+      </w:pPr>
+    </w:p>
+    <w:p>
+      <w:pPr>
+        <w:rPr>
+          <w:lang w:val="fr-CA"/>
+        </w:rPr>
+      </w:pPr>
+    </w:p>
+    <w:p>
+      <w:pPr>
         <w:pStyle w:val="Heading3"/>
         <w:ind w:left="0" w:firstLine="0"/>
         <w:rPr>
           <w:lang w:val="fr-CA"/>
         </w:rPr>
       </w:pPr>
-      <w:bookmarkStart w:id="89" w:name="_Toc251253430"/>
-      <w:bookmarkStart w:id="90" w:name="_Toc302509970"/>
+      <w:bookmarkStart w:id="85" w:name="_Toc251253430"/>
+      <w:bookmarkStart w:id="86" w:name="_Toc302509970"/>
       <w:r>
         <w:rPr>
           <w:lang w:val="fr-CA"/>
         </w:rPr>
         <w:t>Gestion de configuration</w:t>
       </w:r>
-      <w:bookmarkEnd w:id="89"/>
-      <w:bookmarkEnd w:id="90"/>
+      <w:bookmarkEnd w:id="85"/>
+      <w:bookmarkEnd w:id="86"/>
     </w:p>
     <w:p>
       <w:pPr>
         <w:pStyle w:val="BodyText"/>
+        <w:ind w:firstLine="720"/>
+        <w:jc w:val="both"/>
+        <w:rPr>
+          <w:iCs/>
+          <w:color w:val="000000" w:themeColor="text1"/>
+          <w:lang w:val="fr-CA"/>
+        </w:rPr>
+      </w:pPr>
+      <w:r>
+        <w:rPr>
+          <w:iCs/>
+          <w:color w:val="000000" w:themeColor="text1"/>
+          <w:lang w:val="fr-CA"/>
+        </w:rPr>
+        <w:t>Notre équipe utilisera un entrepôt fourni par Github.com pour appliquer et gérer les modifications. Le portail du site nous servira également d’outils de gestion, grâce à ses nombreuses fonctionnalités concernant les tâches ou problèmes (« </w:t>
+      </w:r>
+      <w:r>
         <w:rPr>
           <w:i/>
           <w:iCs/>
-          <w:color w:val="0000FF"/>
-          <w:lang w:val="fr-CA"/>
-        </w:rPr>
-      </w:pPr>
+          <w:color w:val="000000" w:themeColor="text1"/>
+          <w:lang w:val="fr-CA"/>
+        </w:rPr>
+        <w:t>Issues</w:t>
+      </w:r>
+      <w:r>
+        <w:rPr>
+          <w:iCs/>
+          <w:color w:val="000000" w:themeColor="text1"/>
+          <w:lang w:val="fr-CA"/>
+        </w:rPr>
+        <w:t> »</w:t>
+      </w:r>
+      <w:r>
+        <w:rPr>
+          <w:iCs/>
+          <w:color w:val="000000" w:themeColor="text1"/>
+          <w:lang w:val="fr-CA"/>
+        </w:rPr>
+        <w:t>), les jalons (« </w:t>
+      </w:r>
       <w:r>
         <w:rPr>
           <w:i/>
           <w:iCs/>
-          <w:color w:val="0000FF"/>
-          <w:lang w:val="fr-CA"/>
-        </w:rPr>
-        <w:t>[Décrire le processus qui permet de soumettre, revoir et disposer des problèmes et des changements. Indiquer comment les artefacts du projet ou du produit seront nommés, marqués et numérotés.]</w:t>
-      </w:r>
-    </w:p>
-    <w:bookmarkEnd w:id="88"/>
+          <w:color w:val="000000" w:themeColor="text1"/>
+          <w:lang w:val="fr-CA"/>
+        </w:rPr>
+        <w:t>Milestones</w:t>
+      </w:r>
+      <w:r>
+        <w:rPr>
+          <w:iCs/>
+          <w:color w:val="000000" w:themeColor="text1"/>
+          <w:lang w:val="fr-CA"/>
+        </w:rPr>
+        <w:t> »), et autres.</w:t>
+      </w:r>
+    </w:p>
+    <w:p>
+      <w:pPr>
+        <w:pStyle w:val="BodyText"/>
+        <w:ind w:firstLine="720"/>
+        <w:jc w:val="both"/>
+        <w:rPr>
+          <w:iCs/>
+          <w:color w:val="000000" w:themeColor="text1"/>
+          <w:lang w:val="fr-CA"/>
+        </w:rPr>
+      </w:pPr>
+      <w:r>
+        <w:rPr>
+          <w:iCs/>
+          <w:color w:val="000000" w:themeColor="text1"/>
+          <w:lang w:val="fr-CA"/>
+        </w:rPr>
+        <w:t>Les artéfacts du projet</w:t>
+      </w:r>
+      <w:r>
+        <w:rPr>
+          <w:iCs/>
+          <w:color w:val="000000" w:themeColor="text1"/>
+          <w:lang w:val="fr-CA"/>
+        </w:rPr>
+        <w:t xml:space="preserve"> sont déjà classés dans des dossiers représentatifs comme « Documentations », « Prototypes » ou « AirInstruments » pour le jeu principal. Des dossiers seront créés pour les versions bêta et finale.</w:t>
+      </w:r>
+      <w:r>
+        <w:rPr>
+          <w:iCs/>
+          <w:color w:val="000000" w:themeColor="text1"/>
+          <w:lang w:val="fr-CA"/>
+        </w:rPr>
+        <w:t xml:space="preserve"> Les changements seront automatiquement identifiés par les numéros de « </w:t>
+      </w:r>
+      <w:r>
+        <w:rPr>
+          <w:i/>
+          <w:iCs/>
+          <w:color w:val="000000" w:themeColor="text1"/>
+          <w:lang w:val="fr-CA"/>
+        </w:rPr>
+        <w:t>commits</w:t>
+      </w:r>
+      <w:r>
+        <w:rPr>
+          <w:iCs/>
+          <w:color w:val="000000" w:themeColor="text1"/>
+          <w:lang w:val="fr-CA"/>
+        </w:rPr>
+        <w:t> », qui eux peuvent être liés aux « </w:t>
+      </w:r>
+      <w:r>
+        <w:rPr>
+          <w:i/>
+          <w:iCs/>
+          <w:color w:val="000000" w:themeColor="text1"/>
+          <w:lang w:val="fr-CA"/>
+        </w:rPr>
+        <w:t>issues</w:t>
+      </w:r>
+      <w:r>
+        <w:rPr>
+          <w:iCs/>
+          <w:color w:val="000000" w:themeColor="text1"/>
+          <w:lang w:val="fr-CA"/>
+        </w:rPr>
+        <w:t> ».</w:t>
+      </w:r>
+    </w:p>
+    <w:bookmarkEnd w:id="84"/>
     <w:p>
       <w:pPr>
         <w:pStyle w:val="infoblue0"/>
@@ -8495,10 +9427,10 @@
       </w:pPr>
     </w:p>
     <w:sectPr>
-      <w:headerReference w:type="default" r:id="rId16"/>
-      <w:footerReference w:type="default" r:id="rId17"/>
-      <w:headerReference w:type="first" r:id="rId18"/>
-      <w:footerReference w:type="first" r:id="rId19"/>
+      <w:headerReference w:type="default" r:id="rId18"/>
+      <w:footerReference w:type="default" r:id="rId19"/>
+      <w:headerReference w:type="first" r:id="rId20"/>
+      <w:footerReference w:type="first" r:id="rId21"/>
       <w:pgSz w:w="12240" w:h="15840" w:code="1"/>
       <w:pgMar w:top="1440" w:right="1440" w:bottom="1440" w:left="1440" w:header="720" w:footer="720" w:gutter="0"/>
       <w:cols w:space="720"/>
@@ -8720,7 +9652,7 @@
               <w:rStyle w:val="PageNumber"/>
               <w:noProof/>
             </w:rPr>
-            <w:t>7</w:t>
+            <w:t>3</w:t>
           </w:r>
           <w:r>
             <w:rPr>
@@ -13056,6 +13988,119 @@
     </w:lvl>
   </w:abstractNum>
   <w:abstractNum w:abstractNumId="34">
+    <w:nsid w:val="617E751D"/>
+    <w:multiLevelType w:val="hybridMultilevel"/>
+    <w:tmpl w:val="6598CD8A"/>
+    <w:lvl w:ilvl="0" w:tplc="10090001">
+      <w:start w:val="1"/>
+      <w:numFmt w:val="bullet"/>
+      <w:lvlText w:val=""/>
+      <w:lvlJc w:val="left"/>
+      <w:pPr>
+        <w:ind w:left="1440" w:hanging="360"/>
+      </w:pPr>
+      <w:rPr>
+        <w:rFonts w:ascii="Symbol" w:hAnsi="Symbol" w:hint="default"/>
+      </w:rPr>
+    </w:lvl>
+    <w:lvl w:ilvl="1" w:tplc="10090003">
+      <w:start w:val="1"/>
+      <w:numFmt w:val="bullet"/>
+      <w:lvlText w:val="o"/>
+      <w:lvlJc w:val="left"/>
+      <w:pPr>
+        <w:ind w:left="2160" w:hanging="360"/>
+      </w:pPr>
+      <w:rPr>
+        <w:rFonts w:ascii="Courier New" w:hAnsi="Courier New" w:cs="Courier New" w:hint="default"/>
+      </w:rPr>
+    </w:lvl>
+    <w:lvl w:ilvl="2" w:tplc="10090005" w:tentative="1">
+      <w:start w:val="1"/>
+      <w:numFmt w:val="bullet"/>
+      <w:lvlText w:val=""/>
+      <w:lvlJc w:val="left"/>
+      <w:pPr>
+        <w:ind w:left="2880" w:hanging="360"/>
+      </w:pPr>
+      <w:rPr>
+        <w:rFonts w:ascii="Wingdings" w:hAnsi="Wingdings" w:hint="default"/>
+      </w:rPr>
+    </w:lvl>
+    <w:lvl w:ilvl="3" w:tplc="10090001" w:tentative="1">
+      <w:start w:val="1"/>
+      <w:numFmt w:val="bullet"/>
+      <w:lvlText w:val=""/>
+      <w:lvlJc w:val="left"/>
+      <w:pPr>
+        <w:ind w:left="3600" w:hanging="360"/>
+      </w:pPr>
+      <w:rPr>
+        <w:rFonts w:ascii="Symbol" w:hAnsi="Symbol" w:hint="default"/>
+      </w:rPr>
+    </w:lvl>
+    <w:lvl w:ilvl="4" w:tplc="10090003" w:tentative="1">
+      <w:start w:val="1"/>
+      <w:numFmt w:val="bullet"/>
+      <w:lvlText w:val="o"/>
+      <w:lvlJc w:val="left"/>
+      <w:pPr>
+        <w:ind w:left="4320" w:hanging="360"/>
+      </w:pPr>
+      <w:rPr>
+        <w:rFonts w:ascii="Courier New" w:hAnsi="Courier New" w:cs="Courier New" w:hint="default"/>
+      </w:rPr>
+    </w:lvl>
+    <w:lvl w:ilvl="5" w:tplc="10090005" w:tentative="1">
+      <w:start w:val="1"/>
+      <w:numFmt w:val="bullet"/>
+      <w:lvlText w:val=""/>
+      <w:lvlJc w:val="left"/>
+      <w:pPr>
+        <w:ind w:left="5040" w:hanging="360"/>
+      </w:pPr>
+      <w:rPr>
+        <w:rFonts w:ascii="Wingdings" w:hAnsi="Wingdings" w:hint="default"/>
+      </w:rPr>
+    </w:lvl>
+    <w:lvl w:ilvl="6" w:tplc="10090001" w:tentative="1">
+      <w:start w:val="1"/>
+      <w:numFmt w:val="bullet"/>
+      <w:lvlText w:val=""/>
+      <w:lvlJc w:val="left"/>
+      <w:pPr>
+        <w:ind w:left="5760" w:hanging="360"/>
+      </w:pPr>
+      <w:rPr>
+        <w:rFonts w:ascii="Symbol" w:hAnsi="Symbol" w:hint="default"/>
+      </w:rPr>
+    </w:lvl>
+    <w:lvl w:ilvl="7" w:tplc="10090003" w:tentative="1">
+      <w:start w:val="1"/>
+      <w:numFmt w:val="bullet"/>
+      <w:lvlText w:val="o"/>
+      <w:lvlJc w:val="left"/>
+      <w:pPr>
+        <w:ind w:left="6480" w:hanging="360"/>
+      </w:pPr>
+      <w:rPr>
+        <w:rFonts w:ascii="Courier New" w:hAnsi="Courier New" w:cs="Courier New" w:hint="default"/>
+      </w:rPr>
+    </w:lvl>
+    <w:lvl w:ilvl="8" w:tplc="10090005" w:tentative="1">
+      <w:start w:val="1"/>
+      <w:numFmt w:val="bullet"/>
+      <w:lvlText w:val=""/>
+      <w:lvlJc w:val="left"/>
+      <w:pPr>
+        <w:ind w:left="7200" w:hanging="360"/>
+      </w:pPr>
+      <w:rPr>
+        <w:rFonts w:ascii="Wingdings" w:hAnsi="Wingdings" w:hint="default"/>
+      </w:rPr>
+    </w:lvl>
+  </w:abstractNum>
+  <w:abstractNum w:abstractNumId="35">
     <w:nsid w:val="65A64B18"/>
     <w:multiLevelType w:val="hybridMultilevel"/>
     <w:tmpl w:val="16645938"/>
@@ -13168,7 +14213,7 @@
       </w:rPr>
     </w:lvl>
   </w:abstractNum>
-  <w:abstractNum w:abstractNumId="35">
+  <w:abstractNum w:abstractNumId="36">
     <w:nsid w:val="6FCD5F56"/>
     <w:multiLevelType w:val="hybridMultilevel"/>
     <w:tmpl w:val="50CE4994"/>
@@ -13308,7 +14353,7 @@
       </w:rPr>
     </w:lvl>
   </w:abstractNum>
-  <w:abstractNum w:abstractNumId="36">
+  <w:abstractNum w:abstractNumId="37">
     <w:nsid w:val="7139721F"/>
     <w:multiLevelType w:val="hybridMultilevel"/>
     <w:tmpl w:val="A18012A0"/>
@@ -13421,7 +14466,7 @@
       </w:rPr>
     </w:lvl>
   </w:abstractNum>
-  <w:abstractNum w:abstractNumId="37">
+  <w:abstractNum w:abstractNumId="38">
     <w:nsid w:val="71E64F63"/>
     <w:multiLevelType w:val="hybridMultilevel"/>
     <w:tmpl w:val="5FAA5FD2"/>
@@ -13534,7 +14579,7 @@
       </w:rPr>
     </w:lvl>
   </w:abstractNum>
-  <w:abstractNum w:abstractNumId="38">
+  <w:abstractNum w:abstractNumId="39">
     <w:nsid w:val="77361370"/>
     <w:multiLevelType w:val="hybridMultilevel"/>
     <w:tmpl w:val="B5B0D2E4"/>
@@ -13647,7 +14692,7 @@
       </w:rPr>
     </w:lvl>
   </w:abstractNum>
-  <w:abstractNum w:abstractNumId="39">
+  <w:abstractNum w:abstractNumId="40">
     <w:nsid w:val="795A3389"/>
     <w:multiLevelType w:val="hybridMultilevel"/>
     <w:tmpl w:val="82E8A108"/>
@@ -13760,7 +14805,7 @@
       </w:rPr>
     </w:lvl>
   </w:abstractNum>
-  <w:abstractNum w:abstractNumId="40">
+  <w:abstractNum w:abstractNumId="41">
     <w:nsid w:val="7DA919A3"/>
     <w:multiLevelType w:val="hybridMultilevel"/>
     <w:tmpl w:val="58AE8024"/>
@@ -13883,7 +14928,7 @@
     <w:abstractNumId w:val="7"/>
   </w:num>
   <w:num w:numId="4">
-    <w:abstractNumId w:val="35"/>
+    <w:abstractNumId w:val="36"/>
   </w:num>
   <w:num w:numId="5">
     <w:abstractNumId w:val="27"/>
@@ -13913,7 +14958,7 @@
     <w:abstractNumId w:val="21"/>
   </w:num>
   <w:num w:numId="14">
-    <w:abstractNumId w:val="39"/>
+    <w:abstractNumId w:val="40"/>
   </w:num>
   <w:num w:numId="15">
     <w:abstractNumId w:val="2"/>
@@ -13943,7 +14988,7 @@
     <w:abstractNumId w:val="23"/>
   </w:num>
   <w:num w:numId="24">
-    <w:abstractNumId w:val="36"/>
+    <w:abstractNumId w:val="37"/>
   </w:num>
   <w:num w:numId="25">
     <w:abstractNumId w:val="9"/>
@@ -13958,10 +15003,10 @@
     <w:abstractNumId w:val="30"/>
   </w:num>
   <w:num w:numId="29">
-    <w:abstractNumId w:val="38"/>
+    <w:abstractNumId w:val="39"/>
   </w:num>
   <w:num w:numId="30">
-    <w:abstractNumId w:val="40"/>
+    <w:abstractNumId w:val="41"/>
   </w:num>
   <w:num w:numId="31">
     <w:abstractNumId w:val="13"/>
@@ -13979,13 +15024,13 @@
     <w:abstractNumId w:val="25"/>
   </w:num>
   <w:num w:numId="36">
-    <w:abstractNumId w:val="34"/>
+    <w:abstractNumId w:val="35"/>
   </w:num>
   <w:num w:numId="37">
     <w:abstractNumId w:val="12"/>
   </w:num>
   <w:num w:numId="38">
-    <w:abstractNumId w:val="37"/>
+    <w:abstractNumId w:val="38"/>
   </w:num>
   <w:num w:numId="39">
     <w:abstractNumId w:val="32"/>
@@ -13995,6 +15040,9 @@
   </w:num>
   <w:num w:numId="41">
     <w:abstractNumId w:val="8"/>
+  </w:num>
+  <w:num w:numId="42">
+    <w:abstractNumId w:val="34"/>
   </w:num>
   <w:numIdMacAtCleanup w:val="6"/>
 </w:numbering>
@@ -15130,6 +16178,20 @@
       <w:szCs w:val="18"/>
     </w:rPr>
   </w:style>
+  <w:style w:type="paragraph" w:customStyle="1" w:styleId="Default">
+    <w:name w:val="Default"/>
+    <w:rsid w:val="00FB5D3E"/>
+    <w:pPr>
+      <w:autoSpaceDE w:val="0"/>
+      <w:autoSpaceDN w:val="0"/>
+      <w:adjustRightInd w:val="0"/>
+    </w:pPr>
+    <w:rPr>
+      <w:color w:val="000000"/>
+      <w:sz w:val="24"/>
+      <w:szCs w:val="24"/>
+    </w:rPr>
+  </w:style>
 </w:styles>
 </file>
 
@@ -15490,7 +16552,8 @@
     <w:rsid w:val="00A9352E"/>
     <w:rsid w:val="00AD7357"/>
     <w:rsid w:val="00C049C5"/>
-    <w:rsid w:val="00C84EDA"/>
+    <w:rsid w:val="00CB2AE4"/>
+    <w:rsid w:val="00E8510F"/>
     <w:rsid w:val="00E86C61"/>
     <w:rsid w:val="00F231DE"/>
     <w:rsid w:val="00F7662F"/>
@@ -16245,7 +17308,7 @@
 </file>
 
 <file path=customXml/itemProps1.xml><?xml version="1.0" encoding="utf-8"?>
-<ds:datastoreItem xmlns:ds="http://schemas.openxmlformats.org/officeDocument/2006/customXml" ds:itemID="{A3ABAB85-4C9D-4EFB-8314-8B7DB336C36A}">
+<ds:datastoreItem xmlns:ds="http://schemas.openxmlformats.org/officeDocument/2006/customXml" ds:itemID="{097E0C15-E19D-458F-A177-1D211CC48D22}">
   <ds:schemaRefs>
     <ds:schemaRef ds:uri="http://schemas.openxmlformats.org/officeDocument/2006/bibliography"/>
   </ds:schemaRefs>

</xml_diff>